<commit_message>
Add solution for di-demo-assignment
- Update Course lecture
</commit_message>
<xml_diff>
--- a/Course lecture.docx
+++ b/Course lecture.docx
@@ -954,11 +954,2015 @@
     <w:p>
       <w:pPr>
         <w:rPr>
-          <w:lang w:val="en-US"/>
-        </w:rPr>
-      </w:pPr>
+          <w:b/>
+          <w:lang w:val="en-US"/>
+        </w:rPr>
+      </w:pPr>
+      <w:r>
+        <w:rPr>
+          <w:b/>
+          <w:lang w:val="en-US"/>
+        </w:rPr>
+        <w:t>Lesson 3. Dependency Injection with the Spring Framework.</w:t>
+      </w:r>
+    </w:p>
+    <w:p>
+      <w:pPr>
+        <w:rPr>
+          <w:lang w:val="en-US"/>
+        </w:rPr>
+      </w:pPr>
+      <w:r>
+        <w:rPr>
+          <w:lang w:val="en-US"/>
+        </w:rPr>
+        <w:t>SOLID OOP principles:</w:t>
+      </w:r>
+    </w:p>
+    <w:p>
+      <w:pPr>
+        <w:rPr>
+          <w:lang w:val="en-US"/>
+        </w:rPr>
+      </w:pPr>
+      <w:r>
+        <w:rPr>
+          <w:lang w:val="en-US"/>
+        </w:rPr>
+        <w:t>Single Responsibility Principle:</w:t>
+      </w:r>
+    </w:p>
+    <w:p>
+      <w:pPr>
+        <w:pStyle w:val="a3"/>
+        <w:numPr>
+          <w:ilvl w:val="0"/>
+          <w:numId w:val="3"/>
+        </w:numPr>
+        <w:rPr>
+          <w:lang w:val="en-US"/>
+        </w:rPr>
+      </w:pPr>
+      <w:r>
+        <w:rPr>
+          <w:lang w:val="en-US"/>
+        </w:rPr>
+        <w:t xml:space="preserve">Every Class should have a single responsibility. </w:t>
+      </w:r>
+    </w:p>
+    <w:p>
+      <w:pPr>
+        <w:pStyle w:val="a3"/>
+        <w:numPr>
+          <w:ilvl w:val="0"/>
+          <w:numId w:val="3"/>
+        </w:numPr>
+        <w:rPr>
+          <w:lang w:val="en-US"/>
+        </w:rPr>
+      </w:pPr>
+      <w:r>
+        <w:rPr>
+          <w:lang w:val="en-US"/>
+        </w:rPr>
+        <w:t xml:space="preserve">There should never be more than one reason for a class to change. </w:t>
+      </w:r>
+    </w:p>
+    <w:p>
+      <w:pPr>
+        <w:pStyle w:val="a3"/>
+        <w:numPr>
+          <w:ilvl w:val="0"/>
+          <w:numId w:val="3"/>
+        </w:numPr>
+        <w:rPr>
+          <w:lang w:val="en-US"/>
+        </w:rPr>
+      </w:pPr>
+      <w:r>
+        <w:rPr>
+          <w:lang w:val="en-US"/>
+        </w:rPr>
+        <w:t xml:space="preserve">Your classes should be small. No more than a screen full of code. </w:t>
+      </w:r>
+    </w:p>
+    <w:p>
+      <w:pPr>
+        <w:pStyle w:val="a3"/>
+        <w:numPr>
+          <w:ilvl w:val="0"/>
+          <w:numId w:val="3"/>
+        </w:numPr>
+        <w:rPr>
+          <w:lang w:val="en-US"/>
+        </w:rPr>
+      </w:pPr>
+      <w:r>
+        <w:rPr>
+          <w:lang w:val="en-US"/>
+        </w:rPr>
+        <w:t xml:space="preserve">Avoid ‘god’ classes. </w:t>
+      </w:r>
+    </w:p>
+    <w:p>
+      <w:pPr>
+        <w:pStyle w:val="a3"/>
+        <w:numPr>
+          <w:ilvl w:val="0"/>
+          <w:numId w:val="3"/>
+        </w:numPr>
+        <w:rPr>
+          <w:lang w:val="en-US"/>
+        </w:rPr>
+      </w:pPr>
+      <w:r>
+        <w:rPr>
+          <w:lang w:val="en-US"/>
+        </w:rPr>
+        <w:t>Split big classes into smaller classes.</w:t>
+      </w:r>
+    </w:p>
+    <w:p>
+      <w:pPr>
+        <w:rPr>
+          <w:lang w:val="en-US"/>
+        </w:rPr>
+      </w:pPr>
+      <w:r>
+        <w:rPr>
+          <w:lang w:val="en-US"/>
+        </w:rPr>
+        <w:t>Open/Closed Principle</w:t>
+      </w:r>
+      <w:r>
+        <w:rPr>
+          <w:lang w:val="en-US"/>
+        </w:rPr>
+        <w:t>:</w:t>
+      </w:r>
+      <w:r>
+        <w:rPr>
+          <w:lang w:val="en-US"/>
+        </w:rPr>
+        <w:t xml:space="preserve"> </w:t>
+      </w:r>
+    </w:p>
+    <w:p>
+      <w:pPr>
+        <w:pStyle w:val="a3"/>
+        <w:numPr>
+          <w:ilvl w:val="0"/>
+          <w:numId w:val="3"/>
+        </w:numPr>
+        <w:rPr>
+          <w:lang w:val="en-US"/>
+        </w:rPr>
+      </w:pPr>
+      <w:r>
+        <w:rPr>
+          <w:lang w:val="en-US"/>
+        </w:rPr>
+        <w:t xml:space="preserve">Your classes should be open for extension </w:t>
+      </w:r>
+    </w:p>
+    <w:p>
+      <w:pPr>
+        <w:pStyle w:val="a3"/>
+        <w:numPr>
+          <w:ilvl w:val="0"/>
+          <w:numId w:val="3"/>
+        </w:numPr>
+        <w:rPr>
+          <w:lang w:val="en-US"/>
+        </w:rPr>
+      </w:pPr>
+      <w:r>
+        <w:rPr>
+          <w:lang w:val="en-US"/>
+        </w:rPr>
+        <w:t xml:space="preserve">But closed for modification </w:t>
+      </w:r>
+    </w:p>
+    <w:p>
+      <w:pPr>
+        <w:pStyle w:val="a3"/>
+        <w:numPr>
+          <w:ilvl w:val="0"/>
+          <w:numId w:val="3"/>
+        </w:numPr>
+        <w:rPr>
+          <w:lang w:val="en-US"/>
+        </w:rPr>
+      </w:pPr>
+      <w:r>
+        <w:rPr>
+          <w:lang w:val="en-US"/>
+        </w:rPr>
+        <w:t xml:space="preserve">You should be able to extend a classes behavior, without modifying it. </w:t>
+      </w:r>
+    </w:p>
+    <w:p>
+      <w:pPr>
+        <w:pStyle w:val="a3"/>
+        <w:numPr>
+          <w:ilvl w:val="0"/>
+          <w:numId w:val="3"/>
+        </w:numPr>
+        <w:rPr>
+          <w:lang w:val="en-US"/>
+        </w:rPr>
+      </w:pPr>
+      <w:r>
+        <w:rPr>
+          <w:lang w:val="en-US"/>
+        </w:rPr>
+        <w:t xml:space="preserve">Use private variables with getters and setters - ONLY when you need them. </w:t>
+      </w:r>
+    </w:p>
+    <w:p>
+      <w:pPr>
+        <w:pStyle w:val="a3"/>
+        <w:numPr>
+          <w:ilvl w:val="0"/>
+          <w:numId w:val="3"/>
+        </w:numPr>
+        <w:rPr>
+          <w:lang w:val="en-US"/>
+        </w:rPr>
+      </w:pPr>
+      <w:r>
+        <w:rPr>
+          <w:lang w:val="en-US"/>
+        </w:rPr>
+        <w:t>Use abstract base classes</w:t>
+      </w:r>
+    </w:p>
+    <w:p>
+      <w:pPr>
+        <w:rPr>
+          <w:lang w:val="en-US"/>
+        </w:rPr>
+      </w:pPr>
+      <w:proofErr w:type="spellStart"/>
+      <w:r>
+        <w:rPr>
+          <w:lang w:val="en-US"/>
+        </w:rPr>
+        <w:t>Liskov</w:t>
+      </w:r>
+      <w:proofErr w:type="spellEnd"/>
+      <w:r>
+        <w:rPr>
+          <w:lang w:val="en-US"/>
+        </w:rPr>
+        <w:t xml:space="preserve"> </w:t>
+      </w:r>
+      <w:proofErr w:type="spellStart"/>
+      <w:r>
+        <w:rPr>
+          <w:lang w:val="en-US"/>
+        </w:rPr>
+        <w:t>Subsitution</w:t>
+      </w:r>
+      <w:proofErr w:type="spellEnd"/>
+      <w:r>
+        <w:rPr>
+          <w:lang w:val="en-US"/>
+        </w:rPr>
+        <w:t xml:space="preserve"> Principle</w:t>
+      </w:r>
+      <w:r>
+        <w:rPr>
+          <w:lang w:val="en-US"/>
+        </w:rPr>
+        <w:t>:</w:t>
+      </w:r>
+      <w:r>
+        <w:rPr>
+          <w:lang w:val="en-US"/>
+        </w:rPr>
+        <w:t xml:space="preserve"> </w:t>
+      </w:r>
+    </w:p>
+    <w:p>
+      <w:pPr>
+        <w:pStyle w:val="a3"/>
+        <w:numPr>
+          <w:ilvl w:val="0"/>
+          <w:numId w:val="3"/>
+        </w:numPr>
+        <w:rPr>
+          <w:lang w:val="en-US"/>
+        </w:rPr>
+      </w:pPr>
+      <w:r>
+        <w:rPr>
+          <w:lang w:val="en-US"/>
+        </w:rPr>
+        <w:t xml:space="preserve">By Barbara </w:t>
+      </w:r>
+      <w:proofErr w:type="spellStart"/>
+      <w:r>
+        <w:rPr>
+          <w:lang w:val="en-US"/>
+        </w:rPr>
+        <w:t>Liskov</w:t>
+      </w:r>
+      <w:proofErr w:type="spellEnd"/>
+      <w:r>
+        <w:rPr>
+          <w:lang w:val="en-US"/>
+        </w:rPr>
+        <w:t xml:space="preserve">, in 1998 </w:t>
+      </w:r>
+    </w:p>
+    <w:p>
+      <w:pPr>
+        <w:pStyle w:val="a3"/>
+        <w:numPr>
+          <w:ilvl w:val="0"/>
+          <w:numId w:val="3"/>
+        </w:numPr>
+        <w:rPr>
+          <w:lang w:val="en-US"/>
+        </w:rPr>
+      </w:pPr>
+      <w:r>
+        <w:rPr>
+          <w:lang w:val="en-US"/>
+        </w:rPr>
+        <w:t xml:space="preserve">Objects in a program would be replaceable with instances of their subtypes WITHOUT altering the correctness of the program. </w:t>
+      </w:r>
+    </w:p>
+    <w:p>
+      <w:pPr>
+        <w:pStyle w:val="a3"/>
+        <w:numPr>
+          <w:ilvl w:val="0"/>
+          <w:numId w:val="3"/>
+        </w:numPr>
+        <w:rPr>
+          <w:lang w:val="en-US"/>
+        </w:rPr>
+      </w:pPr>
+      <w:r>
+        <w:rPr>
+          <w:lang w:val="en-US"/>
+        </w:rPr>
+        <w:lastRenderedPageBreak/>
+        <w:t xml:space="preserve">Violations will often fail the “Is a” test. </w:t>
+      </w:r>
+    </w:p>
+    <w:p>
+      <w:pPr>
+        <w:pStyle w:val="a3"/>
+        <w:numPr>
+          <w:ilvl w:val="0"/>
+          <w:numId w:val="3"/>
+        </w:numPr>
+        <w:rPr>
+          <w:lang w:val="en-US"/>
+        </w:rPr>
+      </w:pPr>
+      <w:r>
+        <w:rPr>
+          <w:lang w:val="en-US"/>
+        </w:rPr>
+        <w:t xml:space="preserve">A Square “Is a” Rectangle </w:t>
+      </w:r>
+    </w:p>
+    <w:p>
+      <w:pPr>
+        <w:pStyle w:val="a3"/>
+        <w:numPr>
+          <w:ilvl w:val="0"/>
+          <w:numId w:val="3"/>
+        </w:numPr>
+        <w:rPr>
+          <w:lang w:val="en-US"/>
+        </w:rPr>
+      </w:pPr>
+      <w:r>
+        <w:rPr>
+          <w:lang w:val="en-US"/>
+        </w:rPr>
+        <w:t>However, a Rectangle “Is Not” a Square</w:t>
+      </w:r>
+    </w:p>
+    <w:p>
+      <w:pPr>
+        <w:rPr>
+          <w:lang w:val="en-US"/>
+        </w:rPr>
+      </w:pPr>
+      <w:r>
+        <w:rPr>
+          <w:lang w:val="en-US"/>
+        </w:rPr>
+        <w:t>Interface Segregation Principle</w:t>
+      </w:r>
+      <w:r>
+        <w:rPr>
+          <w:lang w:val="en-US"/>
+        </w:rPr>
+        <w:t>:</w:t>
+      </w:r>
+      <w:r>
+        <w:rPr>
+          <w:lang w:val="en-US"/>
+        </w:rPr>
+        <w:t xml:space="preserve"> </w:t>
+      </w:r>
+    </w:p>
+    <w:p>
+      <w:pPr>
+        <w:pStyle w:val="a3"/>
+        <w:numPr>
+          <w:ilvl w:val="0"/>
+          <w:numId w:val="3"/>
+        </w:numPr>
+        <w:rPr>
+          <w:lang w:val="en-US"/>
+        </w:rPr>
+      </w:pPr>
+      <w:r>
+        <w:rPr>
+          <w:lang w:val="en-US"/>
+        </w:rPr>
+        <w:t xml:space="preserve">Make fine grained interfaces that are client specific </w:t>
+      </w:r>
+    </w:p>
+    <w:p>
+      <w:pPr>
+        <w:pStyle w:val="a3"/>
+        <w:numPr>
+          <w:ilvl w:val="0"/>
+          <w:numId w:val="3"/>
+        </w:numPr>
+        <w:rPr>
+          <w:lang w:val="en-US"/>
+        </w:rPr>
+      </w:pPr>
+      <w:r>
+        <w:rPr>
+          <w:lang w:val="en-US"/>
+        </w:rPr>
+        <w:t xml:space="preserve">Many client specific interfaces are better than one “general purpose” interface </w:t>
+      </w:r>
+    </w:p>
+    <w:p>
+      <w:pPr>
+        <w:pStyle w:val="a3"/>
+        <w:numPr>
+          <w:ilvl w:val="0"/>
+          <w:numId w:val="3"/>
+        </w:numPr>
+        <w:rPr>
+          <w:lang w:val="en-US"/>
+        </w:rPr>
+      </w:pPr>
+      <w:r>
+        <w:rPr>
+          <w:lang w:val="en-US"/>
+        </w:rPr>
+        <w:t xml:space="preserve">Keep your components focused and minimize dependencies between them </w:t>
+      </w:r>
+    </w:p>
+    <w:p>
+      <w:pPr>
+        <w:pStyle w:val="a3"/>
+        <w:numPr>
+          <w:ilvl w:val="0"/>
+          <w:numId w:val="3"/>
+        </w:numPr>
+        <w:rPr>
+          <w:lang w:val="en-US"/>
+        </w:rPr>
+      </w:pPr>
+      <w:proofErr w:type="gramStart"/>
+      <w:r>
+        <w:rPr>
+          <w:lang w:val="en-US"/>
+        </w:rPr>
+        <w:t>Notice relationship to the Single Responsibility Principle?</w:t>
+      </w:r>
+      <w:proofErr w:type="gramEnd"/>
+      <w:r>
+        <w:rPr>
+          <w:lang w:val="en-US"/>
+        </w:rPr>
+        <w:t xml:space="preserve"> </w:t>
+      </w:r>
+    </w:p>
+    <w:p>
+      <w:pPr>
+        <w:pStyle w:val="a3"/>
+        <w:numPr>
+          <w:ilvl w:val="0"/>
+          <w:numId w:val="3"/>
+        </w:numPr>
+        <w:rPr>
+          <w:lang w:val="en-US"/>
+        </w:rPr>
+      </w:pPr>
+      <w:proofErr w:type="spellStart"/>
+      <w:r>
+        <w:rPr>
+          <w:lang w:val="en-US"/>
+        </w:rPr>
+        <w:t>ie</w:t>
+      </w:r>
+      <w:proofErr w:type="spellEnd"/>
+      <w:r>
+        <w:rPr>
+          <w:lang w:val="en-US"/>
+        </w:rPr>
+        <w:t xml:space="preserve"> avoid ‘god’ interfaces</w:t>
+      </w:r>
+    </w:p>
+    <w:p>
+      <w:pPr>
+        <w:rPr>
+          <w:lang w:val="en-US"/>
+        </w:rPr>
+      </w:pPr>
+      <w:r>
+        <w:rPr>
+          <w:lang w:val="en-US"/>
+        </w:rPr>
+        <w:t>Dependency Inversion Principle</w:t>
+      </w:r>
+      <w:r>
+        <w:rPr>
+          <w:lang w:val="en-US"/>
+        </w:rPr>
+        <w:t>:</w:t>
+      </w:r>
+      <w:r>
+        <w:rPr>
+          <w:lang w:val="en-US"/>
+        </w:rPr>
+        <w:t xml:space="preserve"> </w:t>
+      </w:r>
+    </w:p>
+    <w:p>
+      <w:pPr>
+        <w:pStyle w:val="a3"/>
+        <w:numPr>
+          <w:ilvl w:val="0"/>
+          <w:numId w:val="3"/>
+        </w:numPr>
+        <w:rPr>
+          <w:lang w:val="en-US"/>
+        </w:rPr>
+      </w:pPr>
+      <w:r>
+        <w:rPr>
+          <w:lang w:val="en-US"/>
+        </w:rPr>
+        <w:t xml:space="preserve">Abstractions should not depend upon details </w:t>
+      </w:r>
+    </w:p>
+    <w:p>
+      <w:pPr>
+        <w:pStyle w:val="a3"/>
+        <w:numPr>
+          <w:ilvl w:val="0"/>
+          <w:numId w:val="3"/>
+        </w:numPr>
+        <w:rPr>
+          <w:lang w:val="en-US"/>
+        </w:rPr>
+      </w:pPr>
+      <w:r>
+        <w:rPr>
+          <w:lang w:val="en-US"/>
+        </w:rPr>
+        <w:t xml:space="preserve">Details should not depend upon abstractions </w:t>
+      </w:r>
+    </w:p>
+    <w:p>
+      <w:pPr>
+        <w:pStyle w:val="a3"/>
+        <w:numPr>
+          <w:ilvl w:val="0"/>
+          <w:numId w:val="3"/>
+        </w:numPr>
+        <w:rPr>
+          <w:lang w:val="en-US"/>
+        </w:rPr>
+      </w:pPr>
+      <w:r>
+        <w:rPr>
+          <w:lang w:val="en-US"/>
+        </w:rPr>
+        <w:t xml:space="preserve">Important that higher level and lower level objects depend on the same abstract interaction </w:t>
+      </w:r>
+    </w:p>
+    <w:p>
+      <w:pPr>
+        <w:pStyle w:val="a3"/>
+        <w:numPr>
+          <w:ilvl w:val="0"/>
+          <w:numId w:val="3"/>
+        </w:numPr>
+        <w:rPr>
+          <w:lang w:val="en-US"/>
+        </w:rPr>
+      </w:pPr>
+      <w:r>
+        <w:rPr>
+          <w:lang w:val="en-US"/>
+        </w:rPr>
+        <w:t>This is not the same as Dependency Injection - which is how objects obtain dependent objects</w:t>
+      </w:r>
+    </w:p>
+    <w:p>
+      <w:pPr>
+        <w:rPr>
+          <w:lang w:val="en-US"/>
+        </w:rPr>
+      </w:pPr>
+      <w:r>
+        <w:rPr>
+          <w:b/>
+          <w:lang w:val="en-US"/>
+        </w:rPr>
+        <w:t xml:space="preserve">Dependency Injection </w:t>
+      </w:r>
+      <w:r>
+        <w:rPr>
+          <w:lang w:val="en-US"/>
+        </w:rPr>
+        <w:t xml:space="preserve">is where </w:t>
+      </w:r>
+      <w:proofErr w:type="gramStart"/>
+      <w:r>
+        <w:rPr>
+          <w:lang w:val="en-US"/>
+        </w:rPr>
+        <w:t>a needed dependency is injected by another object</w:t>
+      </w:r>
+      <w:proofErr w:type="gramEnd"/>
+      <w:r>
+        <w:rPr>
+          <w:lang w:val="en-US"/>
+        </w:rPr>
+        <w:t xml:space="preserve">. The class </w:t>
+      </w:r>
+      <w:proofErr w:type="gramStart"/>
+      <w:r>
+        <w:rPr>
+          <w:lang w:val="en-US"/>
+        </w:rPr>
+        <w:t>being injected</w:t>
+      </w:r>
+      <w:proofErr w:type="gramEnd"/>
+      <w:r>
+        <w:rPr>
+          <w:lang w:val="en-US"/>
+        </w:rPr>
+        <w:t xml:space="preserve"> has no responsibility in instantiating the object being injected. </w:t>
+      </w:r>
+    </w:p>
+    <w:p>
+      <w:pPr>
+        <w:rPr>
+          <w:lang w:val="en-US"/>
+        </w:rPr>
+      </w:pPr>
+      <w:r>
+        <w:rPr>
+          <w:lang w:val="en-US"/>
+        </w:rPr>
+        <w:t>Types of dependency injection:</w:t>
+      </w:r>
+    </w:p>
+    <w:p>
+      <w:pPr>
+        <w:pStyle w:val="a3"/>
+        <w:numPr>
+          <w:ilvl w:val="0"/>
+          <w:numId w:val="1"/>
+        </w:numPr>
+        <w:rPr>
+          <w:lang w:val="en-US"/>
+        </w:rPr>
+      </w:pPr>
+      <w:r>
+        <w:rPr>
+          <w:lang w:val="en-US"/>
+        </w:rPr>
+        <w:t>By class properties –least preferred</w:t>
+      </w:r>
+    </w:p>
+    <w:p>
+      <w:pPr>
+        <w:pStyle w:val="a3"/>
+        <w:numPr>
+          <w:ilvl w:val="1"/>
+          <w:numId w:val="1"/>
+        </w:numPr>
+        <w:rPr>
+          <w:lang w:val="en-US"/>
+        </w:rPr>
+      </w:pPr>
+      <w:r>
+        <w:rPr>
+          <w:lang w:val="en-US"/>
+        </w:rPr>
+        <w:t>using private properties is EVIL</w:t>
+      </w:r>
+      <w:r>
+        <w:rPr>
+          <w:lang w:val="en-US"/>
+        </w:rPr>
+        <w:t xml:space="preserve"> (Impossible to test)</w:t>
+      </w:r>
+    </w:p>
+    <w:p>
+      <w:pPr>
+        <w:pStyle w:val="a3"/>
+        <w:numPr>
+          <w:ilvl w:val="0"/>
+          <w:numId w:val="1"/>
+        </w:numPr>
+        <w:rPr>
+          <w:lang w:val="en-US"/>
+        </w:rPr>
+      </w:pPr>
+      <w:r>
+        <w:rPr>
+          <w:lang w:val="en-US"/>
+        </w:rPr>
+        <w:t>By setters – area of much debate</w:t>
+      </w:r>
+    </w:p>
+    <w:p>
+      <w:pPr>
+        <w:pStyle w:val="a3"/>
+        <w:numPr>
+          <w:ilvl w:val="0"/>
+          <w:numId w:val="1"/>
+        </w:numPr>
+        <w:rPr>
+          <w:lang w:val="en-US"/>
+        </w:rPr>
+      </w:pPr>
+      <w:r>
+        <w:rPr>
+          <w:lang w:val="en-US"/>
+        </w:rPr>
+        <w:t>By Constructor – Most preferred</w:t>
+      </w:r>
+    </w:p>
+    <w:p>
+      <w:pPr>
+        <w:rPr>
+          <w:lang w:val="en-US"/>
+        </w:rPr>
+      </w:pPr>
+      <w:r>
+        <w:rPr>
+          <w:lang w:val="en-US"/>
+        </w:rPr>
+        <w:t>Concrete classes vs interfaces:</w:t>
+      </w:r>
+    </w:p>
+    <w:p>
+      <w:pPr>
+        <w:pStyle w:val="a3"/>
+        <w:numPr>
+          <w:ilvl w:val="0"/>
+          <w:numId w:val="1"/>
+        </w:numPr>
+        <w:rPr>
+          <w:lang w:val="en-US"/>
+        </w:rPr>
+      </w:pPr>
+      <w:r>
+        <w:rPr>
+          <w:lang w:val="en-US"/>
+        </w:rPr>
+        <w:t>DI can be done with Concrete Classes or with Interfaces</w:t>
+      </w:r>
+    </w:p>
+    <w:p>
+      <w:pPr>
+        <w:pStyle w:val="a3"/>
+        <w:numPr>
+          <w:ilvl w:val="0"/>
+          <w:numId w:val="1"/>
+        </w:numPr>
+        <w:rPr>
+          <w:lang w:val="en-US"/>
+        </w:rPr>
+      </w:pPr>
+      <w:r>
+        <w:rPr>
+          <w:lang w:val="en-US"/>
+        </w:rPr>
+        <w:t>Generally DI with Concrete Classes should be avoided</w:t>
+      </w:r>
+    </w:p>
+    <w:p>
+      <w:pPr>
+        <w:pStyle w:val="a3"/>
+        <w:numPr>
+          <w:ilvl w:val="0"/>
+          <w:numId w:val="1"/>
+        </w:numPr>
+        <w:rPr>
+          <w:lang w:val="en-US"/>
+        </w:rPr>
+      </w:pPr>
+      <w:r>
+        <w:rPr>
+          <w:lang w:val="en-US"/>
+        </w:rPr>
+        <w:t>DI via Interface is highly preferred</w:t>
+      </w:r>
+    </w:p>
+    <w:p>
+      <w:pPr>
+        <w:pStyle w:val="a3"/>
+        <w:numPr>
+          <w:ilvl w:val="1"/>
+          <w:numId w:val="1"/>
+        </w:numPr>
+        <w:rPr>
+          <w:lang w:val="en-US"/>
+        </w:rPr>
+      </w:pPr>
+      <w:r>
+        <w:rPr>
+          <w:lang w:val="en-US"/>
+        </w:rPr>
+        <w:t>Allows runtime to decide implementation to inject</w:t>
+      </w:r>
+    </w:p>
+    <w:p>
+      <w:pPr>
+        <w:pStyle w:val="a3"/>
+        <w:numPr>
+          <w:ilvl w:val="1"/>
+          <w:numId w:val="1"/>
+        </w:numPr>
+        <w:rPr>
+          <w:lang w:val="en-US"/>
+        </w:rPr>
+      </w:pPr>
+      <w:r>
+        <w:rPr>
+          <w:lang w:val="en-US"/>
+        </w:rPr>
+        <w:t>Follows Interface segregation principle of SOLID</w:t>
+      </w:r>
+    </w:p>
+    <w:p>
+      <w:pPr>
+        <w:pStyle w:val="a3"/>
+        <w:numPr>
+          <w:ilvl w:val="1"/>
+          <w:numId w:val="1"/>
+        </w:numPr>
+        <w:rPr>
+          <w:lang w:val="en-US"/>
+        </w:rPr>
+      </w:pPr>
+      <w:r>
+        <w:rPr>
+          <w:lang w:val="en-US"/>
+        </w:rPr>
+        <w:t>Makes core more testable</w:t>
+      </w:r>
+    </w:p>
+    <w:p>
+      <w:pPr>
+        <w:rPr>
+          <w:lang w:val="en-US"/>
+        </w:rPr>
+      </w:pPr>
+      <w:r>
+        <w:rPr>
+          <w:lang w:val="en-US"/>
+        </w:rPr>
+        <w:t xml:space="preserve">Inversion of control is a technique to allow dependencies to </w:t>
+      </w:r>
+      <w:proofErr w:type="gramStart"/>
+      <w:r>
+        <w:rPr>
+          <w:lang w:val="en-US"/>
+        </w:rPr>
+        <w:t>be injected</w:t>
+      </w:r>
+      <w:proofErr w:type="gramEnd"/>
+      <w:r>
+        <w:rPr>
+          <w:lang w:val="en-US"/>
+        </w:rPr>
+        <w:t xml:space="preserve"> at runtime. Dependencies are not predetermined.</w:t>
+      </w:r>
+    </w:p>
+    <w:p>
+      <w:pPr>
+        <w:rPr>
+          <w:lang w:val="en-US"/>
+        </w:rPr>
+      </w:pPr>
+      <w:r>
+        <w:rPr>
+          <w:lang w:val="en-US"/>
+        </w:rPr>
+        <w:t xml:space="preserve">DI refers much to the composition of your classes (you compose your classes with DI in mind). </w:t>
+      </w:r>
+      <w:proofErr w:type="spellStart"/>
+      <w:proofErr w:type="gramStart"/>
+      <w:r>
+        <w:rPr>
+          <w:lang w:val="en-US"/>
+        </w:rPr>
+        <w:t>IoC</w:t>
+      </w:r>
+      <w:proofErr w:type="spellEnd"/>
+      <w:proofErr w:type="gramEnd"/>
+      <w:r>
+        <w:rPr>
+          <w:lang w:val="en-US"/>
+        </w:rPr>
+        <w:t xml:space="preserve"> is the runtime environment of your code (Spring Framework’s </w:t>
+      </w:r>
+      <w:proofErr w:type="spellStart"/>
+      <w:r>
+        <w:rPr>
+          <w:lang w:val="en-US"/>
+        </w:rPr>
+        <w:t>IoC</w:t>
+      </w:r>
+      <w:proofErr w:type="spellEnd"/>
+      <w:r>
+        <w:rPr>
+          <w:lang w:val="en-US"/>
+        </w:rPr>
+        <w:t xml:space="preserve"> container)</w:t>
+      </w:r>
+    </w:p>
+    <w:p>
+      <w:pPr>
+        <w:rPr>
+          <w:lang w:val="en-US"/>
+        </w:rPr>
+      </w:pPr>
+      <w:r>
+        <w:rPr>
+          <w:lang w:val="en-US"/>
+        </w:rPr>
+        <w:t xml:space="preserve">Use controller as a target and service as a dependency. Use </w:t>
+      </w:r>
+      <w:proofErr w:type="spellStart"/>
+      <w:r>
+        <w:rPr>
+          <w:lang w:val="en-US"/>
+        </w:rPr>
+        <w:t>autowired</w:t>
+      </w:r>
+      <w:proofErr w:type="spellEnd"/>
+      <w:r>
+        <w:rPr>
+          <w:lang w:val="en-US"/>
+        </w:rPr>
+        <w:t xml:space="preserve"> for property and setter based injections. Using </w:t>
+      </w:r>
+      <w:proofErr w:type="spellStart"/>
+      <w:r>
+        <w:rPr>
+          <w:lang w:val="en-US"/>
+        </w:rPr>
+        <w:t>autowired</w:t>
+      </w:r>
+      <w:proofErr w:type="spellEnd"/>
+      <w:r>
+        <w:rPr>
+          <w:lang w:val="en-US"/>
+        </w:rPr>
+        <w:t xml:space="preserve"> for </w:t>
+      </w:r>
+      <w:proofErr w:type="gramStart"/>
+      <w:r>
+        <w:rPr>
+          <w:lang w:val="en-US"/>
+        </w:rPr>
+        <w:t>constructor based</w:t>
+      </w:r>
+      <w:proofErr w:type="gramEnd"/>
+      <w:r>
+        <w:rPr>
+          <w:lang w:val="en-US"/>
+        </w:rPr>
+        <w:t xml:space="preserve"> injection is not mandatory. To get bean from context, first get the context by saving app run function value to a variable and then use </w:t>
+      </w:r>
+      <w:proofErr w:type="spellStart"/>
+      <w:r>
+        <w:rPr>
+          <w:lang w:val="en-US"/>
+        </w:rPr>
+        <w:t>getBean</w:t>
+      </w:r>
+      <w:proofErr w:type="spellEnd"/>
+      <w:r>
+        <w:rPr>
+          <w:lang w:val="en-US"/>
+        </w:rPr>
+        <w:t xml:space="preserve"> method.</w:t>
+      </w:r>
+    </w:p>
+    <w:p>
+      <w:pPr>
+        <w:rPr>
+          <w:lang w:val="en-US"/>
+        </w:rPr>
+      </w:pPr>
+      <w:r>
+        <w:rPr>
+          <w:lang w:val="en-US"/>
+        </w:rPr>
+        <w:t>Use qualifier annotations to help determine which dependency to use.</w:t>
+      </w:r>
+      <w:r>
+        <w:rPr>
+          <w:lang w:val="en-US"/>
+        </w:rPr>
+        <w:t xml:space="preserve"> Method signature example:</w:t>
+      </w:r>
+    </w:p>
+    <w:p>
+      <w:pPr>
+        <w:shd w:val="clear" w:color="auto" w:fill="2B2B2B"/>
+        <w:tabs>
+          <w:tab w:val="left" w:pos="916"/>
+          <w:tab w:val="left" w:pos="1832"/>
+          <w:tab w:val="left" w:pos="2748"/>
+          <w:tab w:val="left" w:pos="3664"/>
+          <w:tab w:val="left" w:pos="4580"/>
+          <w:tab w:val="left" w:pos="5496"/>
+          <w:tab w:val="left" w:pos="6412"/>
+          <w:tab w:val="left" w:pos="7328"/>
+          <w:tab w:val="left" w:pos="8244"/>
+          <w:tab w:val="left" w:pos="9160"/>
+          <w:tab w:val="left" w:pos="10076"/>
+          <w:tab w:val="left" w:pos="10992"/>
+          <w:tab w:val="left" w:pos="11908"/>
+          <w:tab w:val="left" w:pos="12824"/>
+          <w:tab w:val="left" w:pos="13740"/>
+          <w:tab w:val="left" w:pos="14656"/>
+        </w:tabs>
+        <w:spacing w:after="0" w:line="240" w:lineRule="auto"/>
+        <w:rPr>
+          <w:rFonts w:ascii="Courier New" w:eastAsia="Times New Roman" w:hAnsi="Courier New" w:cs="Courier New"/>
+          <w:color w:val="A9B7C6"/>
+          <w:sz w:val="20"/>
+          <w:szCs w:val="20"/>
+          <w:lang w:val="en-US" w:eastAsia="ru-RU"/>
+        </w:rPr>
+      </w:pPr>
+      <w:proofErr w:type="gramStart"/>
+      <w:r>
+        <w:rPr>
+          <w:rFonts w:ascii="Courier New" w:eastAsia="Times New Roman" w:hAnsi="Courier New" w:cs="Courier New"/>
+          <w:color w:val="CC7832"/>
+          <w:sz w:val="20"/>
+          <w:szCs w:val="20"/>
+          <w:lang w:val="en-US" w:eastAsia="ru-RU"/>
+        </w:rPr>
+        <w:t>public</w:t>
+      </w:r>
+      <w:proofErr w:type="gramEnd"/>
+      <w:r>
+        <w:rPr>
+          <w:rFonts w:ascii="Courier New" w:eastAsia="Times New Roman" w:hAnsi="Courier New" w:cs="Courier New"/>
+          <w:color w:val="CC7832"/>
+          <w:sz w:val="20"/>
+          <w:szCs w:val="20"/>
+          <w:lang w:val="en-US" w:eastAsia="ru-RU"/>
+        </w:rPr>
+        <w:t xml:space="preserve"> </w:t>
+      </w:r>
+      <w:r>
+        <w:rPr>
+          <w:rFonts w:ascii="Courier New" w:eastAsia="Times New Roman" w:hAnsi="Courier New" w:cs="Courier New"/>
+          <w:color w:val="FFC66D"/>
+          <w:sz w:val="20"/>
+          <w:szCs w:val="20"/>
+          <w:lang w:val="en-US" w:eastAsia="ru-RU"/>
+        </w:rPr>
+        <w:t>ConstructorInjectedController</w:t>
+      </w:r>
+      <w:r>
+        <w:rPr>
+          <w:rFonts w:ascii="Courier New" w:eastAsia="Times New Roman" w:hAnsi="Courier New" w:cs="Courier New"/>
+          <w:color w:val="A9B7C6"/>
+          <w:sz w:val="20"/>
+          <w:szCs w:val="20"/>
+          <w:lang w:val="en-US" w:eastAsia="ru-RU"/>
+        </w:rPr>
+        <w:t>(</w:t>
+      </w:r>
+      <w:r>
+        <w:rPr>
+          <w:rFonts w:ascii="Courier New" w:eastAsia="Times New Roman" w:hAnsi="Courier New" w:cs="Courier New"/>
+          <w:color w:val="BBB529"/>
+          <w:sz w:val="20"/>
+          <w:szCs w:val="20"/>
+          <w:lang w:val="en-US" w:eastAsia="ru-RU"/>
+        </w:rPr>
+        <w:t>@Qualifier</w:t>
+      </w:r>
+      <w:r>
+        <w:rPr>
+          <w:rFonts w:ascii="Courier New" w:eastAsia="Times New Roman" w:hAnsi="Courier New" w:cs="Courier New"/>
+          <w:color w:val="A9B7C6"/>
+          <w:sz w:val="20"/>
+          <w:szCs w:val="20"/>
+          <w:lang w:val="en-US" w:eastAsia="ru-RU"/>
+        </w:rPr>
+        <w:t>(</w:t>
+      </w:r>
+      <w:r>
+        <w:rPr>
+          <w:rFonts w:ascii="Courier New" w:eastAsia="Times New Roman" w:hAnsi="Courier New" w:cs="Courier New"/>
+          <w:color w:val="6A8759"/>
+          <w:sz w:val="20"/>
+          <w:szCs w:val="20"/>
+          <w:lang w:val="en-US" w:eastAsia="ru-RU"/>
+        </w:rPr>
+        <w:t>"constructorGreetingService"</w:t>
+      </w:r>
+      <w:r>
+        <w:rPr>
+          <w:rFonts w:ascii="Courier New" w:eastAsia="Times New Roman" w:hAnsi="Courier New" w:cs="Courier New"/>
+          <w:color w:val="A9B7C6"/>
+          <w:sz w:val="20"/>
+          <w:szCs w:val="20"/>
+          <w:lang w:val="en-US" w:eastAsia="ru-RU"/>
+        </w:rPr>
+        <w:t xml:space="preserve">) </w:t>
+      </w:r>
+      <w:proofErr w:type="spellStart"/>
+      <w:r>
+        <w:rPr>
+          <w:rFonts w:ascii="Courier New" w:eastAsia="Times New Roman" w:hAnsi="Courier New" w:cs="Courier New"/>
+          <w:color w:val="A9B7C6"/>
+          <w:sz w:val="20"/>
+          <w:szCs w:val="20"/>
+          <w:lang w:val="en-US" w:eastAsia="ru-RU"/>
+        </w:rPr>
+        <w:t>GreetingService</w:t>
+      </w:r>
+      <w:proofErr w:type="spellEnd"/>
+      <w:r>
+        <w:rPr>
+          <w:rFonts w:ascii="Courier New" w:eastAsia="Times New Roman" w:hAnsi="Courier New" w:cs="Courier New"/>
+          <w:color w:val="A9B7C6"/>
+          <w:sz w:val="20"/>
+          <w:szCs w:val="20"/>
+          <w:lang w:val="en-US" w:eastAsia="ru-RU"/>
+        </w:rPr>
+        <w:t xml:space="preserve"> </w:t>
+      </w:r>
+      <w:proofErr w:type="spellStart"/>
+      <w:r>
+        <w:rPr>
+          <w:rFonts w:ascii="Courier New" w:eastAsia="Times New Roman" w:hAnsi="Courier New" w:cs="Courier New"/>
+          <w:color w:val="A9B7C6"/>
+          <w:sz w:val="20"/>
+          <w:szCs w:val="20"/>
+          <w:lang w:val="en-US" w:eastAsia="ru-RU"/>
+        </w:rPr>
+        <w:t>greetingService</w:t>
+      </w:r>
+      <w:proofErr w:type="spellEnd"/>
+      <w:r>
+        <w:rPr>
+          <w:rFonts w:ascii="Courier New" w:eastAsia="Times New Roman" w:hAnsi="Courier New" w:cs="Courier New"/>
+          <w:color w:val="A9B7C6"/>
+          <w:sz w:val="20"/>
+          <w:szCs w:val="20"/>
+          <w:lang w:val="en-US" w:eastAsia="ru-RU"/>
+        </w:rPr>
+        <w:t>)</w:t>
+      </w:r>
+    </w:p>
+    <w:p>
+      <w:pPr>
+        <w:rPr>
+          <w:lang w:val="en-US"/>
+        </w:rPr>
+      </w:pPr>
+      <w:r>
+        <w:rPr>
+          <w:lang w:val="en-US"/>
+        </w:rPr>
+        <w:lastRenderedPageBreak/>
+        <w:t xml:space="preserve">With </w:t>
+      </w:r>
+      <w:proofErr w:type="gramStart"/>
+      <w:r>
+        <w:rPr>
+          <w:lang w:val="en-US"/>
+        </w:rPr>
+        <w:t>setter</w:t>
+      </w:r>
+      <w:proofErr w:type="gramEnd"/>
+      <w:r>
+        <w:rPr>
+          <w:lang w:val="en-US"/>
+        </w:rPr>
+        <w:t xml:space="preserve"> you could use @Qualifier in function level or as in constructor.</w:t>
+      </w:r>
+    </w:p>
+    <w:p>
+      <w:pPr>
+        <w:rPr>
+          <w:lang w:val="en-US"/>
+        </w:rPr>
+      </w:pPr>
+      <w:r>
+        <w:rPr>
+          <w:lang w:val="en-US"/>
+        </w:rPr>
+        <w:t xml:space="preserve">In property </w:t>
+      </w:r>
+      <w:proofErr w:type="gramStart"/>
+      <w:r>
+        <w:rPr>
+          <w:lang w:val="en-US"/>
+        </w:rPr>
+        <w:t>based</w:t>
+      </w:r>
+      <w:proofErr w:type="gramEnd"/>
+      <w:r>
+        <w:rPr>
+          <w:lang w:val="en-US"/>
+        </w:rPr>
+        <w:t xml:space="preserve"> DI if you use dependency name as a concrete class, then spring will use that concrete class.</w:t>
+      </w:r>
+      <w:r>
+        <w:rPr>
+          <w:lang w:val="en-US"/>
+        </w:rPr>
+        <w:t xml:space="preserve"> If @Primary has been set, then dependency will be the class annotated with @Primary annotation. </w:t>
+      </w:r>
+      <w:r>
+        <w:rPr>
+          <w:lang w:val="en-US"/>
+        </w:rPr>
+        <w:t xml:space="preserve"> </w:t>
+      </w:r>
+    </w:p>
+    <w:p>
+      <w:pPr>
+        <w:rPr>
+          <w:lang w:val="en-US"/>
+        </w:rPr>
+      </w:pPr>
+      <w:r>
+        <w:rPr>
+          <w:lang w:val="en-US"/>
+        </w:rPr>
+        <w:t xml:space="preserve">You could use @Primary technique when you have multiple beans of the same type and you want one of them to go in by default. </w:t>
+      </w:r>
+    </w:p>
+    <w:p>
+      <w:pPr>
+        <w:rPr>
+          <w:lang w:val="en-US"/>
+        </w:rPr>
+      </w:pPr>
+      <w:r>
+        <w:rPr>
+          <w:b/>
+          <w:lang w:val="en-US"/>
+        </w:rPr>
+        <w:t xml:space="preserve">Spring Profiles. </w:t>
+      </w:r>
+      <w:r>
+        <w:rPr>
+          <w:lang w:val="en-US"/>
+        </w:rPr>
+        <w:t xml:space="preserve">Profiles are something that we can set at runtime which configure Spring how it wires up things so when we set an active profile, Spring is going to bring </w:t>
+      </w:r>
+      <w:r>
+        <w:rPr>
+          <w:lang w:val="en-US"/>
+        </w:rPr>
+        <w:t xml:space="preserve">all beans and then beans that are marked with that Profile and beans of a different profile Spring is going to ignore it. </w:t>
+      </w:r>
+      <w:proofErr w:type="gramStart"/>
+      <w:r>
+        <w:rPr>
+          <w:lang w:val="en-US"/>
+        </w:rPr>
+        <w:t>So</w:t>
+      </w:r>
+      <w:proofErr w:type="gramEnd"/>
+      <w:r>
+        <w:rPr>
+          <w:lang w:val="en-US"/>
+        </w:rPr>
+        <w:t xml:space="preserve"> this is a very important feature we can do things like running multiple data sources if we had two different MYSQL databases or a very common development scenario is to use a primary or development in memory H2 database and MySQL later down the road.</w:t>
+      </w:r>
+    </w:p>
+    <w:p>
+      <w:pPr>
+        <w:rPr>
+          <w:lang w:val="en-US"/>
+        </w:rPr>
+      </w:pPr>
+      <w:r>
+        <w:rPr>
+          <w:lang w:val="en-US"/>
+        </w:rPr>
+        <w:t xml:space="preserve">Use @Profile annotation with service. And </w:t>
+      </w:r>
+    </w:p>
+    <w:p>
+      <w:pPr>
+        <w:pStyle w:val="HTML"/>
+        <w:shd w:val="clear" w:color="auto" w:fill="2B2B2B"/>
+        <w:rPr>
+          <w:color w:val="A9B7C6"/>
+        </w:rPr>
+      </w:pPr>
+      <w:proofErr w:type="spellStart"/>
+      <w:proofErr w:type="gramStart"/>
+      <w:r>
+        <w:rPr>
+          <w:color w:val="CC7832"/>
+        </w:rPr>
+        <w:t>spring.profiles</w:t>
+      </w:r>
+      <w:proofErr w:type="gramEnd"/>
+      <w:r>
+        <w:rPr>
+          <w:color w:val="CC7832"/>
+        </w:rPr>
+        <w:t>.active</w:t>
+      </w:r>
+      <w:proofErr w:type="spellEnd"/>
+      <w:r>
+        <w:rPr>
+          <w:color w:val="808080"/>
+        </w:rPr>
+        <w:t>=</w:t>
+      </w:r>
+      <w:proofErr w:type="spellStart"/>
+      <w:r>
+        <w:rPr>
+          <w:color w:val="6A8759"/>
+        </w:rPr>
+        <w:t>es</w:t>
+      </w:r>
+      <w:proofErr w:type="spellEnd"/>
+    </w:p>
+    <w:p>
+      <w:pPr>
+        <w:rPr>
+          <w:lang w:val="en-US"/>
+        </w:rPr>
+      </w:pPr>
+    </w:p>
+    <w:p>
+      <w:pPr>
+        <w:rPr>
+          <w:lang w:val="en-US"/>
+        </w:rPr>
+      </w:pPr>
+      <w:proofErr w:type="gramStart"/>
+      <w:r>
+        <w:rPr>
+          <w:lang w:val="en-US"/>
+        </w:rPr>
+        <w:t>in</w:t>
+      </w:r>
+      <w:proofErr w:type="gramEnd"/>
+      <w:r>
+        <w:rPr>
+          <w:lang w:val="en-US"/>
+        </w:rPr>
+        <w:t xml:space="preserve"> application properties to set spring profile.</w:t>
+      </w:r>
+    </w:p>
+    <w:p>
+      <w:pPr>
+        <w:rPr>
+          <w:lang w:val="en-US"/>
+        </w:rPr>
+      </w:pPr>
+      <w:r>
+        <w:rPr>
+          <w:lang w:val="en-US"/>
+        </w:rPr>
+        <w:t xml:space="preserve">You can specify beans with Default to be added into the </w:t>
+      </w:r>
+      <w:proofErr w:type="gramStart"/>
+      <w:r>
+        <w:rPr>
+          <w:lang w:val="en-US"/>
+        </w:rPr>
+        <w:t>Spring</w:t>
+      </w:r>
+      <w:proofErr w:type="gramEnd"/>
+      <w:r>
+        <w:rPr>
+          <w:lang w:val="en-US"/>
+        </w:rPr>
+        <w:t xml:space="preserve"> context when there are no other beans of that type available so this </w:t>
+      </w:r>
+      <w:r>
+        <w:rPr>
+          <w:lang w:val="en-US"/>
+        </w:rPr>
+        <w:t>is a very special case. You could use arrays of profiles:</w:t>
+      </w:r>
+    </w:p>
+    <w:p>
+      <w:pPr>
+        <w:pStyle w:val="HTML"/>
+        <w:shd w:val="clear" w:color="auto" w:fill="2B2B2B"/>
+        <w:rPr>
+          <w:color w:val="A9B7C6"/>
+        </w:rPr>
+      </w:pPr>
+      <w:r>
+        <w:rPr>
+          <w:color w:val="BBB529"/>
+        </w:rPr>
+        <w:t>@</w:t>
+      </w:r>
+      <w:proofErr w:type="spellStart"/>
+      <w:proofErr w:type="gramStart"/>
+      <w:r>
+        <w:rPr>
+          <w:color w:val="BBB529"/>
+        </w:rPr>
+        <w:t>Profile</w:t>
+      </w:r>
+      <w:proofErr w:type="spellEnd"/>
+      <w:r>
+        <w:rPr>
+          <w:color w:val="A9B7C6"/>
+        </w:rPr>
+        <w:t>(</w:t>
+      </w:r>
+      <w:proofErr w:type="gramEnd"/>
+      <w:r>
+        <w:rPr>
+          <w:color w:val="A9B7C6"/>
+        </w:rPr>
+        <w:t>{</w:t>
+      </w:r>
+      <w:r>
+        <w:rPr>
+          <w:color w:val="6A8759"/>
+        </w:rPr>
+        <w:t>"</w:t>
+      </w:r>
+      <w:proofErr w:type="spellStart"/>
+      <w:r>
+        <w:rPr>
+          <w:color w:val="6A8759"/>
+        </w:rPr>
+        <w:t>en</w:t>
+      </w:r>
+      <w:proofErr w:type="spellEnd"/>
+      <w:r>
+        <w:rPr>
+          <w:color w:val="6A8759"/>
+        </w:rPr>
+        <w:t>"</w:t>
+      </w:r>
+      <w:r>
+        <w:rPr>
+          <w:color w:val="CC7832"/>
+        </w:rPr>
+        <w:t xml:space="preserve">, </w:t>
+      </w:r>
+      <w:r>
+        <w:rPr>
+          <w:color w:val="6A8759"/>
+        </w:rPr>
+        <w:t>"</w:t>
+      </w:r>
+      <w:proofErr w:type="spellStart"/>
+      <w:r>
+        <w:rPr>
+          <w:color w:val="6A8759"/>
+        </w:rPr>
+        <w:t>default</w:t>
+      </w:r>
+      <w:proofErr w:type="spellEnd"/>
+      <w:r>
+        <w:rPr>
+          <w:color w:val="6A8759"/>
+        </w:rPr>
+        <w:t>"</w:t>
+      </w:r>
+      <w:r>
+        <w:rPr>
+          <w:color w:val="A9B7C6"/>
+        </w:rPr>
+        <w:t>})</w:t>
+      </w:r>
+    </w:p>
+    <w:p>
+      <w:pPr>
+        <w:rPr>
+          <w:lang w:val="en-US"/>
+        </w:rPr>
+      </w:pPr>
+    </w:p>
+    <w:p>
+      <w:pPr>
+        <w:rPr>
+          <w:lang w:val="en-US"/>
+        </w:rPr>
+      </w:pPr>
+      <w:r>
+        <w:rPr>
+          <w:lang w:val="en-US"/>
+        </w:rPr>
+        <w:t>Default is only active when no other profiles are active (Only and only. That is important!)</w:t>
+      </w:r>
+    </w:p>
+    <w:p>
+      <w:pPr>
+        <w:rPr>
+          <w:b/>
+          <w:lang w:val="en-US"/>
+        </w:rPr>
+      </w:pPr>
+      <w:r>
+        <w:rPr>
+          <w:b/>
+          <w:lang w:val="en-US"/>
+        </w:rPr>
+        <w:t>Spring Bean Life Cycle.</w:t>
+      </w:r>
+    </w:p>
+    <w:p>
+      <w:pPr>
+        <w:rPr>
+          <w:b/>
+          <w:lang w:val="en-US"/>
+        </w:rPr>
+      </w:pPr>
+      <w:r>
+        <w:rPr>
+          <w:noProof/>
+          <w:lang w:eastAsia="ru-RU"/>
+        </w:rPr>
+        <w:drawing>
+          <wp:inline distT="0" distB="0" distL="0" distR="0" wp14:anchorId="7DF21570" wp14:editId="5DC485A5">
+            <wp:extent cx="5940425" cy="2566035"/>
+            <wp:effectExtent l="0" t="0" r="0" b="0"/>
+            <wp:docPr id="1" name="Рисунок 1"/>
+            <wp:cNvGraphicFramePr>
+              <a:graphicFrameLocks xmlns:a="http://schemas.openxmlformats.org/drawingml/2006/main" noChangeAspect="1"/>
+            </wp:cNvGraphicFramePr>
+            <a:graphic xmlns:a="http://schemas.openxmlformats.org/drawingml/2006/main">
+              <a:graphicData uri="http://schemas.openxmlformats.org/drawingml/2006/picture">
+                <pic:pic xmlns:pic="http://schemas.openxmlformats.org/drawingml/2006/picture">
+                  <pic:nvPicPr>
+                    <pic:cNvPr id="1" name=""/>
+                    <pic:cNvPicPr/>
+                  </pic:nvPicPr>
+                  <pic:blipFill>
+                    <a:blip r:embed="rId5"/>
+                    <a:stretch>
+                      <a:fillRect/>
+                    </a:stretch>
+                  </pic:blipFill>
+                  <pic:spPr>
+                    <a:xfrm>
+                      <a:off x="0" y="0"/>
+                      <a:ext cx="5940425" cy="2566035"/>
+                    </a:xfrm>
+                    <a:prstGeom prst="rect">
+                      <a:avLst/>
+                    </a:prstGeom>
+                  </pic:spPr>
+                </pic:pic>
+              </a:graphicData>
+            </a:graphic>
+          </wp:inline>
+        </w:drawing>
+      </w:r>
+    </w:p>
+    <w:p>
+      <w:pPr>
+        <w:rPr>
+          <w:lang w:val="en-US"/>
+        </w:rPr>
+      </w:pPr>
+      <w:r>
+        <w:rPr>
+          <w:lang w:val="en-US"/>
+        </w:rPr>
+        <w:t>Callback interfaces. Spring has two interfaces you can implement for call back events:</w:t>
+      </w:r>
+    </w:p>
+    <w:p>
+      <w:pPr>
+        <w:pStyle w:val="a3"/>
+        <w:numPr>
+          <w:ilvl w:val="0"/>
+          <w:numId w:val="1"/>
+        </w:numPr>
+        <w:rPr>
+          <w:lang w:val="en-US"/>
+        </w:rPr>
+      </w:pPr>
+      <w:proofErr w:type="spellStart"/>
+      <w:r>
+        <w:rPr>
+          <w:lang w:val="en-US"/>
+        </w:rPr>
+        <w:t>InitializingBean.afterPropertiesSet</w:t>
+      </w:r>
+      <w:proofErr w:type="spellEnd"/>
+      <w:r>
+        <w:rPr>
+          <w:lang w:val="en-US"/>
+        </w:rPr>
+        <w:t>()</w:t>
+      </w:r>
+    </w:p>
+    <w:p>
+      <w:pPr>
+        <w:pStyle w:val="a3"/>
+        <w:numPr>
+          <w:ilvl w:val="1"/>
+          <w:numId w:val="1"/>
+        </w:numPr>
+        <w:rPr>
+          <w:lang w:val="en-US"/>
+        </w:rPr>
+      </w:pPr>
+      <w:r>
+        <w:rPr>
+          <w:lang w:val="en-US"/>
+        </w:rPr>
+        <w:t>called after properties are set</w:t>
+      </w:r>
+    </w:p>
+    <w:p>
+      <w:pPr>
+        <w:pStyle w:val="a3"/>
+        <w:numPr>
+          <w:ilvl w:val="0"/>
+          <w:numId w:val="1"/>
+        </w:numPr>
+        <w:rPr>
+          <w:lang w:val="en-US"/>
+        </w:rPr>
+      </w:pPr>
+      <w:proofErr w:type="spellStart"/>
+      <w:r>
+        <w:rPr>
+          <w:lang w:val="en-US"/>
+        </w:rPr>
+        <w:t>DisposableBean.destroy</w:t>
+      </w:r>
+      <w:proofErr w:type="spellEnd"/>
+      <w:r>
+        <w:rPr>
+          <w:lang w:val="en-US"/>
+        </w:rPr>
+        <w:t>()</w:t>
+      </w:r>
+    </w:p>
+    <w:p>
+      <w:pPr>
+        <w:pStyle w:val="a3"/>
+        <w:numPr>
+          <w:ilvl w:val="1"/>
+          <w:numId w:val="1"/>
+        </w:numPr>
+        <w:rPr>
+          <w:lang w:val="en-US"/>
+        </w:rPr>
+      </w:pPr>
+      <w:r>
+        <w:rPr>
+          <w:lang w:val="en-US"/>
+        </w:rPr>
+        <w:t>called during bean destruction in shutdown</w:t>
+      </w:r>
+    </w:p>
+    <w:p>
+      <w:pPr>
+        <w:rPr>
+          <w:lang w:val="en-US"/>
+        </w:rPr>
+      </w:pPr>
+      <w:r>
+        <w:rPr>
+          <w:lang w:val="en-US"/>
+        </w:rPr>
+        <w:lastRenderedPageBreak/>
+        <w:t>Life Cycle Annotations:</w:t>
+      </w:r>
       <w:bookmarkStart w:id="0" w:name="_GoBack"/>
       <w:bookmarkEnd w:id="0"/>
+    </w:p>
+    <w:p>
+      <w:pPr>
+        <w:pStyle w:val="a3"/>
+        <w:numPr>
+          <w:ilvl w:val="0"/>
+          <w:numId w:val="1"/>
+        </w:numPr>
+        <w:rPr>
+          <w:lang w:val="en-US"/>
+        </w:rPr>
+      </w:pPr>
+      <w:r>
+        <w:rPr>
+          <w:lang w:val="en-US"/>
+        </w:rPr>
+        <w:t xml:space="preserve">Spring has two annotations you can use to hook into the bean life cycle </w:t>
+      </w:r>
+    </w:p>
+    <w:p>
+      <w:pPr>
+        <w:pStyle w:val="a3"/>
+        <w:numPr>
+          <w:ilvl w:val="0"/>
+          <w:numId w:val="1"/>
+        </w:numPr>
+        <w:rPr>
+          <w:lang w:val="en-US"/>
+        </w:rPr>
+      </w:pPr>
+      <w:r>
+        <w:rPr>
+          <w:lang w:val="en-US"/>
+        </w:rPr>
+        <w:t>@</w:t>
+      </w:r>
+      <w:proofErr w:type="spellStart"/>
+      <w:r>
+        <w:rPr>
+          <w:lang w:val="en-US"/>
+        </w:rPr>
+        <w:t>PostConstruct</w:t>
+      </w:r>
+      <w:proofErr w:type="spellEnd"/>
+      <w:r>
+        <w:rPr>
+          <w:lang w:val="en-US"/>
+        </w:rPr>
+        <w:t xml:space="preserve"> annotated methods will be called after the bean has been constructed, but before is returned to the requesting object</w:t>
+      </w:r>
+    </w:p>
+    <w:p>
+      <w:pPr>
+        <w:pStyle w:val="a3"/>
+        <w:numPr>
+          <w:ilvl w:val="0"/>
+          <w:numId w:val="1"/>
+        </w:numPr>
+        <w:rPr>
+          <w:lang w:val="en-US"/>
+        </w:rPr>
+      </w:pPr>
+      <w:r>
+        <w:rPr>
+          <w:lang w:val="en-US"/>
+        </w:rPr>
+        <w:t>@</w:t>
+      </w:r>
+      <w:proofErr w:type="spellStart"/>
+      <w:r>
+        <w:rPr>
+          <w:lang w:val="en-US"/>
+        </w:rPr>
+        <w:t>PreDestroy</w:t>
+      </w:r>
+      <w:proofErr w:type="spellEnd"/>
+      <w:r>
+        <w:rPr>
+          <w:lang w:val="en-US"/>
+        </w:rPr>
+        <w:t xml:space="preserve"> is called just before the bean is destroyed by the container</w:t>
+      </w:r>
+    </w:p>
+    <w:p>
+      <w:pPr>
+        <w:rPr>
+          <w:lang w:val="en-US"/>
+        </w:rPr>
+      </w:pPr>
+      <w:r>
+        <w:rPr>
+          <w:lang w:val="en-US"/>
+        </w:rPr>
+        <w:t>Bean Post processors:</w:t>
+      </w:r>
+    </w:p>
+    <w:p>
+      <w:pPr>
+        <w:pStyle w:val="a3"/>
+        <w:numPr>
+          <w:ilvl w:val="0"/>
+          <w:numId w:val="1"/>
+        </w:numPr>
+        <w:rPr>
+          <w:lang w:val="en-US"/>
+        </w:rPr>
+      </w:pPr>
+      <w:r>
+        <w:rPr>
+          <w:lang w:val="en-US"/>
+        </w:rPr>
+        <w:t>Gives you a mean to tap into the Spring context life cycle and interact with beans as they are processed</w:t>
+      </w:r>
+    </w:p>
+    <w:p>
+      <w:pPr>
+        <w:pStyle w:val="a3"/>
+        <w:numPr>
+          <w:ilvl w:val="0"/>
+          <w:numId w:val="1"/>
+        </w:numPr>
+        <w:rPr>
+          <w:lang w:val="en-US"/>
+        </w:rPr>
+      </w:pPr>
+      <w:r>
+        <w:rPr>
+          <w:lang w:val="en-US"/>
+        </w:rPr>
+        <w:t xml:space="preserve">Implement interface </w:t>
+      </w:r>
+      <w:proofErr w:type="spellStart"/>
+      <w:r>
+        <w:rPr>
+          <w:lang w:val="en-US"/>
+        </w:rPr>
+        <w:t>BeanPostProcessor</w:t>
+      </w:r>
+      <w:proofErr w:type="spellEnd"/>
+    </w:p>
+    <w:p>
+      <w:pPr>
+        <w:pStyle w:val="a3"/>
+        <w:numPr>
+          <w:ilvl w:val="1"/>
+          <w:numId w:val="1"/>
+        </w:numPr>
+        <w:rPr>
+          <w:lang w:val="en-US"/>
+        </w:rPr>
+      </w:pPr>
+      <w:proofErr w:type="spellStart"/>
+      <w:r>
+        <w:rPr>
+          <w:lang w:val="en-US"/>
+        </w:rPr>
+        <w:t>postProcessBeforeInitialization</w:t>
+      </w:r>
+      <w:proofErr w:type="spellEnd"/>
+      <w:r>
+        <w:rPr>
+          <w:lang w:val="en-US"/>
+        </w:rPr>
+        <w:t xml:space="preserve"> – called before bean initialization method</w:t>
+      </w:r>
+    </w:p>
+    <w:p>
+      <w:pPr>
+        <w:pStyle w:val="a3"/>
+        <w:numPr>
+          <w:ilvl w:val="1"/>
+          <w:numId w:val="1"/>
+        </w:numPr>
+        <w:rPr>
+          <w:lang w:val="en-US"/>
+        </w:rPr>
+      </w:pPr>
+      <w:proofErr w:type="spellStart"/>
+      <w:r>
+        <w:rPr>
+          <w:lang w:val="en-US"/>
+        </w:rPr>
+        <w:t>postProcessAfterInitialization</w:t>
+      </w:r>
+      <w:proofErr w:type="spellEnd"/>
+      <w:r>
+        <w:rPr>
+          <w:lang w:val="en-US"/>
+        </w:rPr>
+        <w:t xml:space="preserve"> – called after bean initialization</w:t>
+      </w:r>
+    </w:p>
+    <w:p>
+      <w:pPr>
+        <w:rPr>
+          <w:lang w:val="en-US"/>
+        </w:rPr>
+      </w:pPr>
+      <w:r>
+        <w:rPr>
+          <w:lang w:val="en-US"/>
+        </w:rPr>
+        <w:t>Aware interfaces:</w:t>
+      </w:r>
+    </w:p>
+    <w:p>
+      <w:pPr>
+        <w:pStyle w:val="a3"/>
+        <w:numPr>
+          <w:ilvl w:val="0"/>
+          <w:numId w:val="1"/>
+        </w:numPr>
+        <w:rPr>
+          <w:lang w:val="en-US"/>
+        </w:rPr>
+      </w:pPr>
+      <w:r>
+        <w:rPr>
+          <w:lang w:val="en-US"/>
+        </w:rPr>
+        <w:t>Spring has over 14 Aware interfaces</w:t>
+      </w:r>
+    </w:p>
+    <w:p>
+      <w:pPr>
+        <w:pStyle w:val="a3"/>
+        <w:numPr>
+          <w:ilvl w:val="0"/>
+          <w:numId w:val="1"/>
+        </w:numPr>
+        <w:rPr>
+          <w:lang w:val="en-US"/>
+        </w:rPr>
+      </w:pPr>
+      <w:r>
+        <w:rPr>
+          <w:lang w:val="en-US"/>
+        </w:rPr>
+        <w:t>These are used to access the Spring Framework infrastructure</w:t>
+      </w:r>
+    </w:p>
+    <w:p>
+      <w:pPr>
+        <w:pStyle w:val="a3"/>
+        <w:numPr>
+          <w:ilvl w:val="0"/>
+          <w:numId w:val="1"/>
+        </w:numPr>
+        <w:rPr>
+          <w:lang w:val="en-US"/>
+        </w:rPr>
+      </w:pPr>
+      <w:r>
+        <w:rPr>
+          <w:lang w:val="en-US"/>
+        </w:rPr>
+        <w:t>These are largely used within the framework</w:t>
+      </w:r>
+    </w:p>
+    <w:p>
+      <w:pPr>
+        <w:pStyle w:val="a3"/>
+        <w:numPr>
+          <w:ilvl w:val="0"/>
+          <w:numId w:val="1"/>
+        </w:numPr>
+        <w:rPr>
+          <w:lang w:val="en-US"/>
+        </w:rPr>
+      </w:pPr>
+      <w:r>
+        <w:rPr>
+          <w:lang w:val="en-US"/>
+        </w:rPr>
+        <w:t>Rarely used by Spring developers</w:t>
+      </w:r>
+      <w:r>
+        <w:rPr>
+          <w:lang w:val="en-US"/>
+        </w:rPr>
+        <w:t xml:space="preserve"> </w:t>
+      </w:r>
+    </w:p>
+    <w:p>
+      <w:pPr>
+        <w:rPr>
+          <w:lang w:val="en-US"/>
+        </w:rPr>
+      </w:pPr>
     </w:p>
     <w:sectPr>
       <w:pgSz w:w="11906" w:h="16838"/>
@@ -973,6 +2977,118 @@
 <file path=word/numbering.xml><?xml version="1.0" encoding="utf-8"?>
 <w:numbering xmlns:wpc="http://schemas.microsoft.com/office/word/2010/wordprocessingCanvas" xmlns:cx="http://schemas.microsoft.com/office/drawing/2014/chartex" xmlns:cx1="http://schemas.microsoft.com/office/drawing/2015/9/8/chartex" xmlns:mc="http://schemas.openxmlformats.org/markup-compatibility/2006" xmlns:o="urn:schemas-microsoft-com:office:office" xmlns:r="http://schemas.openxmlformats.org/officeDocument/2006/relationships" xmlns:m="http://schemas.openxmlformats.org/officeDocument/2006/math" xmlns:v="urn:schemas-microsoft-com:vml" xmlns:wp14="http://schemas.microsoft.com/office/word/2010/wordprocessingDrawing" xmlns:wp="http://schemas.openxmlformats.org/drawingml/2006/wordprocessingDrawing" xmlns:w10="urn:schemas-microsoft-com:office:word" xmlns:w="http://schemas.openxmlformats.org/wordprocessingml/2006/main" xmlns:w14="http://schemas.microsoft.com/office/word/2010/wordml" xmlns:w15="http://schemas.microsoft.com/office/word/2012/wordml" xmlns:w16se="http://schemas.microsoft.com/office/word/2015/wordml/symex" xmlns:wpg="http://schemas.microsoft.com/office/word/2010/wordprocessingGroup" xmlns:wpi="http://schemas.microsoft.com/office/word/2010/wordprocessingInk" xmlns:wne="http://schemas.microsoft.com/office/word/2006/wordml" xmlns:wps="http://schemas.microsoft.com/office/word/2010/wordprocessingShape" mc:Ignorable="w14 w15 w16se wp14">
   <w:abstractNum w:abstractNumId="0" w15:restartNumberingAfterBreak="0">
+    <w:nsid w:val="06DC56B7"/>
+    <w:multiLevelType w:val="hybridMultilevel"/>
+    <w:tmpl w:val="D702E20E"/>
+    <w:lvl w:ilvl="0" w:tplc="9AA09870">
+      <w:numFmt w:val="bullet"/>
+      <w:lvlText w:val="•"/>
+      <w:lvlJc w:val="left"/>
+      <w:pPr>
+        <w:ind w:left="720" w:hanging="360"/>
+      </w:pPr>
+      <w:rPr>
+        <w:rFonts w:ascii="Calibri" w:eastAsiaTheme="minorHAnsi" w:hAnsi="Calibri" w:cstheme="minorBidi" w:hint="default"/>
+      </w:rPr>
+    </w:lvl>
+    <w:lvl w:ilvl="1" w:tplc="04190003" w:tentative="1">
+      <w:start w:val="1"/>
+      <w:numFmt w:val="bullet"/>
+      <w:lvlText w:val="o"/>
+      <w:lvlJc w:val="left"/>
+      <w:pPr>
+        <w:ind w:left="1440" w:hanging="360"/>
+      </w:pPr>
+      <w:rPr>
+        <w:rFonts w:ascii="Courier New" w:hAnsi="Courier New" w:cs="Courier New" w:hint="default"/>
+      </w:rPr>
+    </w:lvl>
+    <w:lvl w:ilvl="2" w:tplc="04190005" w:tentative="1">
+      <w:start w:val="1"/>
+      <w:numFmt w:val="bullet"/>
+      <w:lvlText w:val=""/>
+      <w:lvlJc w:val="left"/>
+      <w:pPr>
+        <w:ind w:left="2160" w:hanging="360"/>
+      </w:pPr>
+      <w:rPr>
+        <w:rFonts w:ascii="Wingdings" w:hAnsi="Wingdings" w:hint="default"/>
+      </w:rPr>
+    </w:lvl>
+    <w:lvl w:ilvl="3" w:tplc="04190001" w:tentative="1">
+      <w:start w:val="1"/>
+      <w:numFmt w:val="bullet"/>
+      <w:lvlText w:val=""/>
+      <w:lvlJc w:val="left"/>
+      <w:pPr>
+        <w:ind w:left="2880" w:hanging="360"/>
+      </w:pPr>
+      <w:rPr>
+        <w:rFonts w:ascii="Symbol" w:hAnsi="Symbol" w:hint="default"/>
+      </w:rPr>
+    </w:lvl>
+    <w:lvl w:ilvl="4" w:tplc="04190003" w:tentative="1">
+      <w:start w:val="1"/>
+      <w:numFmt w:val="bullet"/>
+      <w:lvlText w:val="o"/>
+      <w:lvlJc w:val="left"/>
+      <w:pPr>
+        <w:ind w:left="3600" w:hanging="360"/>
+      </w:pPr>
+      <w:rPr>
+        <w:rFonts w:ascii="Courier New" w:hAnsi="Courier New" w:cs="Courier New" w:hint="default"/>
+      </w:rPr>
+    </w:lvl>
+    <w:lvl w:ilvl="5" w:tplc="04190005" w:tentative="1">
+      <w:start w:val="1"/>
+      <w:numFmt w:val="bullet"/>
+      <w:lvlText w:val=""/>
+      <w:lvlJc w:val="left"/>
+      <w:pPr>
+        <w:ind w:left="4320" w:hanging="360"/>
+      </w:pPr>
+      <w:rPr>
+        <w:rFonts w:ascii="Wingdings" w:hAnsi="Wingdings" w:hint="default"/>
+      </w:rPr>
+    </w:lvl>
+    <w:lvl w:ilvl="6" w:tplc="04190001" w:tentative="1">
+      <w:start w:val="1"/>
+      <w:numFmt w:val="bullet"/>
+      <w:lvlText w:val=""/>
+      <w:lvlJc w:val="left"/>
+      <w:pPr>
+        <w:ind w:left="5040" w:hanging="360"/>
+      </w:pPr>
+      <w:rPr>
+        <w:rFonts w:ascii="Symbol" w:hAnsi="Symbol" w:hint="default"/>
+      </w:rPr>
+    </w:lvl>
+    <w:lvl w:ilvl="7" w:tplc="04190003" w:tentative="1">
+      <w:start w:val="1"/>
+      <w:numFmt w:val="bullet"/>
+      <w:lvlText w:val="o"/>
+      <w:lvlJc w:val="left"/>
+      <w:pPr>
+        <w:ind w:left="5760" w:hanging="360"/>
+      </w:pPr>
+      <w:rPr>
+        <w:rFonts w:ascii="Courier New" w:hAnsi="Courier New" w:cs="Courier New" w:hint="default"/>
+      </w:rPr>
+    </w:lvl>
+    <w:lvl w:ilvl="8" w:tplc="04190005" w:tentative="1">
+      <w:start w:val="1"/>
+      <w:numFmt w:val="bullet"/>
+      <w:lvlText w:val=""/>
+      <w:lvlJc w:val="left"/>
+      <w:pPr>
+        <w:ind w:left="6480" w:hanging="360"/>
+      </w:pPr>
+      <w:rPr>
+        <w:rFonts w:ascii="Wingdings" w:hAnsi="Wingdings" w:hint="default"/>
+      </w:rPr>
+    </w:lvl>
+  </w:abstractNum>
+  <w:abstractNum w:abstractNumId="1" w15:restartNumberingAfterBreak="0">
     <w:nsid w:val="1D95177A"/>
     <w:multiLevelType w:val="hybridMultilevel"/>
     <w:tmpl w:val="B8E01B52"/>
@@ -987,6 +3103,567 @@
         <w:rFonts w:ascii="Calibri" w:eastAsiaTheme="minorHAnsi" w:hAnsi="Calibri" w:cstheme="minorBidi" w:hint="default"/>
       </w:rPr>
     </w:lvl>
+    <w:lvl w:ilvl="1" w:tplc="04190003">
+      <w:start w:val="1"/>
+      <w:numFmt w:val="bullet"/>
+      <w:lvlText w:val="o"/>
+      <w:lvlJc w:val="left"/>
+      <w:pPr>
+        <w:ind w:left="1440" w:hanging="360"/>
+      </w:pPr>
+      <w:rPr>
+        <w:rFonts w:ascii="Courier New" w:hAnsi="Courier New" w:cs="Courier New" w:hint="default"/>
+      </w:rPr>
+    </w:lvl>
+    <w:lvl w:ilvl="2" w:tplc="04190005" w:tentative="1">
+      <w:start w:val="1"/>
+      <w:numFmt w:val="bullet"/>
+      <w:lvlText w:val=""/>
+      <w:lvlJc w:val="left"/>
+      <w:pPr>
+        <w:ind w:left="2160" w:hanging="360"/>
+      </w:pPr>
+      <w:rPr>
+        <w:rFonts w:ascii="Wingdings" w:hAnsi="Wingdings" w:hint="default"/>
+      </w:rPr>
+    </w:lvl>
+    <w:lvl w:ilvl="3" w:tplc="04190001" w:tentative="1">
+      <w:start w:val="1"/>
+      <w:numFmt w:val="bullet"/>
+      <w:lvlText w:val=""/>
+      <w:lvlJc w:val="left"/>
+      <w:pPr>
+        <w:ind w:left="2880" w:hanging="360"/>
+      </w:pPr>
+      <w:rPr>
+        <w:rFonts w:ascii="Symbol" w:hAnsi="Symbol" w:hint="default"/>
+      </w:rPr>
+    </w:lvl>
+    <w:lvl w:ilvl="4" w:tplc="04190003" w:tentative="1">
+      <w:start w:val="1"/>
+      <w:numFmt w:val="bullet"/>
+      <w:lvlText w:val="o"/>
+      <w:lvlJc w:val="left"/>
+      <w:pPr>
+        <w:ind w:left="3600" w:hanging="360"/>
+      </w:pPr>
+      <w:rPr>
+        <w:rFonts w:ascii="Courier New" w:hAnsi="Courier New" w:cs="Courier New" w:hint="default"/>
+      </w:rPr>
+    </w:lvl>
+    <w:lvl w:ilvl="5" w:tplc="04190005" w:tentative="1">
+      <w:start w:val="1"/>
+      <w:numFmt w:val="bullet"/>
+      <w:lvlText w:val=""/>
+      <w:lvlJc w:val="left"/>
+      <w:pPr>
+        <w:ind w:left="4320" w:hanging="360"/>
+      </w:pPr>
+      <w:rPr>
+        <w:rFonts w:ascii="Wingdings" w:hAnsi="Wingdings" w:hint="default"/>
+      </w:rPr>
+    </w:lvl>
+    <w:lvl w:ilvl="6" w:tplc="04190001" w:tentative="1">
+      <w:start w:val="1"/>
+      <w:numFmt w:val="bullet"/>
+      <w:lvlText w:val=""/>
+      <w:lvlJc w:val="left"/>
+      <w:pPr>
+        <w:ind w:left="5040" w:hanging="360"/>
+      </w:pPr>
+      <w:rPr>
+        <w:rFonts w:ascii="Symbol" w:hAnsi="Symbol" w:hint="default"/>
+      </w:rPr>
+    </w:lvl>
+    <w:lvl w:ilvl="7" w:tplc="04190003" w:tentative="1">
+      <w:start w:val="1"/>
+      <w:numFmt w:val="bullet"/>
+      <w:lvlText w:val="o"/>
+      <w:lvlJc w:val="left"/>
+      <w:pPr>
+        <w:ind w:left="5760" w:hanging="360"/>
+      </w:pPr>
+      <w:rPr>
+        <w:rFonts w:ascii="Courier New" w:hAnsi="Courier New" w:cs="Courier New" w:hint="default"/>
+      </w:rPr>
+    </w:lvl>
+    <w:lvl w:ilvl="8" w:tplc="04190005" w:tentative="1">
+      <w:start w:val="1"/>
+      <w:numFmt w:val="bullet"/>
+      <w:lvlText w:val=""/>
+      <w:lvlJc w:val="left"/>
+      <w:pPr>
+        <w:ind w:left="6480" w:hanging="360"/>
+      </w:pPr>
+      <w:rPr>
+        <w:rFonts w:ascii="Wingdings" w:hAnsi="Wingdings" w:hint="default"/>
+      </w:rPr>
+    </w:lvl>
+  </w:abstractNum>
+  <w:abstractNum w:abstractNumId="2" w15:restartNumberingAfterBreak="0">
+    <w:nsid w:val="1F0079DC"/>
+    <w:multiLevelType w:val="hybridMultilevel"/>
+    <w:tmpl w:val="5CF0E78C"/>
+    <w:lvl w:ilvl="0" w:tplc="9AA09870">
+      <w:numFmt w:val="bullet"/>
+      <w:lvlText w:val="•"/>
+      <w:lvlJc w:val="left"/>
+      <w:pPr>
+        <w:ind w:left="720" w:hanging="360"/>
+      </w:pPr>
+      <w:rPr>
+        <w:rFonts w:ascii="Calibri" w:eastAsiaTheme="minorHAnsi" w:hAnsi="Calibri" w:cstheme="minorBidi" w:hint="default"/>
+      </w:rPr>
+    </w:lvl>
+    <w:lvl w:ilvl="1" w:tplc="04190003" w:tentative="1">
+      <w:start w:val="1"/>
+      <w:numFmt w:val="bullet"/>
+      <w:lvlText w:val="o"/>
+      <w:lvlJc w:val="left"/>
+      <w:pPr>
+        <w:ind w:left="1440" w:hanging="360"/>
+      </w:pPr>
+      <w:rPr>
+        <w:rFonts w:ascii="Courier New" w:hAnsi="Courier New" w:cs="Courier New" w:hint="default"/>
+      </w:rPr>
+    </w:lvl>
+    <w:lvl w:ilvl="2" w:tplc="04190005" w:tentative="1">
+      <w:start w:val="1"/>
+      <w:numFmt w:val="bullet"/>
+      <w:lvlText w:val=""/>
+      <w:lvlJc w:val="left"/>
+      <w:pPr>
+        <w:ind w:left="2160" w:hanging="360"/>
+      </w:pPr>
+      <w:rPr>
+        <w:rFonts w:ascii="Wingdings" w:hAnsi="Wingdings" w:hint="default"/>
+      </w:rPr>
+    </w:lvl>
+    <w:lvl w:ilvl="3" w:tplc="04190001" w:tentative="1">
+      <w:start w:val="1"/>
+      <w:numFmt w:val="bullet"/>
+      <w:lvlText w:val=""/>
+      <w:lvlJc w:val="left"/>
+      <w:pPr>
+        <w:ind w:left="2880" w:hanging="360"/>
+      </w:pPr>
+      <w:rPr>
+        <w:rFonts w:ascii="Symbol" w:hAnsi="Symbol" w:hint="default"/>
+      </w:rPr>
+    </w:lvl>
+    <w:lvl w:ilvl="4" w:tplc="04190003" w:tentative="1">
+      <w:start w:val="1"/>
+      <w:numFmt w:val="bullet"/>
+      <w:lvlText w:val="o"/>
+      <w:lvlJc w:val="left"/>
+      <w:pPr>
+        <w:ind w:left="3600" w:hanging="360"/>
+      </w:pPr>
+      <w:rPr>
+        <w:rFonts w:ascii="Courier New" w:hAnsi="Courier New" w:cs="Courier New" w:hint="default"/>
+      </w:rPr>
+    </w:lvl>
+    <w:lvl w:ilvl="5" w:tplc="04190005" w:tentative="1">
+      <w:start w:val="1"/>
+      <w:numFmt w:val="bullet"/>
+      <w:lvlText w:val=""/>
+      <w:lvlJc w:val="left"/>
+      <w:pPr>
+        <w:ind w:left="4320" w:hanging="360"/>
+      </w:pPr>
+      <w:rPr>
+        <w:rFonts w:ascii="Wingdings" w:hAnsi="Wingdings" w:hint="default"/>
+      </w:rPr>
+    </w:lvl>
+    <w:lvl w:ilvl="6" w:tplc="04190001" w:tentative="1">
+      <w:start w:val="1"/>
+      <w:numFmt w:val="bullet"/>
+      <w:lvlText w:val=""/>
+      <w:lvlJc w:val="left"/>
+      <w:pPr>
+        <w:ind w:left="5040" w:hanging="360"/>
+      </w:pPr>
+      <w:rPr>
+        <w:rFonts w:ascii="Symbol" w:hAnsi="Symbol" w:hint="default"/>
+      </w:rPr>
+    </w:lvl>
+    <w:lvl w:ilvl="7" w:tplc="04190003" w:tentative="1">
+      <w:start w:val="1"/>
+      <w:numFmt w:val="bullet"/>
+      <w:lvlText w:val="o"/>
+      <w:lvlJc w:val="left"/>
+      <w:pPr>
+        <w:ind w:left="5760" w:hanging="360"/>
+      </w:pPr>
+      <w:rPr>
+        <w:rFonts w:ascii="Courier New" w:hAnsi="Courier New" w:cs="Courier New" w:hint="default"/>
+      </w:rPr>
+    </w:lvl>
+    <w:lvl w:ilvl="8" w:tplc="04190005" w:tentative="1">
+      <w:start w:val="1"/>
+      <w:numFmt w:val="bullet"/>
+      <w:lvlText w:val=""/>
+      <w:lvlJc w:val="left"/>
+      <w:pPr>
+        <w:ind w:left="6480" w:hanging="360"/>
+      </w:pPr>
+      <w:rPr>
+        <w:rFonts w:ascii="Wingdings" w:hAnsi="Wingdings" w:hint="default"/>
+      </w:rPr>
+    </w:lvl>
+  </w:abstractNum>
+  <w:abstractNum w:abstractNumId="3" w15:restartNumberingAfterBreak="0">
+    <w:nsid w:val="2EE127C5"/>
+    <w:multiLevelType w:val="hybridMultilevel"/>
+    <w:tmpl w:val="B80A0144"/>
+    <w:lvl w:ilvl="0" w:tplc="9AA09870">
+      <w:numFmt w:val="bullet"/>
+      <w:lvlText w:val="•"/>
+      <w:lvlJc w:val="left"/>
+      <w:pPr>
+        <w:ind w:left="720" w:hanging="360"/>
+      </w:pPr>
+      <w:rPr>
+        <w:rFonts w:ascii="Calibri" w:eastAsiaTheme="minorHAnsi" w:hAnsi="Calibri" w:cstheme="minorBidi" w:hint="default"/>
+      </w:rPr>
+    </w:lvl>
+    <w:lvl w:ilvl="1" w:tplc="04190003" w:tentative="1">
+      <w:start w:val="1"/>
+      <w:numFmt w:val="bullet"/>
+      <w:lvlText w:val="o"/>
+      <w:lvlJc w:val="left"/>
+      <w:pPr>
+        <w:ind w:left="1440" w:hanging="360"/>
+      </w:pPr>
+      <w:rPr>
+        <w:rFonts w:ascii="Courier New" w:hAnsi="Courier New" w:cs="Courier New" w:hint="default"/>
+      </w:rPr>
+    </w:lvl>
+    <w:lvl w:ilvl="2" w:tplc="04190005" w:tentative="1">
+      <w:start w:val="1"/>
+      <w:numFmt w:val="bullet"/>
+      <w:lvlText w:val=""/>
+      <w:lvlJc w:val="left"/>
+      <w:pPr>
+        <w:ind w:left="2160" w:hanging="360"/>
+      </w:pPr>
+      <w:rPr>
+        <w:rFonts w:ascii="Wingdings" w:hAnsi="Wingdings" w:hint="default"/>
+      </w:rPr>
+    </w:lvl>
+    <w:lvl w:ilvl="3" w:tplc="04190001" w:tentative="1">
+      <w:start w:val="1"/>
+      <w:numFmt w:val="bullet"/>
+      <w:lvlText w:val=""/>
+      <w:lvlJc w:val="left"/>
+      <w:pPr>
+        <w:ind w:left="2880" w:hanging="360"/>
+      </w:pPr>
+      <w:rPr>
+        <w:rFonts w:ascii="Symbol" w:hAnsi="Symbol" w:hint="default"/>
+      </w:rPr>
+    </w:lvl>
+    <w:lvl w:ilvl="4" w:tplc="04190003" w:tentative="1">
+      <w:start w:val="1"/>
+      <w:numFmt w:val="bullet"/>
+      <w:lvlText w:val="o"/>
+      <w:lvlJc w:val="left"/>
+      <w:pPr>
+        <w:ind w:left="3600" w:hanging="360"/>
+      </w:pPr>
+      <w:rPr>
+        <w:rFonts w:ascii="Courier New" w:hAnsi="Courier New" w:cs="Courier New" w:hint="default"/>
+      </w:rPr>
+    </w:lvl>
+    <w:lvl w:ilvl="5" w:tplc="04190005" w:tentative="1">
+      <w:start w:val="1"/>
+      <w:numFmt w:val="bullet"/>
+      <w:lvlText w:val=""/>
+      <w:lvlJc w:val="left"/>
+      <w:pPr>
+        <w:ind w:left="4320" w:hanging="360"/>
+      </w:pPr>
+      <w:rPr>
+        <w:rFonts w:ascii="Wingdings" w:hAnsi="Wingdings" w:hint="default"/>
+      </w:rPr>
+    </w:lvl>
+    <w:lvl w:ilvl="6" w:tplc="04190001" w:tentative="1">
+      <w:start w:val="1"/>
+      <w:numFmt w:val="bullet"/>
+      <w:lvlText w:val=""/>
+      <w:lvlJc w:val="left"/>
+      <w:pPr>
+        <w:ind w:left="5040" w:hanging="360"/>
+      </w:pPr>
+      <w:rPr>
+        <w:rFonts w:ascii="Symbol" w:hAnsi="Symbol" w:hint="default"/>
+      </w:rPr>
+    </w:lvl>
+    <w:lvl w:ilvl="7" w:tplc="04190003" w:tentative="1">
+      <w:start w:val="1"/>
+      <w:numFmt w:val="bullet"/>
+      <w:lvlText w:val="o"/>
+      <w:lvlJc w:val="left"/>
+      <w:pPr>
+        <w:ind w:left="5760" w:hanging="360"/>
+      </w:pPr>
+      <w:rPr>
+        <w:rFonts w:ascii="Courier New" w:hAnsi="Courier New" w:cs="Courier New" w:hint="default"/>
+      </w:rPr>
+    </w:lvl>
+    <w:lvl w:ilvl="8" w:tplc="04190005" w:tentative="1">
+      <w:start w:val="1"/>
+      <w:numFmt w:val="bullet"/>
+      <w:lvlText w:val=""/>
+      <w:lvlJc w:val="left"/>
+      <w:pPr>
+        <w:ind w:left="6480" w:hanging="360"/>
+      </w:pPr>
+      <w:rPr>
+        <w:rFonts w:ascii="Wingdings" w:hAnsi="Wingdings" w:hint="default"/>
+      </w:rPr>
+    </w:lvl>
+  </w:abstractNum>
+  <w:abstractNum w:abstractNumId="4" w15:restartNumberingAfterBreak="0">
+    <w:nsid w:val="33283442"/>
+    <w:multiLevelType w:val="hybridMultilevel"/>
+    <w:tmpl w:val="15A81610"/>
+    <w:lvl w:ilvl="0" w:tplc="04190001">
+      <w:start w:val="1"/>
+      <w:numFmt w:val="bullet"/>
+      <w:lvlText w:val=""/>
+      <w:lvlJc w:val="left"/>
+      <w:pPr>
+        <w:ind w:left="720" w:hanging="360"/>
+      </w:pPr>
+      <w:rPr>
+        <w:rFonts w:ascii="Symbol" w:hAnsi="Symbol" w:hint="default"/>
+      </w:rPr>
+    </w:lvl>
+    <w:lvl w:ilvl="1" w:tplc="04190003" w:tentative="1">
+      <w:start w:val="1"/>
+      <w:numFmt w:val="bullet"/>
+      <w:lvlText w:val="o"/>
+      <w:lvlJc w:val="left"/>
+      <w:pPr>
+        <w:ind w:left="1440" w:hanging="360"/>
+      </w:pPr>
+      <w:rPr>
+        <w:rFonts w:ascii="Courier New" w:hAnsi="Courier New" w:cs="Courier New" w:hint="default"/>
+      </w:rPr>
+    </w:lvl>
+    <w:lvl w:ilvl="2" w:tplc="04190005" w:tentative="1">
+      <w:start w:val="1"/>
+      <w:numFmt w:val="bullet"/>
+      <w:lvlText w:val=""/>
+      <w:lvlJc w:val="left"/>
+      <w:pPr>
+        <w:ind w:left="2160" w:hanging="360"/>
+      </w:pPr>
+      <w:rPr>
+        <w:rFonts w:ascii="Wingdings" w:hAnsi="Wingdings" w:hint="default"/>
+      </w:rPr>
+    </w:lvl>
+    <w:lvl w:ilvl="3" w:tplc="04190001" w:tentative="1">
+      <w:start w:val="1"/>
+      <w:numFmt w:val="bullet"/>
+      <w:lvlText w:val=""/>
+      <w:lvlJc w:val="left"/>
+      <w:pPr>
+        <w:ind w:left="2880" w:hanging="360"/>
+      </w:pPr>
+      <w:rPr>
+        <w:rFonts w:ascii="Symbol" w:hAnsi="Symbol" w:hint="default"/>
+      </w:rPr>
+    </w:lvl>
+    <w:lvl w:ilvl="4" w:tplc="04190003" w:tentative="1">
+      <w:start w:val="1"/>
+      <w:numFmt w:val="bullet"/>
+      <w:lvlText w:val="o"/>
+      <w:lvlJc w:val="left"/>
+      <w:pPr>
+        <w:ind w:left="3600" w:hanging="360"/>
+      </w:pPr>
+      <w:rPr>
+        <w:rFonts w:ascii="Courier New" w:hAnsi="Courier New" w:cs="Courier New" w:hint="default"/>
+      </w:rPr>
+    </w:lvl>
+    <w:lvl w:ilvl="5" w:tplc="04190005" w:tentative="1">
+      <w:start w:val="1"/>
+      <w:numFmt w:val="bullet"/>
+      <w:lvlText w:val=""/>
+      <w:lvlJc w:val="left"/>
+      <w:pPr>
+        <w:ind w:left="4320" w:hanging="360"/>
+      </w:pPr>
+      <w:rPr>
+        <w:rFonts w:ascii="Wingdings" w:hAnsi="Wingdings" w:hint="default"/>
+      </w:rPr>
+    </w:lvl>
+    <w:lvl w:ilvl="6" w:tplc="04190001" w:tentative="1">
+      <w:start w:val="1"/>
+      <w:numFmt w:val="bullet"/>
+      <w:lvlText w:val=""/>
+      <w:lvlJc w:val="left"/>
+      <w:pPr>
+        <w:ind w:left="5040" w:hanging="360"/>
+      </w:pPr>
+      <w:rPr>
+        <w:rFonts w:ascii="Symbol" w:hAnsi="Symbol" w:hint="default"/>
+      </w:rPr>
+    </w:lvl>
+    <w:lvl w:ilvl="7" w:tplc="04190003" w:tentative="1">
+      <w:start w:val="1"/>
+      <w:numFmt w:val="bullet"/>
+      <w:lvlText w:val="o"/>
+      <w:lvlJc w:val="left"/>
+      <w:pPr>
+        <w:ind w:left="5760" w:hanging="360"/>
+      </w:pPr>
+      <w:rPr>
+        <w:rFonts w:ascii="Courier New" w:hAnsi="Courier New" w:cs="Courier New" w:hint="default"/>
+      </w:rPr>
+    </w:lvl>
+    <w:lvl w:ilvl="8" w:tplc="04190005" w:tentative="1">
+      <w:start w:val="1"/>
+      <w:numFmt w:val="bullet"/>
+      <w:lvlText w:val=""/>
+      <w:lvlJc w:val="left"/>
+      <w:pPr>
+        <w:ind w:left="6480" w:hanging="360"/>
+      </w:pPr>
+      <w:rPr>
+        <w:rFonts w:ascii="Wingdings" w:hAnsi="Wingdings" w:hint="default"/>
+      </w:rPr>
+    </w:lvl>
+  </w:abstractNum>
+  <w:abstractNum w:abstractNumId="5" w15:restartNumberingAfterBreak="0">
+    <w:nsid w:val="6ACB49D0"/>
+    <w:multiLevelType w:val="hybridMultilevel"/>
+    <w:tmpl w:val="062C1AE0"/>
+    <w:lvl w:ilvl="0" w:tplc="9AA09870">
+      <w:numFmt w:val="bullet"/>
+      <w:lvlText w:val="•"/>
+      <w:lvlJc w:val="left"/>
+      <w:pPr>
+        <w:ind w:left="720" w:hanging="360"/>
+      </w:pPr>
+      <w:rPr>
+        <w:rFonts w:ascii="Calibri" w:eastAsiaTheme="minorHAnsi" w:hAnsi="Calibri" w:cstheme="minorBidi" w:hint="default"/>
+      </w:rPr>
+    </w:lvl>
+    <w:lvl w:ilvl="1" w:tplc="04190003" w:tentative="1">
+      <w:start w:val="1"/>
+      <w:numFmt w:val="bullet"/>
+      <w:lvlText w:val="o"/>
+      <w:lvlJc w:val="left"/>
+      <w:pPr>
+        <w:ind w:left="1440" w:hanging="360"/>
+      </w:pPr>
+      <w:rPr>
+        <w:rFonts w:ascii="Courier New" w:hAnsi="Courier New" w:cs="Courier New" w:hint="default"/>
+      </w:rPr>
+    </w:lvl>
+    <w:lvl w:ilvl="2" w:tplc="04190005" w:tentative="1">
+      <w:start w:val="1"/>
+      <w:numFmt w:val="bullet"/>
+      <w:lvlText w:val=""/>
+      <w:lvlJc w:val="left"/>
+      <w:pPr>
+        <w:ind w:left="2160" w:hanging="360"/>
+      </w:pPr>
+      <w:rPr>
+        <w:rFonts w:ascii="Wingdings" w:hAnsi="Wingdings" w:hint="default"/>
+      </w:rPr>
+    </w:lvl>
+    <w:lvl w:ilvl="3" w:tplc="04190001" w:tentative="1">
+      <w:start w:val="1"/>
+      <w:numFmt w:val="bullet"/>
+      <w:lvlText w:val=""/>
+      <w:lvlJc w:val="left"/>
+      <w:pPr>
+        <w:ind w:left="2880" w:hanging="360"/>
+      </w:pPr>
+      <w:rPr>
+        <w:rFonts w:ascii="Symbol" w:hAnsi="Symbol" w:hint="default"/>
+      </w:rPr>
+    </w:lvl>
+    <w:lvl w:ilvl="4" w:tplc="04190003" w:tentative="1">
+      <w:start w:val="1"/>
+      <w:numFmt w:val="bullet"/>
+      <w:lvlText w:val="o"/>
+      <w:lvlJc w:val="left"/>
+      <w:pPr>
+        <w:ind w:left="3600" w:hanging="360"/>
+      </w:pPr>
+      <w:rPr>
+        <w:rFonts w:ascii="Courier New" w:hAnsi="Courier New" w:cs="Courier New" w:hint="default"/>
+      </w:rPr>
+    </w:lvl>
+    <w:lvl w:ilvl="5" w:tplc="04190005" w:tentative="1">
+      <w:start w:val="1"/>
+      <w:numFmt w:val="bullet"/>
+      <w:lvlText w:val=""/>
+      <w:lvlJc w:val="left"/>
+      <w:pPr>
+        <w:ind w:left="4320" w:hanging="360"/>
+      </w:pPr>
+      <w:rPr>
+        <w:rFonts w:ascii="Wingdings" w:hAnsi="Wingdings" w:hint="default"/>
+      </w:rPr>
+    </w:lvl>
+    <w:lvl w:ilvl="6" w:tplc="04190001" w:tentative="1">
+      <w:start w:val="1"/>
+      <w:numFmt w:val="bullet"/>
+      <w:lvlText w:val=""/>
+      <w:lvlJc w:val="left"/>
+      <w:pPr>
+        <w:ind w:left="5040" w:hanging="360"/>
+      </w:pPr>
+      <w:rPr>
+        <w:rFonts w:ascii="Symbol" w:hAnsi="Symbol" w:hint="default"/>
+      </w:rPr>
+    </w:lvl>
+    <w:lvl w:ilvl="7" w:tplc="04190003" w:tentative="1">
+      <w:start w:val="1"/>
+      <w:numFmt w:val="bullet"/>
+      <w:lvlText w:val="o"/>
+      <w:lvlJc w:val="left"/>
+      <w:pPr>
+        <w:ind w:left="5760" w:hanging="360"/>
+      </w:pPr>
+      <w:rPr>
+        <w:rFonts w:ascii="Courier New" w:hAnsi="Courier New" w:cs="Courier New" w:hint="default"/>
+      </w:rPr>
+    </w:lvl>
+    <w:lvl w:ilvl="8" w:tplc="04190005" w:tentative="1">
+      <w:start w:val="1"/>
+      <w:numFmt w:val="bullet"/>
+      <w:lvlText w:val=""/>
+      <w:lvlJc w:val="left"/>
+      <w:pPr>
+        <w:ind w:left="6480" w:hanging="360"/>
+      </w:pPr>
+      <w:rPr>
+        <w:rFonts w:ascii="Wingdings" w:hAnsi="Wingdings" w:hint="default"/>
+      </w:rPr>
+    </w:lvl>
+  </w:abstractNum>
+  <w:abstractNum w:abstractNumId="6" w15:restartNumberingAfterBreak="0">
+    <w:nsid w:val="702C2ABB"/>
+    <w:multiLevelType w:val="hybridMultilevel"/>
+    <w:tmpl w:val="A3884BAA"/>
+    <w:lvl w:ilvl="0" w:tplc="9AA09870">
+      <w:numFmt w:val="bullet"/>
+      <w:lvlText w:val="•"/>
+      <w:lvlJc w:val="left"/>
+      <w:pPr>
+        <w:ind w:left="720" w:hanging="360"/>
+      </w:pPr>
+      <w:rPr>
+        <w:rFonts w:ascii="Calibri" w:eastAsiaTheme="minorHAnsi" w:hAnsi="Calibri" w:cstheme="minorBidi" w:hint="default"/>
+      </w:rPr>
+    </w:lvl>
     <w:lvl w:ilvl="1" w:tplc="04190003" w:tentative="1">
       <w:start w:val="1"/>
       <w:numFmt w:val="bullet"/>
@@ -1085,7 +3762,25 @@
     </w:lvl>
   </w:abstractNum>
   <w:num w:numId="1">
+    <w:abstractNumId w:val="1"/>
+  </w:num>
+  <w:num w:numId="2">
+    <w:abstractNumId w:val="4"/>
+  </w:num>
+  <w:num w:numId="3">
+    <w:abstractNumId w:val="6"/>
+  </w:num>
+  <w:num w:numId="4">
+    <w:abstractNumId w:val="2"/>
+  </w:num>
+  <w:num w:numId="5">
     <w:abstractNumId w:val="0"/>
+  </w:num>
+  <w:num w:numId="6">
+    <w:abstractNumId w:val="5"/>
+  </w:num>
+  <w:num w:numId="7">
+    <w:abstractNumId w:val="3"/>
   </w:num>
 </w:numbering>
 </file>

</xml_diff>

<commit_message>
Spring Framework Configuration and External Properties
- Update Course lecture
</commit_message>
<xml_diff>
--- a/Course lecture.docx
+++ b/Course lecture.docx
@@ -1986,13 +1986,7 @@
         <w:rPr>
           <w:lang w:val="en-US"/>
         </w:rPr>
-        <w:t>Use qualifier annotations to help determine which dependency to use.</w:t>
-      </w:r>
-      <w:r>
-        <w:rPr>
-          <w:lang w:val="en-US"/>
-        </w:rPr>
-        <w:t xml:space="preserve"> Method signature example:</w:t>
+        <w:t>Use qualifier annotations to help determine which dependency to use. Method signature example:</w:t>
       </w:r>
     </w:p>
     <w:p>
@@ -2291,27 +2285,22 @@
         <w:shd w:val="clear" w:color="auto" w:fill="2B2B2B"/>
         <w:rPr>
           <w:color w:val="A9B7C6"/>
-        </w:rPr>
-      </w:pPr>
-      <w:proofErr w:type="spellStart"/>
-      <w:proofErr w:type="gramStart"/>
+          <w:lang w:val="en-US"/>
+        </w:rPr>
+      </w:pPr>
+      <w:proofErr w:type="spellStart"/>
       <w:r>
         <w:rPr>
           <w:color w:val="CC7832"/>
-        </w:rPr>
-        <w:t>spring.profiles</w:t>
-      </w:r>
-      <w:proofErr w:type="gramEnd"/>
-      <w:r>
-        <w:rPr>
-          <w:color w:val="CC7832"/>
-        </w:rPr>
-        <w:t>.active</w:t>
+          <w:lang w:val="en-US"/>
+        </w:rPr>
+        <w:t>spring.profiles.active</w:t>
       </w:r>
       <w:proofErr w:type="spellEnd"/>
       <w:r>
         <w:rPr>
           <w:color w:val="808080"/>
+          <w:lang w:val="en-US"/>
         </w:rPr>
         <w:t>=</w:t>
       </w:r>
@@ -2319,6 +2308,7 @@
       <w:r>
         <w:rPr>
           <w:color w:val="6A8759"/>
+          <w:lang w:val="en-US"/>
         </w:rPr>
         <w:t>es</w:t>
       </w:r>
@@ -2391,26 +2381,21 @@
         <w:shd w:val="clear" w:color="auto" w:fill="2B2B2B"/>
         <w:rPr>
           <w:color w:val="A9B7C6"/>
-        </w:rPr>
-      </w:pPr>
+          <w:lang w:val="en-US"/>
+        </w:rPr>
+      </w:pPr>
+      <w:proofErr w:type="gramStart"/>
       <w:r>
         <w:rPr>
           <w:color w:val="BBB529"/>
-        </w:rPr>
-        <w:t>@</w:t>
-      </w:r>
-      <w:proofErr w:type="spellStart"/>
-      <w:proofErr w:type="gramStart"/>
-      <w:r>
-        <w:rPr>
-          <w:color w:val="BBB529"/>
-        </w:rPr>
-        <w:t>Profile</w:t>
-      </w:r>
-      <w:proofErr w:type="spellEnd"/>
+          <w:lang w:val="en-US"/>
+        </w:rPr>
+        <w:t>@Profile</w:t>
+      </w:r>
       <w:r>
         <w:rPr>
           <w:color w:val="A9B7C6"/>
+          <w:lang w:val="en-US"/>
         </w:rPr>
         <w:t>(</w:t>
       </w:r>
@@ -2418,12 +2403,14 @@
       <w:r>
         <w:rPr>
           <w:color w:val="A9B7C6"/>
+          <w:lang w:val="en-US"/>
         </w:rPr>
         <w:t>{</w:t>
       </w:r>
       <w:r>
         <w:rPr>
           <w:color w:val="6A8759"/>
+          <w:lang w:val="en-US"/>
         </w:rPr>
         <w:t>"</w:t>
       </w:r>
@@ -2431,6 +2418,7 @@
       <w:r>
         <w:rPr>
           <w:color w:val="6A8759"/>
+          <w:lang w:val="en-US"/>
         </w:rPr>
         <w:t>en</w:t>
       </w:r>
@@ -2438,38 +2426,28 @@
       <w:r>
         <w:rPr>
           <w:color w:val="6A8759"/>
+          <w:lang w:val="en-US"/>
         </w:rPr>
         <w:t>"</w:t>
       </w:r>
       <w:r>
         <w:rPr>
           <w:color w:val="CC7832"/>
+          <w:lang w:val="en-US"/>
         </w:rPr>
         <w:t xml:space="preserve">, </w:t>
       </w:r>
       <w:r>
         <w:rPr>
           <w:color w:val="6A8759"/>
-        </w:rPr>
-        <w:t>"</w:t>
-      </w:r>
-      <w:proofErr w:type="spellStart"/>
-      <w:r>
-        <w:rPr>
-          <w:color w:val="6A8759"/>
-        </w:rPr>
-        <w:t>default</w:t>
-      </w:r>
-      <w:proofErr w:type="spellEnd"/>
-      <w:r>
-        <w:rPr>
-          <w:color w:val="6A8759"/>
-        </w:rPr>
-        <w:t>"</w:t>
+          <w:lang w:val="en-US"/>
+        </w:rPr>
+        <w:t>"default"</w:t>
       </w:r>
       <w:r>
         <w:rPr>
           <w:color w:val="A9B7C6"/>
+          <w:lang w:val="en-US"/>
         </w:rPr>
         <w:t>})</w:t>
       </w:r>
@@ -2672,297 +2650,3301 @@
         <w:lastRenderedPageBreak/>
         <w:t>Life Cycle Annotations:</w:t>
       </w:r>
+    </w:p>
+    <w:p>
+      <w:pPr>
+        <w:pStyle w:val="a3"/>
+        <w:numPr>
+          <w:ilvl w:val="0"/>
+          <w:numId w:val="1"/>
+        </w:numPr>
+        <w:rPr>
+          <w:lang w:val="en-US"/>
+        </w:rPr>
+      </w:pPr>
+      <w:r>
+        <w:rPr>
+          <w:lang w:val="en-US"/>
+        </w:rPr>
+        <w:t xml:space="preserve">Spring has two annotations you can use to hook into the bean life cycle </w:t>
+      </w:r>
+    </w:p>
+    <w:p>
+      <w:pPr>
+        <w:pStyle w:val="a3"/>
+        <w:numPr>
+          <w:ilvl w:val="0"/>
+          <w:numId w:val="1"/>
+        </w:numPr>
+        <w:rPr>
+          <w:lang w:val="en-US"/>
+        </w:rPr>
+      </w:pPr>
+      <w:r>
+        <w:rPr>
+          <w:lang w:val="en-US"/>
+        </w:rPr>
+        <w:t>@</w:t>
+      </w:r>
+      <w:proofErr w:type="spellStart"/>
+      <w:r>
+        <w:rPr>
+          <w:lang w:val="en-US"/>
+        </w:rPr>
+        <w:t>PostConstruct</w:t>
+      </w:r>
+      <w:proofErr w:type="spellEnd"/>
+      <w:r>
+        <w:rPr>
+          <w:lang w:val="en-US"/>
+        </w:rPr>
+        <w:t xml:space="preserve"> annotated methods will be called after the bean has been constructed, but before is returned to the requesting object</w:t>
+      </w:r>
+    </w:p>
+    <w:p>
+      <w:pPr>
+        <w:pStyle w:val="a3"/>
+        <w:numPr>
+          <w:ilvl w:val="0"/>
+          <w:numId w:val="1"/>
+        </w:numPr>
+        <w:rPr>
+          <w:lang w:val="en-US"/>
+        </w:rPr>
+      </w:pPr>
+      <w:r>
+        <w:rPr>
+          <w:lang w:val="en-US"/>
+        </w:rPr>
+        <w:t>@</w:t>
+      </w:r>
+      <w:proofErr w:type="spellStart"/>
+      <w:r>
+        <w:rPr>
+          <w:lang w:val="en-US"/>
+        </w:rPr>
+        <w:t>PreDestroy</w:t>
+      </w:r>
+      <w:proofErr w:type="spellEnd"/>
+      <w:r>
+        <w:rPr>
+          <w:lang w:val="en-US"/>
+        </w:rPr>
+        <w:t xml:space="preserve"> is called just before the bean is destroyed by the container</w:t>
+      </w:r>
+    </w:p>
+    <w:p>
+      <w:pPr>
+        <w:rPr>
+          <w:lang w:val="en-US"/>
+        </w:rPr>
+      </w:pPr>
+      <w:r>
+        <w:rPr>
+          <w:lang w:val="en-US"/>
+        </w:rPr>
+        <w:t>Bean Post processors:</w:t>
+      </w:r>
+    </w:p>
+    <w:p>
+      <w:pPr>
+        <w:pStyle w:val="a3"/>
+        <w:numPr>
+          <w:ilvl w:val="0"/>
+          <w:numId w:val="1"/>
+        </w:numPr>
+        <w:rPr>
+          <w:lang w:val="en-US"/>
+        </w:rPr>
+      </w:pPr>
+      <w:r>
+        <w:rPr>
+          <w:lang w:val="en-US"/>
+        </w:rPr>
+        <w:t>Gives you a mean to tap into the Spring context life cycle and interact with beans as they are processed</w:t>
+      </w:r>
+    </w:p>
+    <w:p>
+      <w:pPr>
+        <w:pStyle w:val="a3"/>
+        <w:numPr>
+          <w:ilvl w:val="0"/>
+          <w:numId w:val="1"/>
+        </w:numPr>
+        <w:rPr>
+          <w:lang w:val="en-US"/>
+        </w:rPr>
+      </w:pPr>
+      <w:r>
+        <w:rPr>
+          <w:lang w:val="en-US"/>
+        </w:rPr>
+        <w:t xml:space="preserve">Implement interface </w:t>
+      </w:r>
+      <w:proofErr w:type="spellStart"/>
+      <w:r>
+        <w:rPr>
+          <w:lang w:val="en-US"/>
+        </w:rPr>
+        <w:t>BeanPostProcessor</w:t>
+      </w:r>
+      <w:proofErr w:type="spellEnd"/>
+    </w:p>
+    <w:p>
+      <w:pPr>
+        <w:pStyle w:val="a3"/>
+        <w:numPr>
+          <w:ilvl w:val="1"/>
+          <w:numId w:val="1"/>
+        </w:numPr>
+        <w:rPr>
+          <w:lang w:val="en-US"/>
+        </w:rPr>
+      </w:pPr>
+      <w:proofErr w:type="spellStart"/>
+      <w:r>
+        <w:rPr>
+          <w:lang w:val="en-US"/>
+        </w:rPr>
+        <w:t>postProcessBeforeInitialization</w:t>
+      </w:r>
+      <w:proofErr w:type="spellEnd"/>
+      <w:r>
+        <w:rPr>
+          <w:lang w:val="en-US"/>
+        </w:rPr>
+        <w:t xml:space="preserve"> – called before bean initialization method</w:t>
+      </w:r>
+    </w:p>
+    <w:p>
+      <w:pPr>
+        <w:pStyle w:val="a3"/>
+        <w:numPr>
+          <w:ilvl w:val="1"/>
+          <w:numId w:val="1"/>
+        </w:numPr>
+        <w:rPr>
+          <w:lang w:val="en-US"/>
+        </w:rPr>
+      </w:pPr>
+      <w:proofErr w:type="spellStart"/>
+      <w:r>
+        <w:rPr>
+          <w:lang w:val="en-US"/>
+        </w:rPr>
+        <w:t>postProcessAfterInitialization</w:t>
+      </w:r>
+      <w:proofErr w:type="spellEnd"/>
+      <w:r>
+        <w:rPr>
+          <w:lang w:val="en-US"/>
+        </w:rPr>
+        <w:t xml:space="preserve"> – called after bean initialization</w:t>
+      </w:r>
+    </w:p>
+    <w:p>
+      <w:pPr>
+        <w:rPr>
+          <w:lang w:val="en-US"/>
+        </w:rPr>
+      </w:pPr>
+      <w:r>
+        <w:rPr>
+          <w:lang w:val="en-US"/>
+        </w:rPr>
+        <w:t>Aware interfaces:</w:t>
+      </w:r>
+    </w:p>
+    <w:p>
+      <w:pPr>
+        <w:pStyle w:val="a3"/>
+        <w:numPr>
+          <w:ilvl w:val="0"/>
+          <w:numId w:val="1"/>
+        </w:numPr>
+        <w:rPr>
+          <w:lang w:val="en-US"/>
+        </w:rPr>
+      </w:pPr>
+      <w:r>
+        <w:rPr>
+          <w:lang w:val="en-US"/>
+        </w:rPr>
+        <w:t>Spring has over 14 Aware interfaces</w:t>
+      </w:r>
+    </w:p>
+    <w:p>
+      <w:pPr>
+        <w:pStyle w:val="a3"/>
+        <w:numPr>
+          <w:ilvl w:val="0"/>
+          <w:numId w:val="1"/>
+        </w:numPr>
+        <w:rPr>
+          <w:lang w:val="en-US"/>
+        </w:rPr>
+      </w:pPr>
+      <w:r>
+        <w:rPr>
+          <w:lang w:val="en-US"/>
+        </w:rPr>
+        <w:t>These are used to access the Spring Framework infrastructure</w:t>
+      </w:r>
+    </w:p>
+    <w:p>
+      <w:pPr>
+        <w:pStyle w:val="a3"/>
+        <w:numPr>
+          <w:ilvl w:val="0"/>
+          <w:numId w:val="1"/>
+        </w:numPr>
+        <w:rPr>
+          <w:lang w:val="en-US"/>
+        </w:rPr>
+      </w:pPr>
+      <w:r>
+        <w:rPr>
+          <w:lang w:val="en-US"/>
+        </w:rPr>
+        <w:t>These are largely used within the framework</w:t>
+      </w:r>
+    </w:p>
+    <w:p>
+      <w:pPr>
+        <w:pStyle w:val="a3"/>
+        <w:numPr>
+          <w:ilvl w:val="0"/>
+          <w:numId w:val="1"/>
+        </w:numPr>
+        <w:rPr>
+          <w:lang w:val="en-US"/>
+        </w:rPr>
+      </w:pPr>
+      <w:r>
+        <w:rPr>
+          <w:lang w:val="en-US"/>
+        </w:rPr>
+        <w:t>Rarely used by Spring developers</w:t>
+      </w:r>
+      <w:r>
+        <w:rPr>
+          <w:lang w:val="en-US"/>
+        </w:rPr>
+        <w:t xml:space="preserve"> </w:t>
+      </w:r>
+    </w:p>
+    <w:p>
+      <w:pPr>
+        <w:pStyle w:val="HTML"/>
+        <w:shd w:val="clear" w:color="auto" w:fill="FFFFFF"/>
+        <w:rPr>
+          <w:color w:val="000000"/>
+          <w:lang w:val="en-US"/>
+        </w:rPr>
+      </w:pPr>
+      <w:r>
+        <w:rPr>
+          <w:color w:val="000000"/>
+          <w:lang w:val="en-US"/>
+        </w:rPr>
+        <w:t>Release plugin configuration:</w:t>
+      </w:r>
+    </w:p>
+    <w:p>
+      <w:pPr>
+        <w:pStyle w:val="HTML"/>
+        <w:shd w:val="clear" w:color="auto" w:fill="FFFFFF"/>
+        <w:ind w:left="720"/>
+        <w:rPr>
+          <w:color w:val="000000"/>
+          <w:lang w:val="en-US"/>
+        </w:rPr>
+      </w:pPr>
+    </w:p>
+    <w:p>
+      <w:pPr>
+        <w:pStyle w:val="HTML"/>
+        <w:shd w:val="clear" w:color="auto" w:fill="FFFFFF"/>
+        <w:ind w:left="720"/>
+        <w:rPr>
+          <w:color w:val="000000"/>
+          <w:lang w:val="en-US"/>
+        </w:rPr>
+      </w:pPr>
+      <w:r>
+        <w:rPr>
+          <w:color w:val="000000"/>
+          <w:lang w:val="en-US"/>
+        </w:rPr>
+        <w:t xml:space="preserve">  </w:t>
+      </w:r>
+      <w:r>
+        <w:rPr>
+          <w:color w:val="000000"/>
+          <w:shd w:val="clear" w:color="auto" w:fill="EFEFEF"/>
+          <w:lang w:val="en-US"/>
+        </w:rPr>
+        <w:t>&lt;</w:t>
+      </w:r>
+      <w:r>
+        <w:rPr>
+          <w:b/>
+          <w:bCs/>
+          <w:color w:val="000080"/>
+          <w:shd w:val="clear" w:color="auto" w:fill="EFEFEF"/>
+          <w:lang w:val="en-US"/>
+        </w:rPr>
+        <w:t>build</w:t>
+      </w:r>
+      <w:r>
+        <w:rPr>
+          <w:color w:val="000000"/>
+          <w:shd w:val="clear" w:color="auto" w:fill="EFEFEF"/>
+          <w:lang w:val="en-US"/>
+        </w:rPr>
+        <w:t>&gt;</w:t>
+      </w:r>
+      <w:r>
+        <w:rPr>
+          <w:color w:val="000000"/>
+          <w:lang w:val="en-US"/>
+        </w:rPr>
+        <w:br/>
+        <w:t xml:space="preserve">      </w:t>
+      </w:r>
+      <w:r>
+        <w:rPr>
+          <w:color w:val="000000"/>
+          <w:shd w:val="clear" w:color="auto" w:fill="EFEFEF"/>
+          <w:lang w:val="en-US"/>
+        </w:rPr>
+        <w:t>&lt;</w:t>
+      </w:r>
+      <w:r>
+        <w:rPr>
+          <w:b/>
+          <w:bCs/>
+          <w:color w:val="000080"/>
+          <w:shd w:val="clear" w:color="auto" w:fill="EFEFEF"/>
+          <w:lang w:val="en-US"/>
+        </w:rPr>
+        <w:t>plugins</w:t>
+      </w:r>
+      <w:r>
+        <w:rPr>
+          <w:color w:val="000000"/>
+          <w:shd w:val="clear" w:color="auto" w:fill="EFEFEF"/>
+          <w:lang w:val="en-US"/>
+        </w:rPr>
+        <w:t>&gt;</w:t>
+      </w:r>
+      <w:r>
+        <w:rPr>
+          <w:color w:val="000000"/>
+          <w:lang w:val="en-US"/>
+        </w:rPr>
+        <w:br/>
+        <w:t xml:space="preserve">          </w:t>
+      </w:r>
+      <w:r>
+        <w:rPr>
+          <w:color w:val="000000"/>
+          <w:shd w:val="clear" w:color="auto" w:fill="EFEFEF"/>
+          <w:lang w:val="en-US"/>
+        </w:rPr>
+        <w:t>&lt;</w:t>
+      </w:r>
+      <w:r>
+        <w:rPr>
+          <w:b/>
+          <w:bCs/>
+          <w:color w:val="000080"/>
+          <w:shd w:val="clear" w:color="auto" w:fill="EFEFEF"/>
+          <w:lang w:val="en-US"/>
+        </w:rPr>
+        <w:t>plugin</w:t>
+      </w:r>
+      <w:r>
+        <w:rPr>
+          <w:color w:val="000000"/>
+          <w:shd w:val="clear" w:color="auto" w:fill="EFEFEF"/>
+          <w:lang w:val="en-US"/>
+        </w:rPr>
+        <w:t>&gt;</w:t>
+      </w:r>
+      <w:r>
+        <w:rPr>
+          <w:color w:val="000000"/>
+          <w:lang w:val="en-US"/>
+        </w:rPr>
+        <w:br/>
+        <w:t xml:space="preserve">              </w:t>
+      </w:r>
+      <w:r>
+        <w:rPr>
+          <w:color w:val="000000"/>
+          <w:shd w:val="clear" w:color="auto" w:fill="EFEFEF"/>
+          <w:lang w:val="en-US"/>
+        </w:rPr>
+        <w:t>&lt;</w:t>
+      </w:r>
+      <w:proofErr w:type="spellStart"/>
+      <w:r>
+        <w:rPr>
+          <w:b/>
+          <w:bCs/>
+          <w:color w:val="000080"/>
+          <w:shd w:val="clear" w:color="auto" w:fill="EFEFEF"/>
+          <w:lang w:val="en-US"/>
+        </w:rPr>
+        <w:t>groupId</w:t>
+      </w:r>
+      <w:proofErr w:type="spellEnd"/>
+      <w:r>
+        <w:rPr>
+          <w:color w:val="000000"/>
+          <w:shd w:val="clear" w:color="auto" w:fill="EFEFEF"/>
+          <w:lang w:val="en-US"/>
+        </w:rPr>
+        <w:t>&gt;</w:t>
+      </w:r>
+      <w:proofErr w:type="spellStart"/>
+      <w:r>
+        <w:rPr>
+          <w:color w:val="000000"/>
+          <w:lang w:val="en-US"/>
+        </w:rPr>
+        <w:t>org.springframework.boot</w:t>
+      </w:r>
+      <w:proofErr w:type="spellEnd"/>
+      <w:r>
+        <w:rPr>
+          <w:color w:val="000000"/>
+          <w:shd w:val="clear" w:color="auto" w:fill="EFEFEF"/>
+          <w:lang w:val="en-US"/>
+        </w:rPr>
+        <w:t>&lt;/</w:t>
+      </w:r>
+      <w:proofErr w:type="spellStart"/>
+      <w:r>
+        <w:rPr>
+          <w:b/>
+          <w:bCs/>
+          <w:color w:val="000080"/>
+          <w:shd w:val="clear" w:color="auto" w:fill="EFEFEF"/>
+          <w:lang w:val="en-US"/>
+        </w:rPr>
+        <w:t>groupId</w:t>
+      </w:r>
+      <w:proofErr w:type="spellEnd"/>
+      <w:r>
+        <w:rPr>
+          <w:color w:val="000000"/>
+          <w:shd w:val="clear" w:color="auto" w:fill="EFEFEF"/>
+          <w:lang w:val="en-US"/>
+        </w:rPr>
+        <w:t>&gt;</w:t>
+      </w:r>
+      <w:r>
+        <w:rPr>
+          <w:color w:val="000000"/>
+          <w:lang w:val="en-US"/>
+        </w:rPr>
+        <w:br/>
+        <w:t xml:space="preserve">              </w:t>
+      </w:r>
+      <w:r>
+        <w:rPr>
+          <w:color w:val="000000"/>
+          <w:shd w:val="clear" w:color="auto" w:fill="EFEFEF"/>
+          <w:lang w:val="en-US"/>
+        </w:rPr>
+        <w:t>&lt;</w:t>
+      </w:r>
+      <w:proofErr w:type="spellStart"/>
+      <w:r>
+        <w:rPr>
+          <w:b/>
+          <w:bCs/>
+          <w:color w:val="000080"/>
+          <w:shd w:val="clear" w:color="auto" w:fill="EFEFEF"/>
+          <w:lang w:val="en-US"/>
+        </w:rPr>
+        <w:t>artifactId</w:t>
+      </w:r>
+      <w:proofErr w:type="spellEnd"/>
+      <w:r>
+        <w:rPr>
+          <w:color w:val="000000"/>
+          <w:shd w:val="clear" w:color="auto" w:fill="EFEFEF"/>
+          <w:lang w:val="en-US"/>
+        </w:rPr>
+        <w:t>&gt;</w:t>
+      </w:r>
+      <w:r>
+        <w:rPr>
+          <w:color w:val="000000"/>
+          <w:lang w:val="en-US"/>
+        </w:rPr>
+        <w:t>spring-boot-maven-plugin</w:t>
+      </w:r>
+      <w:r>
+        <w:rPr>
+          <w:color w:val="000000"/>
+          <w:shd w:val="clear" w:color="auto" w:fill="EFEFEF"/>
+          <w:lang w:val="en-US"/>
+        </w:rPr>
+        <w:t>&lt;/</w:t>
+      </w:r>
+      <w:proofErr w:type="spellStart"/>
+      <w:r>
+        <w:rPr>
+          <w:b/>
+          <w:bCs/>
+          <w:color w:val="000080"/>
+          <w:shd w:val="clear" w:color="auto" w:fill="EFEFEF"/>
+          <w:lang w:val="en-US"/>
+        </w:rPr>
+        <w:t>artifactId</w:t>
+      </w:r>
+      <w:proofErr w:type="spellEnd"/>
+      <w:r>
+        <w:rPr>
+          <w:color w:val="000000"/>
+          <w:shd w:val="clear" w:color="auto" w:fill="EFEFEF"/>
+          <w:lang w:val="en-US"/>
+        </w:rPr>
+        <w:t>&gt;</w:t>
+      </w:r>
+      <w:r>
+        <w:rPr>
+          <w:color w:val="000000"/>
+          <w:lang w:val="en-US"/>
+        </w:rPr>
+        <w:br/>
+        <w:t xml:space="preserve">          </w:t>
+      </w:r>
+      <w:r>
+        <w:rPr>
+          <w:color w:val="000000"/>
+          <w:shd w:val="clear" w:color="auto" w:fill="EFEFEF"/>
+          <w:lang w:val="en-US"/>
+        </w:rPr>
+        <w:t>&lt;/</w:t>
+      </w:r>
+      <w:r>
+        <w:rPr>
+          <w:b/>
+          <w:bCs/>
+          <w:color w:val="000080"/>
+          <w:shd w:val="clear" w:color="auto" w:fill="EFEFEF"/>
+          <w:lang w:val="en-US"/>
+        </w:rPr>
+        <w:t>plugin</w:t>
+      </w:r>
+      <w:r>
+        <w:rPr>
+          <w:color w:val="000000"/>
+          <w:shd w:val="clear" w:color="auto" w:fill="EFEFEF"/>
+          <w:lang w:val="en-US"/>
+        </w:rPr>
+        <w:t>&gt;</w:t>
+      </w:r>
+      <w:r>
+        <w:rPr>
+          <w:color w:val="000000"/>
+          <w:lang w:val="en-US"/>
+        </w:rPr>
+        <w:br/>
+        <w:t xml:space="preserve">          </w:t>
+      </w:r>
+      <w:r>
+        <w:rPr>
+          <w:color w:val="000000"/>
+          <w:shd w:val="clear" w:color="auto" w:fill="EFEFEF"/>
+          <w:lang w:val="en-US"/>
+        </w:rPr>
+        <w:t>&lt;</w:t>
+      </w:r>
+      <w:r>
+        <w:rPr>
+          <w:b/>
+          <w:bCs/>
+          <w:color w:val="000080"/>
+          <w:shd w:val="clear" w:color="auto" w:fill="EFEFEF"/>
+          <w:lang w:val="en-US"/>
+        </w:rPr>
+        <w:t>plugin</w:t>
+      </w:r>
+      <w:r>
+        <w:rPr>
+          <w:color w:val="000000"/>
+          <w:shd w:val="clear" w:color="auto" w:fill="EFEFEF"/>
+          <w:lang w:val="en-US"/>
+        </w:rPr>
+        <w:t>&gt;</w:t>
+      </w:r>
+      <w:r>
+        <w:rPr>
+          <w:color w:val="000000"/>
+          <w:lang w:val="en-US"/>
+        </w:rPr>
+        <w:br/>
+        <w:t xml:space="preserve">              </w:t>
+      </w:r>
+      <w:r>
+        <w:rPr>
+          <w:color w:val="000000"/>
+          <w:shd w:val="clear" w:color="auto" w:fill="EFEFEF"/>
+          <w:lang w:val="en-US"/>
+        </w:rPr>
+        <w:t>&lt;</w:t>
+      </w:r>
+      <w:proofErr w:type="spellStart"/>
+      <w:r>
+        <w:rPr>
+          <w:b/>
+          <w:bCs/>
+          <w:color w:val="000080"/>
+          <w:shd w:val="clear" w:color="auto" w:fill="EFEFEF"/>
+          <w:lang w:val="en-US"/>
+        </w:rPr>
+        <w:t>groupId</w:t>
+      </w:r>
+      <w:proofErr w:type="spellEnd"/>
+      <w:r>
+        <w:rPr>
+          <w:color w:val="000000"/>
+          <w:shd w:val="clear" w:color="auto" w:fill="EFEFEF"/>
+          <w:lang w:val="en-US"/>
+        </w:rPr>
+        <w:t>&gt;</w:t>
+      </w:r>
+      <w:proofErr w:type="spellStart"/>
+      <w:r>
+        <w:rPr>
+          <w:color w:val="000000"/>
+          <w:lang w:val="en-US"/>
+        </w:rPr>
+        <w:t>org.apache.maven.plugins</w:t>
+      </w:r>
+      <w:proofErr w:type="spellEnd"/>
+      <w:r>
+        <w:rPr>
+          <w:color w:val="000000"/>
+          <w:shd w:val="clear" w:color="auto" w:fill="EFEFEF"/>
+          <w:lang w:val="en-US"/>
+        </w:rPr>
+        <w:t>&lt;/</w:t>
+      </w:r>
+      <w:proofErr w:type="spellStart"/>
+      <w:r>
+        <w:rPr>
+          <w:b/>
+          <w:bCs/>
+          <w:color w:val="000080"/>
+          <w:shd w:val="clear" w:color="auto" w:fill="EFEFEF"/>
+          <w:lang w:val="en-US"/>
+        </w:rPr>
+        <w:t>groupId</w:t>
+      </w:r>
+      <w:proofErr w:type="spellEnd"/>
+      <w:r>
+        <w:rPr>
+          <w:color w:val="000000"/>
+          <w:shd w:val="clear" w:color="auto" w:fill="EFEFEF"/>
+          <w:lang w:val="en-US"/>
+        </w:rPr>
+        <w:t>&gt;</w:t>
+      </w:r>
+      <w:r>
+        <w:rPr>
+          <w:color w:val="000000"/>
+          <w:lang w:val="en-US"/>
+        </w:rPr>
+        <w:br/>
+        <w:t xml:space="preserve">              </w:t>
+      </w:r>
+      <w:r>
+        <w:rPr>
+          <w:color w:val="000000"/>
+          <w:shd w:val="clear" w:color="auto" w:fill="EFEFEF"/>
+          <w:lang w:val="en-US"/>
+        </w:rPr>
+        <w:t>&lt;</w:t>
+      </w:r>
+      <w:proofErr w:type="spellStart"/>
+      <w:r>
+        <w:rPr>
+          <w:b/>
+          <w:bCs/>
+          <w:color w:val="000080"/>
+          <w:shd w:val="clear" w:color="auto" w:fill="EFEFEF"/>
+          <w:lang w:val="en-US"/>
+        </w:rPr>
+        <w:t>artifactId</w:t>
+      </w:r>
+      <w:proofErr w:type="spellEnd"/>
+      <w:r>
+        <w:rPr>
+          <w:color w:val="000000"/>
+          <w:shd w:val="clear" w:color="auto" w:fill="EFEFEF"/>
+          <w:lang w:val="en-US"/>
+        </w:rPr>
+        <w:t>&gt;</w:t>
+      </w:r>
+      <w:r>
+        <w:rPr>
+          <w:color w:val="000000"/>
+          <w:lang w:val="en-US"/>
+        </w:rPr>
+        <w:t>maven-release-plugin</w:t>
+      </w:r>
+      <w:r>
+        <w:rPr>
+          <w:color w:val="000000"/>
+          <w:shd w:val="clear" w:color="auto" w:fill="EFEFEF"/>
+          <w:lang w:val="en-US"/>
+        </w:rPr>
+        <w:t>&lt;/</w:t>
+      </w:r>
+      <w:proofErr w:type="spellStart"/>
+      <w:r>
+        <w:rPr>
+          <w:b/>
+          <w:bCs/>
+          <w:color w:val="000080"/>
+          <w:shd w:val="clear" w:color="auto" w:fill="EFEFEF"/>
+          <w:lang w:val="en-US"/>
+        </w:rPr>
+        <w:t>artifactId</w:t>
+      </w:r>
+      <w:proofErr w:type="spellEnd"/>
+      <w:r>
+        <w:rPr>
+          <w:color w:val="000000"/>
+          <w:shd w:val="clear" w:color="auto" w:fill="EFEFEF"/>
+          <w:lang w:val="en-US"/>
+        </w:rPr>
+        <w:t>&gt;</w:t>
+      </w:r>
+      <w:r>
+        <w:rPr>
+          <w:color w:val="000000"/>
+          <w:lang w:val="en-US"/>
+        </w:rPr>
+        <w:br/>
+        <w:t xml:space="preserve">              </w:t>
+      </w:r>
+      <w:r>
+        <w:rPr>
+          <w:color w:val="000000"/>
+          <w:shd w:val="clear" w:color="auto" w:fill="EFEFEF"/>
+          <w:lang w:val="en-US"/>
+        </w:rPr>
+        <w:t>&lt;</w:t>
+      </w:r>
+      <w:r>
+        <w:rPr>
+          <w:b/>
+          <w:bCs/>
+          <w:color w:val="000080"/>
+          <w:shd w:val="clear" w:color="auto" w:fill="EFEFEF"/>
+          <w:lang w:val="en-US"/>
+        </w:rPr>
+        <w:t>configuration</w:t>
+      </w:r>
+      <w:r>
+        <w:rPr>
+          <w:color w:val="000000"/>
+          <w:shd w:val="clear" w:color="auto" w:fill="EFEFEF"/>
+          <w:lang w:val="en-US"/>
+        </w:rPr>
+        <w:t>&gt;</w:t>
+      </w:r>
+      <w:r>
+        <w:rPr>
+          <w:color w:val="000000"/>
+          <w:lang w:val="en-US"/>
+        </w:rPr>
+        <w:br/>
+        <w:t xml:space="preserve">                  </w:t>
+      </w:r>
+      <w:r>
+        <w:rPr>
+          <w:color w:val="000000"/>
+          <w:shd w:val="clear" w:color="auto" w:fill="EFEFEF"/>
+          <w:lang w:val="en-US"/>
+        </w:rPr>
+        <w:t>&lt;</w:t>
+      </w:r>
+      <w:r>
+        <w:rPr>
+          <w:b/>
+          <w:bCs/>
+          <w:color w:val="000080"/>
+          <w:shd w:val="clear" w:color="auto" w:fill="EFEFEF"/>
+          <w:lang w:val="en-US"/>
+        </w:rPr>
+        <w:t>goals</w:t>
+      </w:r>
+      <w:r>
+        <w:rPr>
+          <w:color w:val="000000"/>
+          <w:shd w:val="clear" w:color="auto" w:fill="EFEFEF"/>
+          <w:lang w:val="en-US"/>
+        </w:rPr>
+        <w:t>&gt;</w:t>
+      </w:r>
+      <w:r>
+        <w:rPr>
+          <w:color w:val="000000"/>
+          <w:lang w:val="en-US"/>
+        </w:rPr>
+        <w:t>install</w:t>
+      </w:r>
+      <w:r>
+        <w:rPr>
+          <w:color w:val="000000"/>
+          <w:shd w:val="clear" w:color="auto" w:fill="EFEFEF"/>
+          <w:lang w:val="en-US"/>
+        </w:rPr>
+        <w:t>&lt;/</w:t>
+      </w:r>
+      <w:r>
+        <w:rPr>
+          <w:b/>
+          <w:bCs/>
+          <w:color w:val="000080"/>
+          <w:shd w:val="clear" w:color="auto" w:fill="EFEFEF"/>
+          <w:lang w:val="en-US"/>
+        </w:rPr>
+        <w:t>goals</w:t>
+      </w:r>
+      <w:r>
+        <w:rPr>
+          <w:color w:val="000000"/>
+          <w:shd w:val="clear" w:color="auto" w:fill="EFEFEF"/>
+          <w:lang w:val="en-US"/>
+        </w:rPr>
+        <w:t>&gt;</w:t>
+      </w:r>
+      <w:r>
+        <w:rPr>
+          <w:color w:val="000000"/>
+          <w:lang w:val="en-US"/>
+        </w:rPr>
+        <w:br/>
+        <w:t xml:space="preserve">                  </w:t>
+      </w:r>
+      <w:r>
+        <w:rPr>
+          <w:color w:val="000000"/>
+          <w:shd w:val="clear" w:color="auto" w:fill="EFEFEF"/>
+          <w:lang w:val="en-US"/>
+        </w:rPr>
+        <w:t>&lt;</w:t>
+      </w:r>
+      <w:proofErr w:type="spellStart"/>
+      <w:r>
+        <w:rPr>
+          <w:b/>
+          <w:bCs/>
+          <w:color w:val="000080"/>
+          <w:shd w:val="clear" w:color="auto" w:fill="EFEFEF"/>
+          <w:lang w:val="en-US"/>
+        </w:rPr>
+        <w:t>autoVersionSubmodules</w:t>
+      </w:r>
+      <w:proofErr w:type="spellEnd"/>
+      <w:r>
+        <w:rPr>
+          <w:color w:val="000000"/>
+          <w:shd w:val="clear" w:color="auto" w:fill="EFEFEF"/>
+          <w:lang w:val="en-US"/>
+        </w:rPr>
+        <w:t>&gt;</w:t>
+      </w:r>
+      <w:r>
+        <w:rPr>
+          <w:color w:val="000000"/>
+          <w:lang w:val="en-US"/>
+        </w:rPr>
+        <w:t>true</w:t>
+      </w:r>
+      <w:r>
+        <w:rPr>
+          <w:color w:val="000000"/>
+          <w:shd w:val="clear" w:color="auto" w:fill="EFEFEF"/>
+          <w:lang w:val="en-US"/>
+        </w:rPr>
+        <w:t>&lt;/</w:t>
+      </w:r>
+      <w:proofErr w:type="spellStart"/>
+      <w:r>
+        <w:rPr>
+          <w:b/>
+          <w:bCs/>
+          <w:color w:val="000080"/>
+          <w:shd w:val="clear" w:color="auto" w:fill="EFEFEF"/>
+          <w:lang w:val="en-US"/>
+        </w:rPr>
+        <w:t>autoVersionSubmodules</w:t>
+      </w:r>
+      <w:proofErr w:type="spellEnd"/>
+      <w:r>
+        <w:rPr>
+          <w:color w:val="000000"/>
+          <w:shd w:val="clear" w:color="auto" w:fill="EFEFEF"/>
+          <w:lang w:val="en-US"/>
+        </w:rPr>
+        <w:t>&gt;</w:t>
+      </w:r>
+      <w:r>
+        <w:rPr>
+          <w:color w:val="000000"/>
+          <w:lang w:val="en-US"/>
+        </w:rPr>
+        <w:br/>
+        <w:t xml:space="preserve">                  </w:t>
+      </w:r>
+      <w:r>
+        <w:rPr>
+          <w:color w:val="000000"/>
+          <w:shd w:val="clear" w:color="auto" w:fill="EFEFEF"/>
+          <w:lang w:val="en-US"/>
+        </w:rPr>
+        <w:t>&lt;</w:t>
+      </w:r>
+      <w:proofErr w:type="spellStart"/>
+      <w:r>
+        <w:rPr>
+          <w:b/>
+          <w:bCs/>
+          <w:color w:val="000080"/>
+          <w:shd w:val="clear" w:color="auto" w:fill="EFEFEF"/>
+          <w:lang w:val="en-US"/>
+        </w:rPr>
+        <w:t>checkModificationExcludes</w:t>
+      </w:r>
+      <w:proofErr w:type="spellEnd"/>
+      <w:r>
+        <w:rPr>
+          <w:color w:val="000000"/>
+          <w:shd w:val="clear" w:color="auto" w:fill="EFEFEF"/>
+          <w:lang w:val="en-US"/>
+        </w:rPr>
+        <w:t>&gt;</w:t>
+      </w:r>
+      <w:r>
+        <w:rPr>
+          <w:color w:val="000000"/>
+          <w:lang w:val="en-US"/>
+        </w:rPr>
+        <w:br/>
+        <w:t xml:space="preserve">                      </w:t>
+      </w:r>
+      <w:r>
+        <w:rPr>
+          <w:color w:val="000000"/>
+          <w:shd w:val="clear" w:color="auto" w:fill="EFEFEF"/>
+          <w:lang w:val="en-US"/>
+        </w:rPr>
+        <w:t>&lt;</w:t>
+      </w:r>
+      <w:proofErr w:type="spellStart"/>
+      <w:r>
+        <w:rPr>
+          <w:b/>
+          <w:bCs/>
+          <w:color w:val="000080"/>
+          <w:shd w:val="clear" w:color="auto" w:fill="EFEFEF"/>
+          <w:lang w:val="en-US"/>
+        </w:rPr>
+        <w:t>checkModificationExclude</w:t>
+      </w:r>
+      <w:proofErr w:type="spellEnd"/>
+      <w:r>
+        <w:rPr>
+          <w:color w:val="000000"/>
+          <w:shd w:val="clear" w:color="auto" w:fill="EFEFEF"/>
+          <w:lang w:val="en-US"/>
+        </w:rPr>
+        <w:t>&gt;</w:t>
+      </w:r>
+      <w:r>
+        <w:rPr>
+          <w:color w:val="000000"/>
+          <w:lang w:val="en-US"/>
+        </w:rPr>
+        <w:t>pom.xml</w:t>
+      </w:r>
+      <w:r>
+        <w:rPr>
+          <w:color w:val="000000"/>
+          <w:shd w:val="clear" w:color="auto" w:fill="EFEFEF"/>
+          <w:lang w:val="en-US"/>
+        </w:rPr>
+        <w:t>&lt;/</w:t>
+      </w:r>
+      <w:proofErr w:type="spellStart"/>
+      <w:r>
+        <w:rPr>
+          <w:b/>
+          <w:bCs/>
+          <w:color w:val="000080"/>
+          <w:shd w:val="clear" w:color="auto" w:fill="EFEFEF"/>
+          <w:lang w:val="en-US"/>
+        </w:rPr>
+        <w:t>checkModificationExclude</w:t>
+      </w:r>
+      <w:proofErr w:type="spellEnd"/>
+      <w:r>
+        <w:rPr>
+          <w:color w:val="000000"/>
+          <w:shd w:val="clear" w:color="auto" w:fill="EFEFEF"/>
+          <w:lang w:val="en-US"/>
+        </w:rPr>
+        <w:t>&gt;</w:t>
+      </w:r>
+      <w:r>
+        <w:rPr>
+          <w:color w:val="000000"/>
+          <w:lang w:val="en-US"/>
+        </w:rPr>
+        <w:br/>
+        <w:t xml:space="preserve">                  </w:t>
+      </w:r>
+      <w:r>
+        <w:rPr>
+          <w:color w:val="000000"/>
+          <w:shd w:val="clear" w:color="auto" w:fill="EFEFEF"/>
+          <w:lang w:val="en-US"/>
+        </w:rPr>
+        <w:t>&lt;/</w:t>
+      </w:r>
+      <w:proofErr w:type="spellStart"/>
+      <w:r>
+        <w:rPr>
+          <w:b/>
+          <w:bCs/>
+          <w:color w:val="000080"/>
+          <w:shd w:val="clear" w:color="auto" w:fill="EFEFEF"/>
+          <w:lang w:val="en-US"/>
+        </w:rPr>
+        <w:t>checkModificationExcludes</w:t>
+      </w:r>
+      <w:proofErr w:type="spellEnd"/>
+      <w:r>
+        <w:rPr>
+          <w:color w:val="000000"/>
+          <w:shd w:val="clear" w:color="auto" w:fill="EFEFEF"/>
+          <w:lang w:val="en-US"/>
+        </w:rPr>
+        <w:t>&gt;</w:t>
+      </w:r>
+      <w:r>
+        <w:rPr>
+          <w:color w:val="000000"/>
+          <w:lang w:val="en-US"/>
+        </w:rPr>
+        <w:br/>
+        <w:t xml:space="preserve">              </w:t>
+      </w:r>
+      <w:r>
+        <w:rPr>
+          <w:color w:val="000000"/>
+          <w:shd w:val="clear" w:color="auto" w:fill="EFEFEF"/>
+          <w:lang w:val="en-US"/>
+        </w:rPr>
+        <w:t>&lt;/</w:t>
+      </w:r>
+      <w:r>
+        <w:rPr>
+          <w:b/>
+          <w:bCs/>
+          <w:color w:val="000080"/>
+          <w:shd w:val="clear" w:color="auto" w:fill="EFEFEF"/>
+          <w:lang w:val="en-US"/>
+        </w:rPr>
+        <w:t>configuration</w:t>
+      </w:r>
+      <w:r>
+        <w:rPr>
+          <w:color w:val="000000"/>
+          <w:shd w:val="clear" w:color="auto" w:fill="EFEFEF"/>
+          <w:lang w:val="en-US"/>
+        </w:rPr>
+        <w:t>&gt;</w:t>
+      </w:r>
+      <w:r>
+        <w:rPr>
+          <w:color w:val="000000"/>
+          <w:lang w:val="en-US"/>
+        </w:rPr>
+        <w:br/>
+      </w:r>
+      <w:r>
+        <w:rPr>
+          <w:color w:val="000000"/>
+          <w:lang w:val="en-US"/>
+        </w:rPr>
+        <w:br/>
+        <w:t xml:space="preserve">          </w:t>
+      </w:r>
+      <w:r>
+        <w:rPr>
+          <w:color w:val="000000"/>
+          <w:shd w:val="clear" w:color="auto" w:fill="EFEFEF"/>
+          <w:lang w:val="en-US"/>
+        </w:rPr>
+        <w:t>&lt;/</w:t>
+      </w:r>
+      <w:r>
+        <w:rPr>
+          <w:b/>
+          <w:bCs/>
+          <w:color w:val="000080"/>
+          <w:shd w:val="clear" w:color="auto" w:fill="EFEFEF"/>
+          <w:lang w:val="en-US"/>
+        </w:rPr>
+        <w:t>plugin</w:t>
+      </w:r>
+      <w:r>
+        <w:rPr>
+          <w:color w:val="000000"/>
+          <w:shd w:val="clear" w:color="auto" w:fill="EFEFEF"/>
+          <w:lang w:val="en-US"/>
+        </w:rPr>
+        <w:t>&gt;</w:t>
+      </w:r>
+      <w:r>
+        <w:rPr>
+          <w:color w:val="000000"/>
+          <w:lang w:val="en-US"/>
+        </w:rPr>
+        <w:br/>
+        <w:t xml:space="preserve">      </w:t>
+      </w:r>
+      <w:r>
+        <w:rPr>
+          <w:color w:val="000000"/>
+          <w:shd w:val="clear" w:color="auto" w:fill="EFEFEF"/>
+          <w:lang w:val="en-US"/>
+        </w:rPr>
+        <w:t>&lt;/</w:t>
+      </w:r>
+      <w:r>
+        <w:rPr>
+          <w:b/>
+          <w:bCs/>
+          <w:color w:val="000080"/>
+          <w:shd w:val="clear" w:color="auto" w:fill="EFEFEF"/>
+          <w:lang w:val="en-US"/>
+        </w:rPr>
+        <w:t>plugins</w:t>
+      </w:r>
+      <w:r>
+        <w:rPr>
+          <w:color w:val="000000"/>
+          <w:shd w:val="clear" w:color="auto" w:fill="EFEFEF"/>
+          <w:lang w:val="en-US"/>
+        </w:rPr>
+        <w:t>&gt;</w:t>
+      </w:r>
+      <w:r>
+        <w:rPr>
+          <w:color w:val="000000"/>
+          <w:lang w:val="en-US"/>
+        </w:rPr>
+        <w:br/>
+        <w:t xml:space="preserve">  </w:t>
+      </w:r>
+      <w:r>
+        <w:rPr>
+          <w:color w:val="000000"/>
+          <w:shd w:val="clear" w:color="auto" w:fill="EFEFEF"/>
+          <w:lang w:val="en-US"/>
+        </w:rPr>
+        <w:t>&lt;/</w:t>
+      </w:r>
+      <w:r>
+        <w:rPr>
+          <w:b/>
+          <w:bCs/>
+          <w:color w:val="000080"/>
+          <w:shd w:val="clear" w:color="auto" w:fill="EFEFEF"/>
+          <w:lang w:val="en-US"/>
+        </w:rPr>
+        <w:t>build</w:t>
+      </w:r>
+      <w:r>
+        <w:rPr>
+          <w:color w:val="000000"/>
+          <w:shd w:val="clear" w:color="auto" w:fill="EFEFEF"/>
+          <w:lang w:val="en-US"/>
+        </w:rPr>
+        <w:t>&gt;</w:t>
+      </w:r>
+      <w:r>
+        <w:rPr>
+          <w:color w:val="000000"/>
+          <w:lang w:val="en-US"/>
+        </w:rPr>
+        <w:br/>
+      </w:r>
+      <w:r>
+        <w:rPr>
+          <w:color w:val="000000"/>
+          <w:lang w:val="en-US"/>
+        </w:rPr>
+        <w:br/>
+        <w:t xml:space="preserve">  </w:t>
+      </w:r>
+      <w:r>
+        <w:rPr>
+          <w:color w:val="000000"/>
+          <w:shd w:val="clear" w:color="auto" w:fill="EFEFEF"/>
+          <w:lang w:val="en-US"/>
+        </w:rPr>
+        <w:t>&lt;</w:t>
+      </w:r>
+      <w:proofErr w:type="spellStart"/>
+      <w:r>
+        <w:rPr>
+          <w:b/>
+          <w:bCs/>
+          <w:color w:val="000080"/>
+          <w:shd w:val="clear" w:color="auto" w:fill="EFEFEF"/>
+          <w:lang w:val="en-US"/>
+        </w:rPr>
+        <w:t>scm</w:t>
+      </w:r>
+      <w:proofErr w:type="spellEnd"/>
+      <w:r>
+        <w:rPr>
+          <w:color w:val="000000"/>
+          <w:shd w:val="clear" w:color="auto" w:fill="EFEFEF"/>
+          <w:lang w:val="en-US"/>
+        </w:rPr>
+        <w:t>&gt;</w:t>
+      </w:r>
+      <w:r>
+        <w:rPr>
+          <w:color w:val="000000"/>
+          <w:lang w:val="en-US"/>
+        </w:rPr>
+        <w:br/>
+        <w:t xml:space="preserve">      </w:t>
+      </w:r>
+      <w:r>
+        <w:rPr>
+          <w:color w:val="000000"/>
+          <w:shd w:val="clear" w:color="auto" w:fill="EFEFEF"/>
+          <w:lang w:val="en-US"/>
+        </w:rPr>
+        <w:t>&lt;</w:t>
+      </w:r>
+      <w:r>
+        <w:rPr>
+          <w:b/>
+          <w:bCs/>
+          <w:color w:val="000080"/>
+          <w:shd w:val="clear" w:color="auto" w:fill="EFEFEF"/>
+          <w:lang w:val="en-US"/>
+        </w:rPr>
+        <w:t>developerConnection</w:t>
+      </w:r>
+      <w:r>
+        <w:rPr>
+          <w:color w:val="000000"/>
+          <w:shd w:val="clear" w:color="auto" w:fill="EFEFEF"/>
+          <w:lang w:val="en-US"/>
+        </w:rPr>
+        <w:t>&gt;</w:t>
+      </w:r>
+      <w:r>
+        <w:rPr>
+          <w:color w:val="000000"/>
+          <w:lang w:val="en-US"/>
+        </w:rPr>
+        <w:t>scm:git:https://github.com/avgasanov/sfg-pet-clinic.git</w:t>
+      </w:r>
+      <w:r>
+        <w:rPr>
+          <w:color w:val="000000"/>
+          <w:shd w:val="clear" w:color="auto" w:fill="EFEFEF"/>
+          <w:lang w:val="en-US"/>
+        </w:rPr>
+        <w:t>&lt;/</w:t>
+      </w:r>
+      <w:r>
+        <w:rPr>
+          <w:b/>
+          <w:bCs/>
+          <w:color w:val="000080"/>
+          <w:shd w:val="clear" w:color="auto" w:fill="EFEFEF"/>
+          <w:lang w:val="en-US"/>
+        </w:rPr>
+        <w:t>developerConnection</w:t>
+      </w:r>
+      <w:r>
+        <w:rPr>
+          <w:color w:val="000000"/>
+          <w:shd w:val="clear" w:color="auto" w:fill="EFEFEF"/>
+          <w:lang w:val="en-US"/>
+        </w:rPr>
+        <w:t>&gt;</w:t>
+      </w:r>
+      <w:r>
+        <w:rPr>
+          <w:color w:val="000000"/>
+          <w:lang w:val="en-US"/>
+        </w:rPr>
+        <w:br/>
+        <w:t xml:space="preserve">    </w:t>
+      </w:r>
+      <w:r>
+        <w:rPr>
+          <w:color w:val="000000"/>
+          <w:shd w:val="clear" w:color="auto" w:fill="EFEFEF"/>
+          <w:lang w:val="en-US"/>
+        </w:rPr>
+        <w:t>&lt;</w:t>
+      </w:r>
+      <w:r>
+        <w:rPr>
+          <w:b/>
+          <w:bCs/>
+          <w:color w:val="000080"/>
+          <w:shd w:val="clear" w:color="auto" w:fill="EFEFEF"/>
+          <w:lang w:val="en-US"/>
+        </w:rPr>
+        <w:t>tag</w:t>
+      </w:r>
+      <w:r>
+        <w:rPr>
+          <w:color w:val="000000"/>
+          <w:shd w:val="clear" w:color="auto" w:fill="EFEFEF"/>
+          <w:lang w:val="en-US"/>
+        </w:rPr>
+        <w:t>&gt;</w:t>
+      </w:r>
+      <w:r>
+        <w:rPr>
+          <w:color w:val="000000"/>
+          <w:lang w:val="en-US"/>
+        </w:rPr>
+        <w:t>HEAD</w:t>
+      </w:r>
+      <w:r>
+        <w:rPr>
+          <w:color w:val="000000"/>
+          <w:shd w:val="clear" w:color="auto" w:fill="EFEFEF"/>
+          <w:lang w:val="en-US"/>
+        </w:rPr>
+        <w:t>&lt;/</w:t>
+      </w:r>
+      <w:r>
+        <w:rPr>
+          <w:b/>
+          <w:bCs/>
+          <w:color w:val="000080"/>
+          <w:shd w:val="clear" w:color="auto" w:fill="EFEFEF"/>
+          <w:lang w:val="en-US"/>
+        </w:rPr>
+        <w:t>tag</w:t>
+      </w:r>
+      <w:r>
+        <w:rPr>
+          <w:color w:val="000000"/>
+          <w:shd w:val="clear" w:color="auto" w:fill="EFEFEF"/>
+          <w:lang w:val="en-US"/>
+        </w:rPr>
+        <w:t>&gt;</w:t>
+      </w:r>
+      <w:r>
+        <w:rPr>
+          <w:color w:val="000000"/>
+          <w:lang w:val="en-US"/>
+        </w:rPr>
+        <w:br/>
+      </w:r>
+      <w:r>
+        <w:rPr>
+          <w:color w:val="000000"/>
+          <w:shd w:val="clear" w:color="auto" w:fill="EFEFEF"/>
+          <w:lang w:val="en-US"/>
+        </w:rPr>
+        <w:t>&lt;/</w:t>
+      </w:r>
+      <w:proofErr w:type="spellStart"/>
+      <w:r>
+        <w:rPr>
+          <w:b/>
+          <w:bCs/>
+          <w:color w:val="000080"/>
+          <w:shd w:val="clear" w:color="auto" w:fill="EFEFEF"/>
+          <w:lang w:val="en-US"/>
+        </w:rPr>
+        <w:t>scm</w:t>
+      </w:r>
+      <w:proofErr w:type="spellEnd"/>
+      <w:r>
+        <w:rPr>
+          <w:color w:val="000000"/>
+          <w:shd w:val="clear" w:color="auto" w:fill="EFEFEF"/>
+          <w:lang w:val="en-US"/>
+        </w:rPr>
+        <w:t>&gt;</w:t>
+      </w:r>
+    </w:p>
+    <w:p>
+      <w:pPr>
+        <w:rPr>
+          <w:lang w:val="en-US"/>
+        </w:rPr>
+      </w:pPr>
+    </w:p>
+    <w:p>
+      <w:pPr>
+        <w:rPr>
+          <w:b/>
+          <w:lang w:val="en-US"/>
+        </w:rPr>
+        <w:sectPr>
+          <w:pgSz w:w="11906" w:h="16838"/>
+          <w:pgMar w:top="1134" w:right="850" w:bottom="1134" w:left="1701" w:header="708" w:footer="708" w:gutter="0"/>
+          <w:cols w:space="708"/>
+          <w:docGrid w:linePitch="360"/>
+        </w:sectPr>
+      </w:pPr>
+    </w:p>
+    <w:p>
+      <w:pPr>
+        <w:rPr>
+          <w:b/>
+          <w:lang w:val="en-US"/>
+        </w:rPr>
+      </w:pPr>
+      <w:r>
+        <w:rPr>
+          <w:b/>
+          <w:lang w:val="en-US"/>
+        </w:rPr>
+        <w:lastRenderedPageBreak/>
+        <w:t>Lesson 4. Spring Framework Configuration</w:t>
+      </w:r>
+    </w:p>
+    <w:p>
+      <w:pPr>
+        <w:pStyle w:val="a3"/>
+        <w:numPr>
+          <w:ilvl w:val="0"/>
+          <w:numId w:val="1"/>
+        </w:numPr>
+        <w:rPr>
+          <w:lang w:val="en-US"/>
+        </w:rPr>
+      </w:pPr>
+      <w:r>
+        <w:rPr>
+          <w:lang w:val="en-US"/>
+        </w:rPr>
+        <w:t>XML Based Configuration</w:t>
+      </w:r>
+    </w:p>
+    <w:p>
+      <w:pPr>
+        <w:pStyle w:val="a3"/>
+        <w:numPr>
+          <w:ilvl w:val="1"/>
+          <w:numId w:val="1"/>
+        </w:numPr>
+        <w:rPr>
+          <w:lang w:val="en-US"/>
+        </w:rPr>
+      </w:pPr>
+      <w:r>
+        <w:rPr>
+          <w:lang w:val="en-US"/>
+        </w:rPr>
+        <w:t>Introduced in Spring Framework 2.0</w:t>
+      </w:r>
+    </w:p>
+    <w:p>
+      <w:pPr>
+        <w:pStyle w:val="a3"/>
+        <w:numPr>
+          <w:ilvl w:val="1"/>
+          <w:numId w:val="1"/>
+        </w:numPr>
+        <w:rPr>
+          <w:lang w:val="en-US"/>
+        </w:rPr>
+      </w:pPr>
+      <w:r>
+        <w:rPr>
+          <w:lang w:val="en-US"/>
+        </w:rPr>
+        <w:t>Common in legacy Spring Applications</w:t>
+      </w:r>
+    </w:p>
+    <w:p>
+      <w:pPr>
+        <w:pStyle w:val="a3"/>
+        <w:numPr>
+          <w:ilvl w:val="1"/>
+          <w:numId w:val="1"/>
+        </w:numPr>
+        <w:rPr>
+          <w:lang w:val="en-US"/>
+        </w:rPr>
+      </w:pPr>
+      <w:r>
+        <w:rPr>
+          <w:lang w:val="en-US"/>
+        </w:rPr>
+        <w:t>Still supported in Spring Framework 5.x</w:t>
+      </w:r>
+    </w:p>
+    <w:p>
+      <w:pPr>
+        <w:pStyle w:val="a3"/>
+        <w:numPr>
+          <w:ilvl w:val="0"/>
+          <w:numId w:val="1"/>
+        </w:numPr>
+        <w:rPr>
+          <w:lang w:val="en-US"/>
+        </w:rPr>
+      </w:pPr>
+      <w:r>
+        <w:rPr>
+          <w:lang w:val="en-US"/>
+        </w:rPr>
+        <w:t>Annotation Based Configuration</w:t>
+      </w:r>
+    </w:p>
+    <w:p>
+      <w:pPr>
+        <w:pStyle w:val="a3"/>
+        <w:numPr>
+          <w:ilvl w:val="1"/>
+          <w:numId w:val="1"/>
+        </w:numPr>
+        <w:rPr>
+          <w:lang w:val="en-US"/>
+        </w:rPr>
+      </w:pPr>
+      <w:r>
+        <w:rPr>
+          <w:lang w:val="en-US"/>
+        </w:rPr>
+        <w:t>Introduced in Spring Framework 3</w:t>
+      </w:r>
+    </w:p>
+    <w:p>
+      <w:pPr>
+        <w:pStyle w:val="a3"/>
+        <w:numPr>
+          <w:ilvl w:val="1"/>
+          <w:numId w:val="1"/>
+        </w:numPr>
+        <w:rPr>
+          <w:lang w:val="en-US"/>
+        </w:rPr>
+      </w:pPr>
+      <w:r>
+        <w:rPr>
+          <w:lang w:val="en-US"/>
+        </w:rPr>
+        <w:t>Picked up via ‘Component Scans’</w:t>
+      </w:r>
+    </w:p>
+    <w:p>
+      <w:pPr>
+        <w:pStyle w:val="a3"/>
+        <w:numPr>
+          <w:ilvl w:val="1"/>
+          <w:numId w:val="1"/>
+        </w:numPr>
+        <w:rPr>
+          <w:lang w:val="en-US"/>
+        </w:rPr>
+      </w:pPr>
+      <w:r>
+        <w:rPr>
+          <w:lang w:val="en-US"/>
+        </w:rPr>
+        <w:t>Refer to class level annotations</w:t>
+      </w:r>
+    </w:p>
+    <w:p>
+      <w:pPr>
+        <w:pStyle w:val="a3"/>
+        <w:numPr>
+          <w:ilvl w:val="2"/>
+          <w:numId w:val="1"/>
+        </w:numPr>
+        <w:rPr>
+          <w:lang w:val="en-US"/>
+        </w:rPr>
+      </w:pPr>
+      <w:r>
+        <w:rPr>
+          <w:lang w:val="en-US"/>
+        </w:rPr>
+        <w:t>@Controller, @Service, @Component, @Repository</w:t>
+      </w:r>
+    </w:p>
+    <w:p>
+      <w:pPr>
+        <w:pStyle w:val="a3"/>
+        <w:numPr>
+          <w:ilvl w:val="0"/>
+          <w:numId w:val="1"/>
+        </w:numPr>
+        <w:rPr>
+          <w:lang w:val="en-US"/>
+        </w:rPr>
+      </w:pPr>
+      <w:r>
+        <w:rPr>
+          <w:lang w:val="en-US"/>
+        </w:rPr>
+        <w:t>Java Based Configuration</w:t>
+      </w:r>
+    </w:p>
+    <w:p>
+      <w:pPr>
+        <w:pStyle w:val="a3"/>
+        <w:numPr>
+          <w:ilvl w:val="1"/>
+          <w:numId w:val="1"/>
+        </w:numPr>
+        <w:rPr>
+          <w:lang w:val="en-US"/>
+        </w:rPr>
+      </w:pPr>
+      <w:r>
+        <w:rPr>
+          <w:lang w:val="en-US"/>
+        </w:rPr>
+        <w:t>Introduced in Spring Framework 3</w:t>
+      </w:r>
+    </w:p>
+    <w:p>
+      <w:pPr>
+        <w:pStyle w:val="a3"/>
+        <w:numPr>
+          <w:ilvl w:val="1"/>
+          <w:numId w:val="1"/>
+        </w:numPr>
+        <w:rPr>
+          <w:lang w:val="en-US"/>
+        </w:rPr>
+      </w:pPr>
+      <w:r>
+        <w:rPr>
+          <w:lang w:val="en-US"/>
+        </w:rPr>
+        <w:t>Uses Java Classes to define Spring Beans</w:t>
+      </w:r>
+    </w:p>
+    <w:p>
+      <w:pPr>
+        <w:pStyle w:val="a3"/>
+        <w:numPr>
+          <w:ilvl w:val="1"/>
+          <w:numId w:val="1"/>
+        </w:numPr>
+        <w:rPr>
+          <w:lang w:val="en-US"/>
+        </w:rPr>
+      </w:pPr>
+      <w:r>
+        <w:rPr>
+          <w:lang w:val="en-US"/>
+        </w:rPr>
+        <w:t>Configuration classes are defined with @Configuration annotation</w:t>
+      </w:r>
+    </w:p>
+    <w:p>
+      <w:pPr>
+        <w:pStyle w:val="a3"/>
+        <w:numPr>
+          <w:ilvl w:val="1"/>
+          <w:numId w:val="1"/>
+        </w:numPr>
+        <w:rPr>
+          <w:lang w:val="en-US"/>
+        </w:rPr>
+      </w:pPr>
+      <w:r>
+        <w:rPr>
+          <w:lang w:val="en-US"/>
+        </w:rPr>
+        <w:t>Beans are declared with @Bean annotation</w:t>
+      </w:r>
+    </w:p>
+    <w:p>
+      <w:pPr>
+        <w:pStyle w:val="a3"/>
+        <w:numPr>
+          <w:ilvl w:val="0"/>
+          <w:numId w:val="1"/>
+        </w:numPr>
+        <w:rPr>
+          <w:lang w:val="en-US"/>
+        </w:rPr>
+      </w:pPr>
+      <w:r>
+        <w:rPr>
+          <w:lang w:val="en-US"/>
+        </w:rPr>
+        <w:t>Groovy Bean Definition DSL Configuration</w:t>
+      </w:r>
+    </w:p>
+    <w:p>
+      <w:pPr>
+        <w:pStyle w:val="a3"/>
+        <w:numPr>
+          <w:ilvl w:val="1"/>
+          <w:numId w:val="1"/>
+        </w:numPr>
+        <w:rPr>
+          <w:lang w:val="en-US"/>
+        </w:rPr>
+      </w:pPr>
+      <w:r>
+        <w:rPr>
+          <w:lang w:val="en-US"/>
+        </w:rPr>
+        <w:t>Introduced in Spring Framework 4</w:t>
+      </w:r>
+    </w:p>
+    <w:p>
+      <w:pPr>
+        <w:pStyle w:val="a3"/>
+        <w:numPr>
+          <w:ilvl w:val="1"/>
+          <w:numId w:val="1"/>
+        </w:numPr>
+        <w:rPr>
+          <w:lang w:val="en-US"/>
+        </w:rPr>
+      </w:pPr>
+      <w:r>
+        <w:rPr>
+          <w:lang w:val="en-US"/>
+        </w:rPr>
+        <w:t>Allows you to declare beans in Groovy</w:t>
+      </w:r>
+    </w:p>
+    <w:p>
+      <w:pPr>
+        <w:pStyle w:val="a3"/>
+        <w:numPr>
+          <w:ilvl w:val="1"/>
+          <w:numId w:val="1"/>
+        </w:numPr>
+        <w:rPr>
+          <w:lang w:val="en-US"/>
+        </w:rPr>
+      </w:pPr>
+      <w:r>
+        <w:rPr>
+          <w:lang w:val="en-US"/>
+        </w:rPr>
+        <w:t>Borrowed from Grails</w:t>
+      </w:r>
+    </w:p>
+    <w:p>
+      <w:pPr>
+        <w:rPr>
+          <w:lang w:val="en-US"/>
+        </w:rPr>
+      </w:pPr>
+      <w:r>
+        <w:rPr>
+          <w:lang w:val="en-US"/>
+        </w:rPr>
+        <w:t>Industry trend is to favor Java Based Configuration</w:t>
+      </w:r>
+    </w:p>
+    <w:p>
+      <w:pPr>
+        <w:rPr>
+          <w:lang w:val="en-US"/>
+        </w:rPr>
+      </w:pPr>
+      <w:r>
+        <w:rPr>
+          <w:lang w:val="en-US"/>
+        </w:rPr>
+        <w:t>Spring Framework Stereotypes</w:t>
+      </w:r>
+    </w:p>
+    <w:p>
+      <w:pPr>
+        <w:pStyle w:val="a3"/>
+        <w:numPr>
+          <w:ilvl w:val="0"/>
+          <w:numId w:val="1"/>
+        </w:numPr>
+        <w:rPr>
+          <w:lang w:val="en-US"/>
+        </w:rPr>
+      </w:pPr>
+      <w:r>
+        <w:rPr>
+          <w:lang w:val="en-US"/>
+        </w:rPr>
+        <w:t>Stereotype – a fixed general image or set of characteristics which represent a particular type of person or thing</w:t>
+      </w:r>
+    </w:p>
+    <w:p>
+      <w:pPr>
+        <w:pStyle w:val="a3"/>
+        <w:numPr>
+          <w:ilvl w:val="0"/>
+          <w:numId w:val="1"/>
+        </w:numPr>
+        <w:rPr>
+          <w:lang w:val="en-US"/>
+        </w:rPr>
+      </w:pPr>
+      <w:r>
+        <w:rPr>
+          <w:lang w:val="en-US"/>
+        </w:rPr>
+        <w:t>Spring stereotypes are used to define Spring Beans in the Spring context</w:t>
+      </w:r>
+    </w:p>
+    <w:p>
+      <w:pPr>
+        <w:pStyle w:val="a3"/>
+        <w:numPr>
+          <w:ilvl w:val="0"/>
+          <w:numId w:val="1"/>
+        </w:numPr>
+        <w:rPr>
+          <w:lang w:val="en-US"/>
+        </w:rPr>
+      </w:pPr>
+      <w:r>
+        <w:rPr>
+          <w:lang w:val="en-US"/>
+        </w:rPr>
+        <w:t>Available Stereotypes - @Component, @Controller, @</w:t>
+      </w:r>
+      <w:proofErr w:type="spellStart"/>
+      <w:r>
+        <w:rPr>
+          <w:lang w:val="en-US"/>
+        </w:rPr>
+        <w:t>RestController</w:t>
+      </w:r>
+      <w:proofErr w:type="spellEnd"/>
+      <w:r>
+        <w:rPr>
+          <w:lang w:val="en-US"/>
+        </w:rPr>
+        <w:t>, @Repository, @Service</w:t>
+      </w:r>
+    </w:p>
+    <w:p>
+      <w:pPr>
+        <w:rPr>
+          <w:lang w:val="en-US"/>
+        </w:rPr>
+      </w:pPr>
+      <w:r>
+        <w:rPr>
+          <w:lang w:val="en-US"/>
+        </w:rPr>
+        <w:t xml:space="preserve">Component is the highest level, everything </w:t>
+      </w:r>
+      <w:proofErr w:type="spellStart"/>
+      <w:r>
+        <w:rPr>
+          <w:lang w:val="en-US"/>
+        </w:rPr>
+        <w:t>elsee</w:t>
+      </w:r>
+      <w:proofErr w:type="spellEnd"/>
+      <w:r>
+        <w:rPr>
+          <w:lang w:val="en-US"/>
+        </w:rPr>
+        <w:t xml:space="preserve"> inherits from the Component so when Spring encounters just the Component </w:t>
+      </w:r>
+      <w:proofErr w:type="gramStart"/>
+      <w:r>
+        <w:rPr>
+          <w:lang w:val="en-US"/>
+        </w:rPr>
+        <w:t>annotation, that</w:t>
+      </w:r>
+      <w:proofErr w:type="gramEnd"/>
+      <w:r>
+        <w:rPr>
+          <w:lang w:val="en-US"/>
+        </w:rPr>
+        <w:t xml:space="preserve"> is going to wire it up as a Spring Bean, it is going to hold true for all the other annotations. Controller </w:t>
+      </w:r>
+      <w:proofErr w:type="gramStart"/>
+      <w:r>
+        <w:rPr>
+          <w:lang w:val="en-US"/>
+        </w:rPr>
+        <w:t>is used</w:t>
+      </w:r>
+      <w:proofErr w:type="gramEnd"/>
+      <w:r>
+        <w:rPr>
+          <w:lang w:val="en-US"/>
+        </w:rPr>
+        <w:t xml:space="preserve"> to indicate Spring MVC Controller. @Repository is the annotation that indicates that you are accessing the data layer where Service </w:t>
+      </w:r>
+      <w:proofErr w:type="gramStart"/>
+      <w:r>
+        <w:rPr>
+          <w:lang w:val="en-US"/>
+        </w:rPr>
+        <w:t>is intended</w:t>
+      </w:r>
+      <w:proofErr w:type="gramEnd"/>
+      <w:r>
+        <w:rPr>
+          <w:lang w:val="en-US"/>
+        </w:rPr>
+        <w:t xml:space="preserve"> to be a backing up for that controller. @</w:t>
+      </w:r>
+      <w:proofErr w:type="spellStart"/>
+      <w:r>
+        <w:rPr>
+          <w:lang w:val="en-US"/>
+        </w:rPr>
+        <w:t>RestController</w:t>
+      </w:r>
+      <w:proofErr w:type="spellEnd"/>
+      <w:r>
+        <w:rPr>
+          <w:lang w:val="en-US"/>
+        </w:rPr>
+        <w:t xml:space="preserve"> is a convenience annotation representing @Controller and @</w:t>
+      </w:r>
+      <w:proofErr w:type="spellStart"/>
+      <w:r>
+        <w:rPr>
+          <w:lang w:val="en-US"/>
+        </w:rPr>
+        <w:t>ResponseBody</w:t>
+      </w:r>
+      <w:proofErr w:type="spellEnd"/>
+    </w:p>
+    <w:p>
+      <w:pPr>
+        <w:rPr>
+          <w:lang w:val="en-US"/>
+        </w:rPr>
+      </w:pPr>
+      <w:r>
+        <w:rPr>
+          <w:lang w:val="en-US"/>
+        </w:rPr>
+        <w:t>Spring Component scan will work for packages down the package where @</w:t>
+      </w:r>
+      <w:proofErr w:type="spellStart"/>
+      <w:r>
+        <w:rPr>
+          <w:lang w:val="en-US"/>
+        </w:rPr>
+        <w:t>SpringBootApplication</w:t>
+      </w:r>
+      <w:proofErr w:type="spellEnd"/>
+      <w:r>
+        <w:rPr>
+          <w:lang w:val="en-US"/>
+        </w:rPr>
+        <w:t xml:space="preserve"> annotation </w:t>
+      </w:r>
+      <w:proofErr w:type="gramStart"/>
+      <w:r>
+        <w:rPr>
+          <w:lang w:val="en-US"/>
+        </w:rPr>
+        <w:t>is defined</w:t>
+      </w:r>
+      <w:proofErr w:type="gramEnd"/>
+      <w:r>
+        <w:rPr>
+          <w:lang w:val="en-US"/>
+        </w:rPr>
+        <w:t xml:space="preserve">. Use </w:t>
+      </w:r>
+      <w:proofErr w:type="gramStart"/>
+      <w:r>
+        <w:rPr>
+          <w:lang w:val="en-US"/>
+        </w:rPr>
+        <w:t>@</w:t>
+      </w:r>
+      <w:proofErr w:type="spellStart"/>
+      <w:r>
+        <w:rPr>
+          <w:lang w:val="en-US"/>
+        </w:rPr>
+        <w:t>ComponentScan</w:t>
+      </w:r>
+      <w:proofErr w:type="spellEnd"/>
+      <w:r>
+        <w:rPr>
+          <w:lang w:val="en-US"/>
+        </w:rPr>
+        <w:t>(</w:t>
+      </w:r>
+      <w:proofErr w:type="spellStart"/>
+      <w:proofErr w:type="gramEnd"/>
+      <w:r>
+        <w:rPr>
+          <w:lang w:val="en-US"/>
+        </w:rPr>
+        <w:t>basePackages</w:t>
+      </w:r>
+      <w:proofErr w:type="spellEnd"/>
+      <w:r>
+        <w:rPr>
+          <w:lang w:val="en-US"/>
+        </w:rPr>
+        <w:t xml:space="preserve"> = {“pack”,…}) for Component scanning in outside packages. </w:t>
+      </w:r>
+    </w:p>
+    <w:p>
+      <w:pPr>
+        <w:rPr>
+          <w:lang w:val="en-US"/>
+        </w:rPr>
+      </w:pPr>
+      <w:r>
+        <w:rPr>
+          <w:lang w:val="en-US"/>
+        </w:rPr>
+        <w:t>Spring Configuration. Use @Configuration and @Bean to define bean inside configuration class.</w:t>
+      </w:r>
+    </w:p>
+    <w:p>
+      <w:pPr>
+        <w:rPr>
+          <w:lang w:val="en-US"/>
+        </w:rPr>
+      </w:pPr>
+      <w:r>
+        <w:rPr>
+          <w:lang w:val="en-US"/>
+        </w:rPr>
+        <w:t>Spring Boot Annotations:</w:t>
+      </w:r>
+    </w:p>
+    <w:p>
+      <w:pPr>
+        <w:pStyle w:val="a3"/>
+        <w:numPr>
+          <w:ilvl w:val="0"/>
+          <w:numId w:val="1"/>
+        </w:numPr>
+        <w:rPr>
+          <w:lang w:val="en-US"/>
+        </w:rPr>
+      </w:pPr>
+      <w:r>
+        <w:rPr>
+          <w:lang w:val="en-US"/>
+        </w:rPr>
+        <w:t>@</w:t>
+      </w:r>
+      <w:proofErr w:type="spellStart"/>
+      <w:r>
+        <w:rPr>
+          <w:lang w:val="en-US"/>
+        </w:rPr>
+        <w:t>SpringBootApplication</w:t>
+      </w:r>
+      <w:proofErr w:type="spellEnd"/>
+    </w:p>
+    <w:p>
+      <w:pPr>
+        <w:pStyle w:val="a3"/>
+        <w:numPr>
+          <w:ilvl w:val="0"/>
+          <w:numId w:val="1"/>
+        </w:numPr>
+        <w:rPr>
+          <w:lang w:val="en-US"/>
+        </w:rPr>
+      </w:pPr>
+      <w:r>
+        <w:rPr>
+          <w:lang w:val="en-US"/>
+        </w:rPr>
+        <w:t>@Configuration – Declares class as Spring Configuration</w:t>
+      </w:r>
+    </w:p>
+    <w:p>
+      <w:pPr>
+        <w:pStyle w:val="a3"/>
+        <w:numPr>
+          <w:ilvl w:val="0"/>
+          <w:numId w:val="1"/>
+        </w:numPr>
+        <w:rPr>
+          <w:lang w:val="en-US"/>
+        </w:rPr>
+      </w:pPr>
+      <w:r>
+        <w:rPr>
+          <w:lang w:val="en-US"/>
+        </w:rPr>
+        <w:t>@</w:t>
+      </w:r>
+      <w:proofErr w:type="spellStart"/>
+      <w:r>
+        <w:rPr>
+          <w:lang w:val="en-US"/>
+        </w:rPr>
+        <w:t>EnableAutoConfiguration</w:t>
+      </w:r>
+      <w:proofErr w:type="spellEnd"/>
+      <w:r>
+        <w:rPr>
+          <w:lang w:val="en-US"/>
+        </w:rPr>
+        <w:t xml:space="preserve"> </w:t>
+      </w:r>
+    </w:p>
+    <w:p>
+      <w:pPr>
+        <w:pStyle w:val="a3"/>
+        <w:numPr>
+          <w:ilvl w:val="0"/>
+          <w:numId w:val="1"/>
+        </w:numPr>
+        <w:rPr>
+          <w:lang w:val="en-US"/>
+        </w:rPr>
+      </w:pPr>
+      <w:r>
+        <w:rPr>
+          <w:lang w:val="en-US"/>
+        </w:rPr>
+        <w:t>@</w:t>
+      </w:r>
+      <w:proofErr w:type="spellStart"/>
+      <w:r>
+        <w:rPr>
+          <w:lang w:val="en-US"/>
+        </w:rPr>
+        <w:t>ComponentScan</w:t>
+      </w:r>
+      <w:proofErr w:type="spellEnd"/>
+    </w:p>
+    <w:p>
+      <w:pPr>
+        <w:rPr>
+          <w:lang w:val="en-US"/>
+        </w:rPr>
+      </w:pPr>
+      <w:r>
+        <w:rPr>
+          <w:lang w:val="en-US"/>
+        </w:rPr>
+        <w:lastRenderedPageBreak/>
+        <w:t xml:space="preserve">Auto-configuration will bring </w:t>
+      </w:r>
+      <w:proofErr w:type="gramStart"/>
+      <w:r>
+        <w:rPr>
+          <w:lang w:val="en-US"/>
+        </w:rPr>
+        <w:t>a lot of</w:t>
+      </w:r>
+      <w:proofErr w:type="gramEnd"/>
+      <w:r>
+        <w:rPr>
+          <w:lang w:val="en-US"/>
+        </w:rPr>
+        <w:t xml:space="preserve"> configuration classes in supplied Spring Boot Jars. You can specify classes to exclude with: </w:t>
+      </w:r>
+      <w:proofErr w:type="gramStart"/>
+      <w:r>
+        <w:rPr>
+          <w:lang w:val="en-US"/>
+        </w:rPr>
+        <w:t>@EnableAutoConfiguration(</w:t>
+      </w:r>
+      <w:proofErr w:type="gramEnd"/>
+      <w:r>
+        <w:rPr>
+          <w:lang w:val="en-US"/>
+        </w:rPr>
+        <w:t>exclude={DataSourceAutoConfiguration.class})</w:t>
+      </w:r>
+    </w:p>
+    <w:p>
+      <w:pPr>
+        <w:rPr>
+          <w:lang w:val="en-US"/>
+        </w:rPr>
+      </w:pPr>
+      <w:r>
+        <w:rPr>
+          <w:lang w:val="en-US"/>
+        </w:rPr>
+        <w:t>Spring Bean Scopes:</w:t>
+      </w:r>
+    </w:p>
+    <w:p>
+      <w:pPr>
+        <w:pStyle w:val="a3"/>
+        <w:numPr>
+          <w:ilvl w:val="0"/>
+          <w:numId w:val="1"/>
+        </w:numPr>
+        <w:rPr>
+          <w:lang w:val="en-US"/>
+        </w:rPr>
+      </w:pPr>
+      <w:r>
+        <w:rPr>
+          <w:lang w:val="en-US"/>
+        </w:rPr>
+        <w:t xml:space="preserve">Singleton – (default) Only one instance of the bean is created in the </w:t>
+      </w:r>
+      <w:proofErr w:type="spellStart"/>
+      <w:r>
+        <w:rPr>
+          <w:lang w:val="en-US"/>
+        </w:rPr>
+        <w:t>IoC</w:t>
+      </w:r>
+      <w:proofErr w:type="spellEnd"/>
+      <w:r>
+        <w:rPr>
+          <w:lang w:val="en-US"/>
+        </w:rPr>
+        <w:t xml:space="preserve"> container</w:t>
+      </w:r>
+    </w:p>
+    <w:p>
+      <w:pPr>
+        <w:pStyle w:val="a3"/>
+        <w:numPr>
+          <w:ilvl w:val="0"/>
+          <w:numId w:val="1"/>
+        </w:numPr>
+        <w:rPr>
+          <w:lang w:val="en-US"/>
+        </w:rPr>
+      </w:pPr>
+      <w:r>
+        <w:rPr>
+          <w:lang w:val="en-US"/>
+        </w:rPr>
+        <w:t xml:space="preserve">Prototype – A new instance </w:t>
+      </w:r>
+      <w:proofErr w:type="gramStart"/>
+      <w:r>
+        <w:rPr>
+          <w:lang w:val="en-US"/>
+        </w:rPr>
+        <w:t>is created</w:t>
+      </w:r>
+      <w:proofErr w:type="gramEnd"/>
+      <w:r>
+        <w:rPr>
+          <w:lang w:val="en-US"/>
+        </w:rPr>
+        <w:t xml:space="preserve"> each time the bean is requested.</w:t>
+      </w:r>
+    </w:p>
+    <w:p>
+      <w:pPr>
+        <w:pStyle w:val="a3"/>
+        <w:numPr>
+          <w:ilvl w:val="0"/>
+          <w:numId w:val="1"/>
+        </w:numPr>
+        <w:rPr>
+          <w:lang w:val="en-US"/>
+        </w:rPr>
+      </w:pPr>
+      <w:r>
+        <w:rPr>
+          <w:lang w:val="en-US"/>
+        </w:rPr>
+        <w:t xml:space="preserve">Request – A single instance </w:t>
+      </w:r>
+      <w:r>
+        <w:rPr>
+          <w:lang w:val="en-US"/>
+        </w:rPr>
+        <w:t>per http request. Only vali</w:t>
+      </w:r>
+      <w:r>
+        <w:rPr>
+          <w:lang w:val="en-US"/>
+        </w:rPr>
+        <w:t xml:space="preserve">d in the context of a web-aware Spring </w:t>
+      </w:r>
+      <w:proofErr w:type="spellStart"/>
+      <w:r>
+        <w:rPr>
+          <w:lang w:val="en-US"/>
+        </w:rPr>
+        <w:t>ApplicationContext</w:t>
+      </w:r>
+      <w:proofErr w:type="spellEnd"/>
+    </w:p>
+    <w:p>
+      <w:pPr>
+        <w:pStyle w:val="a3"/>
+        <w:numPr>
+          <w:ilvl w:val="0"/>
+          <w:numId w:val="1"/>
+        </w:numPr>
+        <w:rPr>
+          <w:lang w:val="en-US"/>
+        </w:rPr>
+      </w:pPr>
+      <w:r>
+        <w:rPr>
+          <w:lang w:val="en-US"/>
+        </w:rPr>
+        <w:t xml:space="preserve">Session – A single instance per http session. Only valid in the context of a web-aware Spring </w:t>
+      </w:r>
+      <w:proofErr w:type="spellStart"/>
+      <w:r>
+        <w:rPr>
+          <w:lang w:val="en-US"/>
+        </w:rPr>
+        <w:t>ApplicationContext</w:t>
+      </w:r>
+      <w:proofErr w:type="spellEnd"/>
+    </w:p>
+    <w:p>
+      <w:pPr>
+        <w:pStyle w:val="a3"/>
+        <w:numPr>
+          <w:ilvl w:val="0"/>
+          <w:numId w:val="1"/>
+        </w:numPr>
+        <w:rPr>
+          <w:lang w:val="en-US"/>
+        </w:rPr>
+      </w:pPr>
+      <w:r>
+        <w:rPr>
+          <w:lang w:val="en-US"/>
+        </w:rPr>
+        <w:t xml:space="preserve">Global-session – A single instance per global session. Typically </w:t>
+      </w:r>
+      <w:proofErr w:type="gramStart"/>
+      <w:r>
+        <w:rPr>
+          <w:lang w:val="en-US"/>
+        </w:rPr>
+        <w:t>Only</w:t>
+      </w:r>
+      <w:proofErr w:type="gramEnd"/>
+      <w:r>
+        <w:rPr>
+          <w:lang w:val="en-US"/>
+        </w:rPr>
+        <w:t xml:space="preserve"> used in a Portlet context. Only valid in the context of a web-aware Spring </w:t>
+      </w:r>
+      <w:proofErr w:type="spellStart"/>
+      <w:r>
+        <w:rPr>
+          <w:lang w:val="en-US"/>
+        </w:rPr>
+        <w:t>ApplicationContext</w:t>
+      </w:r>
+      <w:proofErr w:type="spellEnd"/>
+      <w:r>
+        <w:rPr>
+          <w:lang w:val="en-US"/>
+        </w:rPr>
+        <w:t>.</w:t>
+      </w:r>
+    </w:p>
+    <w:p>
+      <w:pPr>
+        <w:pStyle w:val="a3"/>
+        <w:numPr>
+          <w:ilvl w:val="0"/>
+          <w:numId w:val="1"/>
+        </w:numPr>
+        <w:rPr>
+          <w:lang w:val="en-US"/>
+        </w:rPr>
+      </w:pPr>
+      <w:r>
+        <w:rPr>
+          <w:lang w:val="en-US"/>
+        </w:rPr>
+        <w:t xml:space="preserve">Application – bean </w:t>
+      </w:r>
+      <w:proofErr w:type="gramStart"/>
+      <w:r>
+        <w:rPr>
+          <w:lang w:val="en-US"/>
+        </w:rPr>
+        <w:t>is scoped</w:t>
+      </w:r>
+      <w:proofErr w:type="gramEnd"/>
+      <w:r>
+        <w:rPr>
+          <w:lang w:val="en-US"/>
+        </w:rPr>
+        <w:t xml:space="preserve"> to the lifecycle of a </w:t>
+      </w:r>
+      <w:proofErr w:type="spellStart"/>
+      <w:r>
+        <w:rPr>
+          <w:lang w:val="en-US"/>
+        </w:rPr>
+        <w:t>ServletContext</w:t>
+      </w:r>
+      <w:proofErr w:type="spellEnd"/>
+      <w:r>
+        <w:rPr>
+          <w:lang w:val="en-US"/>
+        </w:rPr>
+        <w:t xml:space="preserve">. Only </w:t>
+      </w:r>
+      <w:proofErr w:type="spellStart"/>
+      <w:r>
+        <w:rPr>
+          <w:lang w:val="en-US"/>
+        </w:rPr>
+        <w:t>valied</w:t>
+      </w:r>
+      <w:proofErr w:type="spellEnd"/>
+      <w:r>
+        <w:rPr>
+          <w:lang w:val="en-US"/>
+        </w:rPr>
+        <w:t xml:space="preserve"> in the context of a web aware.</w:t>
+      </w:r>
+    </w:p>
+    <w:p>
+      <w:pPr>
+        <w:pStyle w:val="a3"/>
+        <w:numPr>
+          <w:ilvl w:val="0"/>
+          <w:numId w:val="1"/>
+        </w:numPr>
+        <w:rPr>
+          <w:lang w:val="en-US"/>
+        </w:rPr>
+      </w:pPr>
+      <w:proofErr w:type="spellStart"/>
+      <w:r>
+        <w:rPr>
+          <w:lang w:val="en-US"/>
+        </w:rPr>
+        <w:t>Websocket</w:t>
+      </w:r>
+      <w:proofErr w:type="spellEnd"/>
+      <w:r>
+        <w:rPr>
+          <w:lang w:val="en-US"/>
+        </w:rPr>
+        <w:t xml:space="preserve"> – Scopes a single bean definition to the lifecycle of a </w:t>
+      </w:r>
+      <w:proofErr w:type="spellStart"/>
+      <w:r>
+        <w:rPr>
+          <w:lang w:val="en-US"/>
+        </w:rPr>
+        <w:t>WebSocket</w:t>
+      </w:r>
+      <w:proofErr w:type="spellEnd"/>
+      <w:r>
+        <w:rPr>
+          <w:lang w:val="en-US"/>
+        </w:rPr>
+        <w:t xml:space="preserve">. Only valid in the context of a web-aware Spring </w:t>
+      </w:r>
+      <w:proofErr w:type="spellStart"/>
+      <w:r>
+        <w:rPr>
+          <w:u w:val="single"/>
+          <w:lang w:val="en-US"/>
+        </w:rPr>
+        <w:t>ApplicationContext</w:t>
+      </w:r>
+      <w:proofErr w:type="spellEnd"/>
+      <w:r>
+        <w:rPr>
+          <w:u w:val="single"/>
+          <w:lang w:val="en-US"/>
+        </w:rPr>
+        <w:t>.</w:t>
+      </w:r>
+    </w:p>
+    <w:p>
+      <w:pPr>
+        <w:pStyle w:val="a3"/>
+        <w:numPr>
+          <w:ilvl w:val="0"/>
+          <w:numId w:val="1"/>
+        </w:numPr>
+        <w:rPr>
+          <w:lang w:val="en-US"/>
+        </w:rPr>
+      </w:pPr>
+      <w:r>
+        <w:rPr>
+          <w:lang w:val="en-US"/>
+        </w:rPr>
+        <w:t>Custom scope – spring scopes are extensible, and you can define you</w:t>
+      </w:r>
+      <w:r>
+        <w:rPr>
+          <w:lang w:val="en-US"/>
+        </w:rPr>
+        <w:t>r own scope by implementing Spring’s “Scope” interface</w:t>
+      </w:r>
+    </w:p>
+    <w:p>
+      <w:pPr>
+        <w:pStyle w:val="a3"/>
+        <w:numPr>
+          <w:ilvl w:val="0"/>
+          <w:numId w:val="1"/>
+        </w:numPr>
+        <w:rPr>
+          <w:lang w:val="en-US"/>
+        </w:rPr>
+      </w:pPr>
+      <w:r>
+        <w:rPr>
+          <w:lang w:val="en-US"/>
+        </w:rPr>
+        <w:t>You cannot override the built in Singleton and Prototype Scopes</w:t>
+      </w:r>
+    </w:p>
+    <w:p>
+      <w:pPr>
+        <w:rPr>
+          <w:lang w:val="en-US"/>
+        </w:rPr>
+      </w:pPr>
+      <w:r>
+        <w:rPr>
+          <w:lang w:val="en-US"/>
+        </w:rPr>
+        <w:t xml:space="preserve">In Java configuration use @Scope annotation. In </w:t>
+      </w:r>
+      <w:proofErr w:type="gramStart"/>
+      <w:r>
+        <w:rPr>
+          <w:lang w:val="en-US"/>
+        </w:rPr>
+        <w:t>XML</w:t>
+      </w:r>
+      <w:proofErr w:type="gramEnd"/>
+      <w:r>
+        <w:rPr>
+          <w:lang w:val="en-US"/>
+        </w:rPr>
+        <w:t xml:space="preserve"> configuration scope is an XML attribute of the “bean” tag.</w:t>
+      </w:r>
+    </w:p>
+    <w:p>
+      <w:pPr>
+        <w:rPr>
+          <w:lang w:val="en-US"/>
+        </w:rPr>
+      </w:pPr>
+      <w:r>
+        <w:rPr>
+          <w:lang w:val="en-US"/>
+        </w:rPr>
+        <w:t>To implement Pre loading:</w:t>
+      </w:r>
+    </w:p>
+    <w:p>
+      <w:pPr>
+        <w:pStyle w:val="a3"/>
+        <w:numPr>
+          <w:ilvl w:val="0"/>
+          <w:numId w:val="1"/>
+        </w:numPr>
+        <w:rPr>
+          <w:lang w:val="en-US"/>
+        </w:rPr>
+      </w:pPr>
+      <w:r>
+        <w:rPr>
+          <w:lang w:val="en-US"/>
+        </w:rPr>
+        <w:t xml:space="preserve">Create class that implements </w:t>
+      </w:r>
+      <w:proofErr w:type="spellStart"/>
+      <w:r>
+        <w:rPr>
+          <w:lang w:val="en-US"/>
+        </w:rPr>
+        <w:t>CommandLineRunner</w:t>
+      </w:r>
+      <w:proofErr w:type="spellEnd"/>
+      <w:r>
+        <w:rPr>
+          <w:lang w:val="en-US"/>
+        </w:rPr>
+        <w:t xml:space="preserve"> interface</w:t>
+      </w:r>
+    </w:p>
+    <w:p>
+      <w:pPr>
+        <w:pStyle w:val="a3"/>
+        <w:numPr>
+          <w:ilvl w:val="0"/>
+          <w:numId w:val="1"/>
+        </w:numPr>
+        <w:rPr>
+          <w:lang w:val="en-US"/>
+        </w:rPr>
+      </w:pPr>
+      <w:r>
+        <w:rPr>
+          <w:lang w:val="en-US"/>
+        </w:rPr>
+        <w:t>Add @Component annotation</w:t>
+      </w:r>
+    </w:p>
+    <w:p>
+      <w:pPr>
+        <w:pStyle w:val="a3"/>
+        <w:numPr>
+          <w:ilvl w:val="0"/>
+          <w:numId w:val="1"/>
+        </w:numPr>
+        <w:rPr>
+          <w:lang w:val="en-US"/>
+        </w:rPr>
+      </w:pPr>
+      <w:r>
+        <w:rPr>
+          <w:lang w:val="en-US"/>
+        </w:rPr>
+        <w:t>implement interface method</w:t>
+      </w:r>
+    </w:p>
+    <w:p>
+      <w:pPr>
+        <w:rPr>
+          <w:b/>
+          <w:lang w:val="en-US"/>
+        </w:rPr>
+      </w:pPr>
+      <w:r>
+        <w:rPr>
+          <w:b/>
+          <w:lang w:val="en-US"/>
+        </w:rPr>
+        <w:t>Lesson 5. External Properties with Spring Framework</w:t>
+      </w:r>
+    </w:p>
+    <w:p>
+      <w:pPr>
+        <w:rPr>
+          <w:lang w:val="en-US"/>
+        </w:rPr>
+      </w:pPr>
+      <w:r>
+        <w:rPr>
+          <w:lang w:val="en-US"/>
+        </w:rPr>
+        <w:t xml:space="preserve">Process: </w:t>
+      </w:r>
+    </w:p>
+    <w:p>
+      <w:pPr>
+        <w:pStyle w:val="a3"/>
+        <w:numPr>
+          <w:ilvl w:val="0"/>
+          <w:numId w:val="8"/>
+        </w:numPr>
+        <w:rPr>
+          <w:lang w:val="en-US"/>
+        </w:rPr>
+      </w:pPr>
+      <w:r>
+        <w:rPr>
+          <w:lang w:val="en-US"/>
+        </w:rPr>
+        <w:t>Create properties file:</w:t>
+      </w:r>
+    </w:p>
+    <w:p>
+      <w:pPr>
+        <w:pStyle w:val="a3"/>
+        <w:numPr>
+          <w:ilvl w:val="1"/>
+          <w:numId w:val="8"/>
+        </w:numPr>
+        <w:rPr>
+          <w:lang w:val="en-US"/>
+        </w:rPr>
+      </w:pPr>
+      <w:proofErr w:type="spellStart"/>
+      <w:r>
+        <w:rPr>
+          <w:lang w:val="en-US"/>
+        </w:rPr>
+        <w:t>guru.username</w:t>
+      </w:r>
+      <w:proofErr w:type="spellEnd"/>
+      <w:r>
+        <w:rPr>
+          <w:lang w:val="en-US"/>
+        </w:rPr>
+        <w:t>=John</w:t>
+      </w:r>
+    </w:p>
+    <w:p>
+      <w:pPr>
+        <w:pStyle w:val="a3"/>
+        <w:numPr>
+          <w:ilvl w:val="0"/>
+          <w:numId w:val="8"/>
+        </w:numPr>
+        <w:rPr>
+          <w:lang w:val="en-US"/>
+        </w:rPr>
+      </w:pPr>
+      <w:r>
+        <w:rPr>
+          <w:lang w:val="en-US"/>
+        </w:rPr>
+        <w:t>Create Java Configuration class</w:t>
+      </w:r>
+    </w:p>
+    <w:p>
+      <w:pPr>
+        <w:pStyle w:val="a3"/>
+        <w:numPr>
+          <w:ilvl w:val="1"/>
+          <w:numId w:val="8"/>
+        </w:numPr>
+        <w:rPr>
+          <w:lang w:val="en-US"/>
+        </w:rPr>
+      </w:pPr>
+      <w:r>
+        <w:rPr>
+          <w:lang w:val="en-US"/>
+        </w:rPr>
+        <w:t>annotate with @Configuration</w:t>
+      </w:r>
+    </w:p>
+    <w:p>
+      <w:pPr>
+        <w:pStyle w:val="a3"/>
+        <w:numPr>
+          <w:ilvl w:val="1"/>
+          <w:numId w:val="8"/>
+        </w:numPr>
+        <w:rPr>
+          <w:lang w:val="en-US"/>
+        </w:rPr>
+      </w:pPr>
+      <w:r>
+        <w:rPr>
+          <w:lang w:val="en-US"/>
+        </w:rPr>
+        <w:t>and @</w:t>
+      </w:r>
+      <w:proofErr w:type="spellStart"/>
+      <w:r>
+        <w:rPr>
+          <w:lang w:val="en-US"/>
+        </w:rPr>
+        <w:t>PropertySource</w:t>
+      </w:r>
+      <w:proofErr w:type="spellEnd"/>
+      <w:r>
+        <w:rPr>
+          <w:lang w:val="en-US"/>
+        </w:rPr>
+        <w:t>(“</w:t>
+      </w:r>
+      <w:proofErr w:type="spellStart"/>
+      <w:r>
+        <w:rPr>
+          <w:lang w:val="en-US"/>
+        </w:rPr>
+        <w:t>classpath:filename.properties</w:t>
+      </w:r>
+      <w:proofErr w:type="spellEnd"/>
+      <w:r>
+        <w:rPr>
+          <w:lang w:val="en-US"/>
+        </w:rPr>
+        <w:t>”)</w:t>
+      </w:r>
+    </w:p>
+    <w:p>
+      <w:pPr>
+        <w:pStyle w:val="a3"/>
+        <w:numPr>
+          <w:ilvl w:val="1"/>
+          <w:numId w:val="8"/>
+        </w:numPr>
+        <w:rPr>
+          <w:lang w:val="en-US"/>
+        </w:rPr>
+      </w:pPr>
+      <w:r>
+        <w:rPr>
+          <w:lang w:val="en-US"/>
+        </w:rPr>
+        <w:t xml:space="preserve">add </w:t>
+      </w:r>
+      <w:proofErr w:type="spellStart"/>
+      <w:r>
+        <w:rPr>
+          <w:lang w:val="en-US"/>
+        </w:rPr>
+        <w:t>PlaceHolderConfigurer</w:t>
+      </w:r>
+      <w:proofErr w:type="spellEnd"/>
+      <w:r>
+        <w:rPr>
+          <w:lang w:val="en-US"/>
+        </w:rPr>
+        <w:t xml:space="preserve"> bean:</w:t>
+      </w:r>
+    </w:p>
+    <w:p>
+      <w:pPr>
+        <w:pStyle w:val="HTML"/>
+        <w:numPr>
+          <w:ilvl w:val="0"/>
+          <w:numId w:val="9"/>
+        </w:numPr>
+        <w:shd w:val="clear" w:color="auto" w:fill="2B2B2B"/>
+        <w:rPr>
+          <w:color w:val="A9B7C6"/>
+          <w:lang w:val="en-US"/>
+        </w:rPr>
+      </w:pPr>
+      <w:r>
+        <w:rPr>
+          <w:color w:val="BBB529"/>
+          <w:lang w:val="en-US"/>
+        </w:rPr>
+        <w:t>@Bean</w:t>
+      </w:r>
+      <w:r>
+        <w:rPr>
+          <w:color w:val="BBB529"/>
+          <w:lang w:val="en-US"/>
+        </w:rPr>
+        <w:br/>
+      </w:r>
+      <w:r>
+        <w:rPr>
+          <w:color w:val="CC7832"/>
+          <w:lang w:val="en-US"/>
+        </w:rPr>
+        <w:t xml:space="preserve">public static </w:t>
+      </w:r>
+      <w:proofErr w:type="spellStart"/>
+      <w:r>
+        <w:rPr>
+          <w:color w:val="A9B7C6"/>
+          <w:lang w:val="en-US"/>
+        </w:rPr>
+        <w:t>PropertySourcesPlaceholderConfigurer</w:t>
+      </w:r>
+      <w:proofErr w:type="spellEnd"/>
+      <w:r>
+        <w:rPr>
+          <w:color w:val="A9B7C6"/>
+          <w:lang w:val="en-US"/>
+        </w:rPr>
+        <w:t xml:space="preserve"> </w:t>
+      </w:r>
+      <w:r>
+        <w:rPr>
+          <w:color w:val="FFC66D"/>
+          <w:lang w:val="en-US"/>
+        </w:rPr>
+        <w:t>properties</w:t>
+      </w:r>
+      <w:r>
+        <w:rPr>
+          <w:color w:val="A9B7C6"/>
+          <w:lang w:val="en-US"/>
+        </w:rPr>
+        <w:t>() {</w:t>
+      </w:r>
+      <w:r>
+        <w:rPr>
+          <w:color w:val="A9B7C6"/>
+          <w:lang w:val="en-US"/>
+        </w:rPr>
+        <w:br/>
+        <w:t xml:space="preserve">    </w:t>
+      </w:r>
+      <w:proofErr w:type="spellStart"/>
+      <w:r>
+        <w:rPr>
+          <w:color w:val="A9B7C6"/>
+          <w:lang w:val="en-US"/>
+        </w:rPr>
+        <w:t>PropertySourcesPlaceholderConfigurer</w:t>
+      </w:r>
+      <w:proofErr w:type="spellEnd"/>
+      <w:r>
+        <w:rPr>
+          <w:color w:val="A9B7C6"/>
+          <w:lang w:val="en-US"/>
+        </w:rPr>
+        <w:t xml:space="preserve"> </w:t>
+      </w:r>
+      <w:proofErr w:type="spellStart"/>
+      <w:r>
+        <w:rPr>
+          <w:color w:val="A9B7C6"/>
+          <w:lang w:val="en-US"/>
+        </w:rPr>
+        <w:t>propertySourcesPlaceholderConfigurer</w:t>
+      </w:r>
+      <w:proofErr w:type="spellEnd"/>
+      <w:r>
+        <w:rPr>
+          <w:color w:val="A9B7C6"/>
+          <w:lang w:val="en-US"/>
+        </w:rPr>
+        <w:br/>
+        <w:t xml:space="preserve">            = </w:t>
+      </w:r>
+      <w:r>
+        <w:rPr>
+          <w:color w:val="CC7832"/>
+          <w:lang w:val="en-US"/>
+        </w:rPr>
+        <w:t xml:space="preserve">new </w:t>
+      </w:r>
+      <w:proofErr w:type="spellStart"/>
+      <w:r>
+        <w:rPr>
+          <w:color w:val="A9B7C6"/>
+          <w:lang w:val="en-US"/>
+        </w:rPr>
+        <w:t>PropertySourcesPlaceholderConfigurer</w:t>
+      </w:r>
+      <w:proofErr w:type="spellEnd"/>
+      <w:r>
+        <w:rPr>
+          <w:color w:val="A9B7C6"/>
+          <w:lang w:val="en-US"/>
+        </w:rPr>
+        <w:t>()</w:t>
+      </w:r>
+      <w:r>
+        <w:rPr>
+          <w:color w:val="CC7832"/>
+          <w:lang w:val="en-US"/>
+        </w:rPr>
+        <w:t>;</w:t>
+      </w:r>
+      <w:r>
+        <w:rPr>
+          <w:color w:val="CC7832"/>
+          <w:lang w:val="en-US"/>
+        </w:rPr>
+        <w:br/>
+        <w:t xml:space="preserve">    return </w:t>
+      </w:r>
+      <w:proofErr w:type="spellStart"/>
+      <w:r>
+        <w:rPr>
+          <w:color w:val="A9B7C6"/>
+          <w:lang w:val="en-US"/>
+        </w:rPr>
+        <w:t>propertySourcesPlaceholderConfigurer</w:t>
+      </w:r>
+      <w:proofErr w:type="spellEnd"/>
+      <w:r>
+        <w:rPr>
+          <w:color w:val="CC7832"/>
+          <w:lang w:val="en-US"/>
+        </w:rPr>
+        <w:t>;</w:t>
+      </w:r>
+      <w:r>
+        <w:rPr>
+          <w:color w:val="CC7832"/>
+          <w:lang w:val="en-US"/>
+        </w:rPr>
+        <w:br/>
+      </w:r>
+      <w:r>
+        <w:rPr>
+          <w:color w:val="A9B7C6"/>
+          <w:lang w:val="en-US"/>
+        </w:rPr>
+        <w:t>}</w:t>
+      </w:r>
+    </w:p>
+    <w:p>
+      <w:pPr>
+        <w:pStyle w:val="a3"/>
+        <w:numPr>
+          <w:ilvl w:val="1"/>
+          <w:numId w:val="8"/>
+        </w:numPr>
+        <w:rPr>
+          <w:lang w:val="en-US"/>
+        </w:rPr>
+      </w:pPr>
+      <w:r>
+        <w:rPr>
+          <w:lang w:val="en-US"/>
+        </w:rPr>
+        <w:t>add fields with @Value(“${property.name}”)</w:t>
+      </w:r>
+      <w:r>
+        <w:rPr>
+          <w:lang w:val="en-US"/>
+        </w:rPr>
+        <w:tab/>
+      </w:r>
+    </w:p>
+    <w:p>
+      <w:pPr>
+        <w:pStyle w:val="a3"/>
+        <w:numPr>
+          <w:ilvl w:val="1"/>
+          <w:numId w:val="8"/>
+        </w:numPr>
+        <w:rPr>
+          <w:lang w:val="en-US"/>
+        </w:rPr>
+      </w:pPr>
+      <w:r>
+        <w:rPr>
+          <w:lang w:val="en-US"/>
+        </w:rPr>
+        <w:t>use these fields</w:t>
+      </w:r>
+    </w:p>
+    <w:p>
+      <w:pPr>
+        <w:rPr>
+          <w:lang w:val="en-US"/>
+        </w:rPr>
+      </w:pPr>
+      <w:r>
+        <w:rPr>
+          <w:lang w:val="en-US"/>
+        </w:rPr>
+        <w:t>To get system variables use Environment (from spring framework)</w:t>
+      </w:r>
+    </w:p>
+    <w:p>
+      <w:pPr>
+        <w:rPr>
+          <w:lang w:val="en-US"/>
+        </w:rPr>
+      </w:pPr>
+      <w:r>
+        <w:rPr>
+          <w:lang w:val="en-US"/>
+        </w:rPr>
+        <w:lastRenderedPageBreak/>
+        <w:t xml:space="preserve">Use </w:t>
+      </w:r>
+      <w:proofErr w:type="spellStart"/>
+      <w:r>
+        <w:rPr>
+          <w:lang w:val="en-US"/>
+        </w:rPr>
+        <w:t>propertysources</w:t>
+      </w:r>
+      <w:proofErr w:type="spellEnd"/>
+      <w:r>
+        <w:rPr>
+          <w:lang w:val="en-US"/>
+        </w:rPr>
+        <w:t xml:space="preserve"> with string array, or </w:t>
+      </w:r>
+      <w:proofErr w:type="spellStart"/>
+      <w:r>
+        <w:rPr>
+          <w:lang w:val="en-US"/>
+        </w:rPr>
+        <w:t>PropertySources</w:t>
+      </w:r>
+      <w:proofErr w:type="spellEnd"/>
+      <w:r>
+        <w:rPr>
+          <w:lang w:val="en-US"/>
+        </w:rPr>
+        <w:t xml:space="preserve"> with </w:t>
+      </w:r>
+      <w:proofErr w:type="spellStart"/>
+      <w:r>
+        <w:rPr>
+          <w:lang w:val="en-US"/>
+        </w:rPr>
+        <w:t>PropertySource</w:t>
+      </w:r>
+      <w:proofErr w:type="spellEnd"/>
+      <w:r>
+        <w:rPr>
+          <w:lang w:val="en-US"/>
+        </w:rPr>
+        <w:t xml:space="preserve"> array</w:t>
+      </w:r>
+    </w:p>
+    <w:p>
+      <w:pPr>
+        <w:rPr>
+          <w:lang w:val="en-US"/>
+        </w:rPr>
+      </w:pPr>
+      <w:r>
+        <w:rPr>
+          <w:lang w:val="en-US"/>
+        </w:rPr>
+        <w:t>YAML</w:t>
+      </w:r>
+    </w:p>
+    <w:p>
+      <w:pPr>
+        <w:rPr>
+          <w:lang w:val="en-US"/>
+        </w:rPr>
+      </w:pPr>
+      <w:r>
+        <w:rPr>
+          <w:lang w:val="en-US"/>
+        </w:rPr>
+        <w:t>You could use – application-</w:t>
+      </w:r>
+      <w:proofErr w:type="spellStart"/>
+      <w:r>
+        <w:rPr>
+          <w:lang w:val="en-US"/>
+        </w:rPr>
+        <w:t>de.properties</w:t>
+      </w:r>
+      <w:proofErr w:type="spellEnd"/>
+      <w:r>
+        <w:rPr>
+          <w:lang w:val="en-US"/>
+        </w:rPr>
+        <w:t xml:space="preserve"> (de – profile name) to use profile specific properties in application.  </w:t>
+      </w:r>
+      <w:proofErr w:type="gramStart"/>
+      <w:r>
+        <w:rPr>
+          <w:lang w:val="en-US"/>
+        </w:rPr>
+        <w:t>Or</w:t>
+      </w:r>
+      <w:proofErr w:type="gramEnd"/>
+      <w:r>
+        <w:rPr>
+          <w:lang w:val="en-US"/>
+        </w:rPr>
+        <w:t xml:space="preserve"> you could also use YAML:</w:t>
+      </w:r>
+    </w:p>
+    <w:p>
+      <w:pPr>
+        <w:rPr>
+          <w:lang w:val="en-US"/>
+        </w:rPr>
+      </w:pPr>
+      <w:r>
+        <w:rPr>
+          <w:lang w:val="en-US"/>
+        </w:rPr>
+        <w:t>--- #new file separator</w:t>
+      </w:r>
+    </w:p>
+    <w:p>
+      <w:pPr>
+        <w:rPr>
+          <w:lang w:val="en-US"/>
+        </w:rPr>
+      </w:pPr>
+      <w:proofErr w:type="gramStart"/>
+      <w:r>
+        <w:rPr>
+          <w:lang w:val="en-US"/>
+        </w:rPr>
+        <w:t>spring</w:t>
+      </w:r>
+      <w:proofErr w:type="gramEnd"/>
+      <w:r>
+        <w:rPr>
+          <w:lang w:val="en-US"/>
+        </w:rPr>
+        <w:t>:</w:t>
+      </w:r>
+    </w:p>
+    <w:p>
+      <w:pPr>
+        <w:rPr>
+          <w:lang w:val="en-US"/>
+        </w:rPr>
+      </w:pPr>
+      <w:r>
+        <w:rPr>
+          <w:lang w:val="en-US"/>
+        </w:rPr>
+        <w:t xml:space="preserve">  </w:t>
+      </w:r>
+      <w:proofErr w:type="gramStart"/>
+      <w:r>
+        <w:rPr>
+          <w:lang w:val="en-US"/>
+        </w:rPr>
+        <w:t>profiles</w:t>
+      </w:r>
+      <w:proofErr w:type="gramEnd"/>
+      <w:r>
+        <w:rPr>
+          <w:lang w:val="en-US"/>
+        </w:rPr>
+        <w:t>: de</w:t>
+      </w:r>
+    </w:p>
+    <w:p>
+      <w:pPr>
+        <w:rPr>
+          <w:lang w:val="en-US"/>
+        </w:rPr>
+      </w:pPr>
+      <w:r>
+        <w:rPr>
+          <w:lang w:val="en-US"/>
+        </w:rPr>
+        <w:t>#THE rest of the properties</w:t>
+      </w:r>
       <w:bookmarkStart w:id="0" w:name="_GoBack"/>
       <w:bookmarkEnd w:id="0"/>
-    </w:p>
-    <w:p>
-      <w:pPr>
-        <w:pStyle w:val="a3"/>
-        <w:numPr>
-          <w:ilvl w:val="0"/>
-          <w:numId w:val="1"/>
-        </w:numPr>
-        <w:rPr>
-          <w:lang w:val="en-US"/>
-        </w:rPr>
-      </w:pPr>
-      <w:r>
-        <w:rPr>
-          <w:lang w:val="en-US"/>
-        </w:rPr>
-        <w:t xml:space="preserve">Spring has two annotations you can use to hook into the bean life cycle </w:t>
-      </w:r>
-    </w:p>
-    <w:p>
-      <w:pPr>
-        <w:pStyle w:val="a3"/>
-        <w:numPr>
-          <w:ilvl w:val="0"/>
-          <w:numId w:val="1"/>
-        </w:numPr>
-        <w:rPr>
-          <w:lang w:val="en-US"/>
-        </w:rPr>
-      </w:pPr>
-      <w:r>
-        <w:rPr>
-          <w:lang w:val="en-US"/>
-        </w:rPr>
-        <w:t>@</w:t>
-      </w:r>
-      <w:proofErr w:type="spellStart"/>
-      <w:r>
-        <w:rPr>
-          <w:lang w:val="en-US"/>
-        </w:rPr>
-        <w:t>PostConstruct</w:t>
-      </w:r>
-      <w:proofErr w:type="spellEnd"/>
-      <w:r>
-        <w:rPr>
-          <w:lang w:val="en-US"/>
-        </w:rPr>
-        <w:t xml:space="preserve"> annotated methods will be called after the bean has been constructed, but before is returned to the requesting object</w:t>
-      </w:r>
-    </w:p>
-    <w:p>
-      <w:pPr>
-        <w:pStyle w:val="a3"/>
-        <w:numPr>
-          <w:ilvl w:val="0"/>
-          <w:numId w:val="1"/>
-        </w:numPr>
-        <w:rPr>
-          <w:lang w:val="en-US"/>
-        </w:rPr>
-      </w:pPr>
-      <w:r>
-        <w:rPr>
-          <w:lang w:val="en-US"/>
-        </w:rPr>
-        <w:t>@</w:t>
-      </w:r>
-      <w:proofErr w:type="spellStart"/>
-      <w:r>
-        <w:rPr>
-          <w:lang w:val="en-US"/>
-        </w:rPr>
-        <w:t>PreDestroy</w:t>
-      </w:r>
-      <w:proofErr w:type="spellEnd"/>
-      <w:r>
-        <w:rPr>
-          <w:lang w:val="en-US"/>
-        </w:rPr>
-        <w:t xml:space="preserve"> is called just before the bean is destroyed by the container</w:t>
-      </w:r>
-    </w:p>
-    <w:p>
-      <w:pPr>
-        <w:rPr>
-          <w:lang w:val="en-US"/>
-        </w:rPr>
-      </w:pPr>
-      <w:r>
-        <w:rPr>
-          <w:lang w:val="en-US"/>
-        </w:rPr>
-        <w:t>Bean Post processors:</w:t>
-      </w:r>
-    </w:p>
-    <w:p>
-      <w:pPr>
-        <w:pStyle w:val="a3"/>
-        <w:numPr>
-          <w:ilvl w:val="0"/>
-          <w:numId w:val="1"/>
-        </w:numPr>
-        <w:rPr>
-          <w:lang w:val="en-US"/>
-        </w:rPr>
-      </w:pPr>
-      <w:r>
-        <w:rPr>
-          <w:lang w:val="en-US"/>
-        </w:rPr>
-        <w:t>Gives you a mean to tap into the Spring context life cycle and interact with beans as they are processed</w:t>
-      </w:r>
-    </w:p>
-    <w:p>
-      <w:pPr>
-        <w:pStyle w:val="a3"/>
-        <w:numPr>
-          <w:ilvl w:val="0"/>
-          <w:numId w:val="1"/>
-        </w:numPr>
-        <w:rPr>
-          <w:lang w:val="en-US"/>
-        </w:rPr>
-      </w:pPr>
-      <w:r>
-        <w:rPr>
-          <w:lang w:val="en-US"/>
-        </w:rPr>
-        <w:t xml:space="preserve">Implement interface </w:t>
-      </w:r>
-      <w:proofErr w:type="spellStart"/>
-      <w:r>
-        <w:rPr>
-          <w:lang w:val="en-US"/>
-        </w:rPr>
-        <w:t>BeanPostProcessor</w:t>
-      </w:r>
-      <w:proofErr w:type="spellEnd"/>
-    </w:p>
-    <w:p>
-      <w:pPr>
-        <w:pStyle w:val="a3"/>
-        <w:numPr>
-          <w:ilvl w:val="1"/>
-          <w:numId w:val="1"/>
-        </w:numPr>
-        <w:rPr>
-          <w:lang w:val="en-US"/>
-        </w:rPr>
-      </w:pPr>
-      <w:proofErr w:type="spellStart"/>
-      <w:r>
-        <w:rPr>
-          <w:lang w:val="en-US"/>
-        </w:rPr>
-        <w:t>postProcessBeforeInitialization</w:t>
-      </w:r>
-      <w:proofErr w:type="spellEnd"/>
-      <w:r>
-        <w:rPr>
-          <w:lang w:val="en-US"/>
-        </w:rPr>
-        <w:t xml:space="preserve"> – called before bean initialization method</w:t>
-      </w:r>
-    </w:p>
-    <w:p>
-      <w:pPr>
-        <w:pStyle w:val="a3"/>
-        <w:numPr>
-          <w:ilvl w:val="1"/>
-          <w:numId w:val="1"/>
-        </w:numPr>
-        <w:rPr>
-          <w:lang w:val="en-US"/>
-        </w:rPr>
-      </w:pPr>
-      <w:proofErr w:type="spellStart"/>
-      <w:r>
-        <w:rPr>
-          <w:lang w:val="en-US"/>
-        </w:rPr>
-        <w:t>postProcessAfterInitialization</w:t>
-      </w:r>
-      <w:proofErr w:type="spellEnd"/>
-      <w:r>
-        <w:rPr>
-          <w:lang w:val="en-US"/>
-        </w:rPr>
-        <w:t xml:space="preserve"> – called after bean initialization</w:t>
-      </w:r>
-    </w:p>
-    <w:p>
-      <w:pPr>
-        <w:rPr>
-          <w:lang w:val="en-US"/>
-        </w:rPr>
-      </w:pPr>
-      <w:r>
-        <w:rPr>
-          <w:lang w:val="en-US"/>
-        </w:rPr>
-        <w:t>Aware interfaces:</w:t>
-      </w:r>
-    </w:p>
-    <w:p>
-      <w:pPr>
-        <w:pStyle w:val="a3"/>
-        <w:numPr>
-          <w:ilvl w:val="0"/>
-          <w:numId w:val="1"/>
-        </w:numPr>
-        <w:rPr>
-          <w:lang w:val="en-US"/>
-        </w:rPr>
-      </w:pPr>
-      <w:r>
-        <w:rPr>
-          <w:lang w:val="en-US"/>
-        </w:rPr>
-        <w:t>Spring has over 14 Aware interfaces</w:t>
-      </w:r>
-    </w:p>
-    <w:p>
-      <w:pPr>
-        <w:pStyle w:val="a3"/>
-        <w:numPr>
-          <w:ilvl w:val="0"/>
-          <w:numId w:val="1"/>
-        </w:numPr>
-        <w:rPr>
-          <w:lang w:val="en-US"/>
-        </w:rPr>
-      </w:pPr>
-      <w:r>
-        <w:rPr>
-          <w:lang w:val="en-US"/>
-        </w:rPr>
-        <w:t>These are used to access the Spring Framework infrastructure</w:t>
-      </w:r>
-    </w:p>
-    <w:p>
-      <w:pPr>
-        <w:pStyle w:val="a3"/>
-        <w:numPr>
-          <w:ilvl w:val="0"/>
-          <w:numId w:val="1"/>
-        </w:numPr>
-        <w:rPr>
-          <w:lang w:val="en-US"/>
-        </w:rPr>
-      </w:pPr>
-      <w:r>
-        <w:rPr>
-          <w:lang w:val="en-US"/>
-        </w:rPr>
-        <w:t>These are largely used within the framework</w:t>
-      </w:r>
-    </w:p>
-    <w:p>
-      <w:pPr>
-        <w:pStyle w:val="a3"/>
-        <w:numPr>
-          <w:ilvl w:val="0"/>
-          <w:numId w:val="1"/>
-        </w:numPr>
-        <w:rPr>
-          <w:lang w:val="en-US"/>
-        </w:rPr>
-      </w:pPr>
-      <w:r>
-        <w:rPr>
-          <w:lang w:val="en-US"/>
-        </w:rPr>
-        <w:t>Rarely used by Spring developers</w:t>
-      </w:r>
-      <w:r>
-        <w:rPr>
-          <w:lang w:val="en-US"/>
-        </w:rPr>
-        <w:t xml:space="preserve"> </w:t>
-      </w:r>
-    </w:p>
-    <w:p>
-      <w:pPr>
-        <w:rPr>
-          <w:lang w:val="en-US"/>
-        </w:rPr>
-      </w:pPr>
     </w:p>
     <w:sectPr>
       <w:pgSz w:w="11906" w:h="16838"/>
@@ -3115,7 +6097,7 @@
         <w:rFonts w:ascii="Courier New" w:hAnsi="Courier New" w:cs="Courier New" w:hint="default"/>
       </w:rPr>
     </w:lvl>
-    <w:lvl w:ilvl="2" w:tplc="04190005" w:tentative="1">
+    <w:lvl w:ilvl="2" w:tplc="04190005">
       <w:start w:val="1"/>
       <w:numFmt w:val="bullet"/>
       <w:lvlText w:val=""/>
@@ -3425,6 +6407,92 @@
     </w:lvl>
   </w:abstractNum>
   <w:abstractNum w:abstractNumId="4" w15:restartNumberingAfterBreak="0">
+    <w:nsid w:val="32564FD8"/>
+    <w:multiLevelType w:val="hybridMultilevel"/>
+    <w:tmpl w:val="C38682CE"/>
+    <w:lvl w:ilvl="0" w:tplc="0419000F">
+      <w:start w:val="1"/>
+      <w:numFmt w:val="decimal"/>
+      <w:lvlText w:val="%1."/>
+      <w:lvlJc w:val="left"/>
+      <w:pPr>
+        <w:ind w:left="720" w:hanging="360"/>
+      </w:pPr>
+    </w:lvl>
+    <w:lvl w:ilvl="1" w:tplc="04190019" w:tentative="1">
+      <w:start w:val="1"/>
+      <w:numFmt w:val="lowerLetter"/>
+      <w:lvlText w:val="%2."/>
+      <w:lvlJc w:val="left"/>
+      <w:pPr>
+        <w:ind w:left="1440" w:hanging="360"/>
+      </w:pPr>
+    </w:lvl>
+    <w:lvl w:ilvl="2" w:tplc="0419001B" w:tentative="1">
+      <w:start w:val="1"/>
+      <w:numFmt w:val="lowerRoman"/>
+      <w:lvlText w:val="%3."/>
+      <w:lvlJc w:val="right"/>
+      <w:pPr>
+        <w:ind w:left="2160" w:hanging="180"/>
+      </w:pPr>
+    </w:lvl>
+    <w:lvl w:ilvl="3" w:tplc="0419000F" w:tentative="1">
+      <w:start w:val="1"/>
+      <w:numFmt w:val="decimal"/>
+      <w:lvlText w:val="%4."/>
+      <w:lvlJc w:val="left"/>
+      <w:pPr>
+        <w:ind w:left="2880" w:hanging="360"/>
+      </w:pPr>
+    </w:lvl>
+    <w:lvl w:ilvl="4" w:tplc="04190019" w:tentative="1">
+      <w:start w:val="1"/>
+      <w:numFmt w:val="lowerLetter"/>
+      <w:lvlText w:val="%5."/>
+      <w:lvlJc w:val="left"/>
+      <w:pPr>
+        <w:ind w:left="3600" w:hanging="360"/>
+      </w:pPr>
+    </w:lvl>
+    <w:lvl w:ilvl="5" w:tplc="0419001B" w:tentative="1">
+      <w:start w:val="1"/>
+      <w:numFmt w:val="lowerRoman"/>
+      <w:lvlText w:val="%6."/>
+      <w:lvlJc w:val="right"/>
+      <w:pPr>
+        <w:ind w:left="4320" w:hanging="180"/>
+      </w:pPr>
+    </w:lvl>
+    <w:lvl w:ilvl="6" w:tplc="0419000F" w:tentative="1">
+      <w:start w:val="1"/>
+      <w:numFmt w:val="decimal"/>
+      <w:lvlText w:val="%7."/>
+      <w:lvlJc w:val="left"/>
+      <w:pPr>
+        <w:ind w:left="5040" w:hanging="360"/>
+      </w:pPr>
+    </w:lvl>
+    <w:lvl w:ilvl="7" w:tplc="04190019" w:tentative="1">
+      <w:start w:val="1"/>
+      <w:numFmt w:val="lowerLetter"/>
+      <w:lvlText w:val="%8."/>
+      <w:lvlJc w:val="left"/>
+      <w:pPr>
+        <w:ind w:left="5760" w:hanging="360"/>
+      </w:pPr>
+    </w:lvl>
+    <w:lvl w:ilvl="8" w:tplc="0419001B" w:tentative="1">
+      <w:start w:val="1"/>
+      <w:numFmt w:val="lowerRoman"/>
+      <w:lvlText w:val="%9."/>
+      <w:lvlJc w:val="right"/>
+      <w:pPr>
+        <w:ind w:left="6480" w:hanging="180"/>
+      </w:pPr>
+    </w:lvl>
+  </w:abstractNum>
+  <w:abstractNum w:abstractNumId="5" w15:restartNumberingAfterBreak="0">
     <w:nsid w:val="33283442"/>
     <w:multiLevelType w:val="hybridMultilevel"/>
     <w:tmpl w:val="15A81610"/>
@@ -3537,7 +6605,96 @@
       </w:rPr>
     </w:lvl>
   </w:abstractNum>
-  <w:abstractNum w:abstractNumId="5" w15:restartNumberingAfterBreak="0">
+  <w:abstractNum w:abstractNumId="6" w15:restartNumberingAfterBreak="0">
+    <w:nsid w:val="62883963"/>
+    <w:multiLevelType w:val="hybridMultilevel"/>
+    <w:tmpl w:val="C4686812"/>
+    <w:lvl w:ilvl="0" w:tplc="0419000F">
+      <w:start w:val="1"/>
+      <w:numFmt w:val="decimal"/>
+      <w:lvlText w:val="%1."/>
+      <w:lvlJc w:val="left"/>
+      <w:pPr>
+        <w:ind w:left="720" w:hanging="360"/>
+      </w:pPr>
+      <w:rPr>
+        <w:rFonts w:hint="default"/>
+      </w:rPr>
+    </w:lvl>
+    <w:lvl w:ilvl="1" w:tplc="04190019">
+      <w:start w:val="1"/>
+      <w:numFmt w:val="lowerLetter"/>
+      <w:lvlText w:val="%2."/>
+      <w:lvlJc w:val="left"/>
+      <w:pPr>
+        <w:ind w:left="1440" w:hanging="360"/>
+      </w:pPr>
+    </w:lvl>
+    <w:lvl w:ilvl="2" w:tplc="0419001B" w:tentative="1">
+      <w:start w:val="1"/>
+      <w:numFmt w:val="lowerRoman"/>
+      <w:lvlText w:val="%3."/>
+      <w:lvlJc w:val="right"/>
+      <w:pPr>
+        <w:ind w:left="2160" w:hanging="180"/>
+      </w:pPr>
+    </w:lvl>
+    <w:lvl w:ilvl="3" w:tplc="0419000F" w:tentative="1">
+      <w:start w:val="1"/>
+      <w:numFmt w:val="decimal"/>
+      <w:lvlText w:val="%4."/>
+      <w:lvlJc w:val="left"/>
+      <w:pPr>
+        <w:ind w:left="2880" w:hanging="360"/>
+      </w:pPr>
+    </w:lvl>
+    <w:lvl w:ilvl="4" w:tplc="04190019" w:tentative="1">
+      <w:start w:val="1"/>
+      <w:numFmt w:val="lowerLetter"/>
+      <w:lvlText w:val="%5."/>
+      <w:lvlJc w:val="left"/>
+      <w:pPr>
+        <w:ind w:left="3600" w:hanging="360"/>
+      </w:pPr>
+    </w:lvl>
+    <w:lvl w:ilvl="5" w:tplc="0419001B" w:tentative="1">
+      <w:start w:val="1"/>
+      <w:numFmt w:val="lowerRoman"/>
+      <w:lvlText w:val="%6."/>
+      <w:lvlJc w:val="right"/>
+      <w:pPr>
+        <w:ind w:left="4320" w:hanging="180"/>
+      </w:pPr>
+    </w:lvl>
+    <w:lvl w:ilvl="6" w:tplc="0419000F" w:tentative="1">
+      <w:start w:val="1"/>
+      <w:numFmt w:val="decimal"/>
+      <w:lvlText w:val="%7."/>
+      <w:lvlJc w:val="left"/>
+      <w:pPr>
+        <w:ind w:left="5040" w:hanging="360"/>
+      </w:pPr>
+    </w:lvl>
+    <w:lvl w:ilvl="7" w:tplc="04190019" w:tentative="1">
+      <w:start w:val="1"/>
+      <w:numFmt w:val="lowerLetter"/>
+      <w:lvlText w:val="%8."/>
+      <w:lvlJc w:val="left"/>
+      <w:pPr>
+        <w:ind w:left="5760" w:hanging="360"/>
+      </w:pPr>
+    </w:lvl>
+    <w:lvl w:ilvl="8" w:tplc="0419001B" w:tentative="1">
+      <w:start w:val="1"/>
+      <w:numFmt w:val="lowerRoman"/>
+      <w:lvlText w:val="%9."/>
+      <w:lvlJc w:val="right"/>
+      <w:pPr>
+        <w:ind w:left="6480" w:hanging="180"/>
+      </w:pPr>
+    </w:lvl>
+  </w:abstractNum>
+  <w:abstractNum w:abstractNumId="7" w15:restartNumberingAfterBreak="0">
     <w:nsid w:val="6ACB49D0"/>
     <w:multiLevelType w:val="hybridMultilevel"/>
     <w:tmpl w:val="062C1AE0"/>
@@ -3649,7 +6806,7 @@
       </w:rPr>
     </w:lvl>
   </w:abstractNum>
-  <w:abstractNum w:abstractNumId="6" w15:restartNumberingAfterBreak="0">
+  <w:abstractNum w:abstractNumId="8" w15:restartNumberingAfterBreak="0">
     <w:nsid w:val="702C2ABB"/>
     <w:multiLevelType w:val="hybridMultilevel"/>
     <w:tmpl w:val="A3884BAA"/>
@@ -3765,10 +6922,10 @@
     <w:abstractNumId w:val="1"/>
   </w:num>
   <w:num w:numId="2">
-    <w:abstractNumId w:val="4"/>
+    <w:abstractNumId w:val="5"/>
   </w:num>
   <w:num w:numId="3">
-    <w:abstractNumId w:val="6"/>
+    <w:abstractNumId w:val="8"/>
   </w:num>
   <w:num w:numId="4">
     <w:abstractNumId w:val="2"/>
@@ -3777,10 +6934,16 @@
     <w:abstractNumId w:val="0"/>
   </w:num>
   <w:num w:numId="6">
-    <w:abstractNumId w:val="5"/>
+    <w:abstractNumId w:val="7"/>
   </w:num>
   <w:num w:numId="7">
     <w:abstractNumId w:val="3"/>
+  </w:num>
+  <w:num w:numId="8">
+    <w:abstractNumId w:val="6"/>
+  </w:num>
+  <w:num w:numId="9">
+    <w:abstractNumId w:val="4"/>
   </w:num>
 </w:numbering>
 </file>
@@ -4182,7 +7345,6 @@
   <w:style w:type="character" w:default="1" w:styleId="a0">
     <w:name w:val="Default Paragraph Font"/>
     <w:uiPriority w:val="1"/>
-    <w:semiHidden/>
     <w:unhideWhenUsed/>
   </w:style>
   <w:style w:type="table" w:default="1" w:styleId="a1">

</xml_diff>

<commit_message>
Add tests for recipe app
- Update Course lecture
</commit_message>
<xml_diff>
--- a/Course lecture.docx
+++ b/Course lecture.docx
@@ -7676,8 +7676,6 @@
         </w:rPr>
         <w:t xml:space="preserve"> logger</w:t>
       </w:r>
-      <w:bookmarkStart w:id="0" w:name="_GoBack"/>
-      <w:bookmarkEnd w:id="0"/>
     </w:p>
     <w:p>
       <w:pPr>
@@ -7968,6 +7966,1045 @@
         <w:t xml:space="preserve">: Lombok Plugin. </w:t>
       </w:r>
     </w:p>
+    <w:p>
+      <w:pPr>
+        <w:rPr>
+          <w:lang w:val="en-US"/>
+        </w:rPr>
+      </w:pPr>
+    </w:p>
+    <w:p>
+      <w:pPr>
+        <w:rPr>
+          <w:lang w:val="en-US"/>
+        </w:rPr>
+      </w:pPr>
+    </w:p>
+    <w:p>
+      <w:pPr>
+        <w:rPr>
+          <w:b/>
+          <w:lang w:val="en-US"/>
+        </w:rPr>
+      </w:pPr>
+      <w:r>
+        <w:rPr>
+          <w:b/>
+          <w:lang w:val="en-US"/>
+        </w:rPr>
+        <w:lastRenderedPageBreak/>
+        <w:t>10. Testing Spring Framework Applications.</w:t>
+      </w:r>
+    </w:p>
+    <w:p>
+      <w:pPr>
+        <w:rPr>
+          <w:lang w:val="en-US"/>
+        </w:rPr>
+      </w:pPr>
+      <w:proofErr w:type="gramStart"/>
+      <w:r>
+        <w:rPr>
+          <w:u w:val="single"/>
+          <w:lang w:val="en-US"/>
+        </w:rPr>
+        <w:t>Code Under Test</w:t>
+      </w:r>
+      <w:r>
+        <w:rPr>
+          <w:lang w:val="en-US"/>
+        </w:rPr>
+        <w:t xml:space="preserve"> - This is the code (or</w:t>
+      </w:r>
+      <w:r>
+        <w:rPr>
+          <w:lang w:val="en-US"/>
+        </w:rPr>
+        <w:t xml:space="preserve"> application) you are testing</w:t>
+      </w:r>
+      <w:proofErr w:type="gramEnd"/>
+      <w:r>
+        <w:rPr>
+          <w:lang w:val="en-US"/>
+        </w:rPr>
+        <w:t xml:space="preserve"> </w:t>
+      </w:r>
+    </w:p>
+    <w:p>
+      <w:pPr>
+        <w:rPr>
+          <w:lang w:val="en-US"/>
+        </w:rPr>
+      </w:pPr>
+      <w:r>
+        <w:rPr>
+          <w:u w:val="single"/>
+          <w:lang w:val="en-US"/>
+        </w:rPr>
+        <w:t>Test Fixture</w:t>
+      </w:r>
+      <w:r>
+        <w:rPr>
+          <w:lang w:val="en-US"/>
+        </w:rPr>
+        <w:t xml:space="preserve"> – “</w:t>
+      </w:r>
+      <w:r>
+        <w:rPr>
+          <w:lang w:val="en-US"/>
+        </w:rPr>
+        <w:t xml:space="preserve">A test fixture is a fixed state of a set of objects used as a baseline for running tests. The purpose of a test fixture is to ensure that there is a </w:t>
+      </w:r>
+      <w:proofErr w:type="spellStart"/>
+      <w:r>
+        <w:rPr>
+          <w:lang w:val="en-US"/>
+        </w:rPr>
+        <w:t>well known</w:t>
+      </w:r>
+      <w:proofErr w:type="spellEnd"/>
+      <w:r>
+        <w:rPr>
+          <w:lang w:val="en-US"/>
+        </w:rPr>
+        <w:t xml:space="preserve"> and fixed environment in which tests are run so that results</w:t>
+      </w:r>
+      <w:r>
+        <w:rPr>
+          <w:lang w:val="en-US"/>
+        </w:rPr>
+        <w:t xml:space="preserve"> are repeatable”. </w:t>
+      </w:r>
+      <w:r>
+        <w:rPr>
+          <w:lang w:val="en-US"/>
+        </w:rPr>
+        <w:t xml:space="preserve">Includes: input data, mock objects, loading database with known data, </w:t>
+      </w:r>
+      <w:proofErr w:type="spellStart"/>
+      <w:r>
+        <w:rPr>
+          <w:lang w:val="en-US"/>
+        </w:rPr>
+        <w:t>etc</w:t>
+      </w:r>
+      <w:proofErr w:type="spellEnd"/>
+    </w:p>
+    <w:p>
+      <w:pPr>
+        <w:rPr>
+          <w:lang w:val="en-US"/>
+        </w:rPr>
+      </w:pPr>
+      <w:r>
+        <w:rPr>
+          <w:u w:val="single"/>
+          <w:lang w:val="en-US"/>
+        </w:rPr>
+        <w:t>Unit Tests / Unit Testing</w:t>
+      </w:r>
+      <w:r>
+        <w:rPr>
+          <w:lang w:val="en-US"/>
+        </w:rPr>
+        <w:t xml:space="preserve"> - Code written</w:t>
+      </w:r>
+      <w:r>
+        <w:rPr>
+          <w:lang w:val="en-US"/>
+        </w:rPr>
+        <w:t xml:space="preserve"> to test code under test.</w:t>
+      </w:r>
+      <w:r>
+        <w:rPr>
+          <w:lang w:val="en-US"/>
+        </w:rPr>
+        <w:t xml:space="preserve"> Designed to t</w:t>
+      </w:r>
+      <w:r>
+        <w:rPr>
+          <w:lang w:val="en-US"/>
+        </w:rPr>
+        <w:t xml:space="preserve">est specific sections of code. </w:t>
+      </w:r>
+      <w:r>
+        <w:rPr>
+          <w:lang w:val="en-US"/>
+        </w:rPr>
+        <w:t>Percentage of lines of</w:t>
+      </w:r>
+      <w:r>
+        <w:rPr>
+          <w:lang w:val="en-US"/>
+        </w:rPr>
+        <w:t xml:space="preserve"> code tested is code coverage. </w:t>
+      </w:r>
+      <w:r>
+        <w:rPr>
+          <w:lang w:val="en-US"/>
+        </w:rPr>
+        <w:t>Ideal c</w:t>
+      </w:r>
+      <w:r>
+        <w:rPr>
+          <w:lang w:val="en-US"/>
+        </w:rPr>
+        <w:t>overage is in the 70-80% range.</w:t>
+      </w:r>
+      <w:r>
+        <w:rPr>
+          <w:lang w:val="en-US"/>
+        </w:rPr>
+        <w:t xml:space="preserve"> Should be</w:t>
+      </w:r>
+      <w:r>
+        <w:rPr>
+          <w:lang w:val="en-US"/>
+        </w:rPr>
+        <w:t xml:space="preserve"> ‘unity’ and execute very fast.</w:t>
+      </w:r>
+      <w:r>
+        <w:rPr>
+          <w:lang w:val="en-US"/>
+        </w:rPr>
+        <w:t xml:space="preserve"> Should</w:t>
+      </w:r>
+      <w:r>
+        <w:rPr>
+          <w:lang w:val="en-US"/>
+        </w:rPr>
+        <w:t xml:space="preserve"> have no external dependencies,</w:t>
+      </w:r>
+      <w:r>
+        <w:rPr>
+          <w:lang w:val="en-US"/>
+        </w:rPr>
+        <w:t xml:space="preserve"> </w:t>
+      </w:r>
+      <w:proofErr w:type="spellStart"/>
+      <w:r>
+        <w:rPr>
+          <w:lang w:val="en-US"/>
+        </w:rPr>
+        <w:t>ie</w:t>
+      </w:r>
+      <w:proofErr w:type="spellEnd"/>
+      <w:r>
+        <w:rPr>
+          <w:lang w:val="en-US"/>
+        </w:rPr>
+        <w:t xml:space="preserve"> no database, no </w:t>
+      </w:r>
+      <w:proofErr w:type="gramStart"/>
+      <w:r>
+        <w:rPr>
+          <w:lang w:val="en-US"/>
+        </w:rPr>
+        <w:t>Spring</w:t>
+      </w:r>
+      <w:proofErr w:type="gramEnd"/>
+      <w:r>
+        <w:rPr>
+          <w:lang w:val="en-US"/>
+        </w:rPr>
+        <w:t xml:space="preserve"> context, </w:t>
+      </w:r>
+      <w:proofErr w:type="spellStart"/>
+      <w:r>
+        <w:rPr>
+          <w:lang w:val="en-US"/>
+        </w:rPr>
+        <w:t>etc</w:t>
+      </w:r>
+      <w:proofErr w:type="spellEnd"/>
+    </w:p>
+    <w:p>
+      <w:pPr>
+        <w:rPr>
+          <w:lang w:val="en-US"/>
+        </w:rPr>
+      </w:pPr>
+      <w:r>
+        <w:rPr>
+          <w:u w:val="single"/>
+          <w:lang w:val="en-US"/>
+        </w:rPr>
+        <w:t>Integration Tests</w:t>
+      </w:r>
+      <w:r>
+        <w:rPr>
+          <w:lang w:val="en-US"/>
+        </w:rPr>
+        <w:t xml:space="preserve"> - Designed to test behaviors between objects a</w:t>
+      </w:r>
+      <w:r>
+        <w:rPr>
+          <w:lang w:val="en-US"/>
+        </w:rPr>
+        <w:t>nd parts of the overall system. Much larger scope.</w:t>
+      </w:r>
+      <w:r>
+        <w:rPr>
+          <w:lang w:val="en-US"/>
+        </w:rPr>
+        <w:t xml:space="preserve"> Can include the Spring Context,</w:t>
+      </w:r>
+      <w:r>
+        <w:rPr>
+          <w:lang w:val="en-US"/>
+        </w:rPr>
+        <w:t xml:space="preserve"> database, and message brokers.</w:t>
+      </w:r>
+      <w:r>
+        <w:rPr>
+          <w:lang w:val="en-US"/>
+        </w:rPr>
+        <w:t xml:space="preserve"> Will run much slower than unit tests</w:t>
+      </w:r>
+    </w:p>
+    <w:p>
+      <w:pPr>
+        <w:rPr>
+          <w:lang w:val="en-US"/>
+        </w:rPr>
+      </w:pPr>
+      <w:r>
+        <w:rPr>
+          <w:u w:val="single"/>
+          <w:lang w:val="en-US"/>
+        </w:rPr>
+        <w:t>Functional Tests</w:t>
+      </w:r>
+      <w:r>
+        <w:rPr>
+          <w:lang w:val="en-US"/>
+        </w:rPr>
+        <w:t xml:space="preserve"> - Typically means you are </w:t>
+      </w:r>
+      <w:r>
+        <w:rPr>
+          <w:lang w:val="en-US"/>
+        </w:rPr>
+        <w:t xml:space="preserve">testing the running application. </w:t>
+      </w:r>
+      <w:r>
+        <w:rPr>
+          <w:lang w:val="en-US"/>
+        </w:rPr>
+        <w:t>Application is live, likely d</w:t>
+      </w:r>
+      <w:r>
+        <w:rPr>
+          <w:lang w:val="en-US"/>
+        </w:rPr>
+        <w:t>eployed in a known environment.</w:t>
+      </w:r>
+      <w:r>
+        <w:rPr>
+          <w:lang w:val="en-US"/>
+        </w:rPr>
+        <w:t xml:space="preserve"> Func</w:t>
+      </w:r>
+      <w:r>
+        <w:rPr>
+          <w:lang w:val="en-US"/>
+        </w:rPr>
+        <w:t>tional touch points are tested,</w:t>
+      </w:r>
+      <w:r>
+        <w:rPr>
+          <w:lang w:val="en-US"/>
+        </w:rPr>
+        <w:t xml:space="preserve"> i.e. </w:t>
+      </w:r>
+      <w:proofErr w:type="gramStart"/>
+      <w:r>
+        <w:rPr>
+          <w:lang w:val="en-US"/>
+        </w:rPr>
+        <w:t>Using</w:t>
+      </w:r>
+      <w:proofErr w:type="gramEnd"/>
+      <w:r>
+        <w:rPr>
+          <w:lang w:val="en-US"/>
+        </w:rPr>
+        <w:t xml:space="preserve"> a web driver, calling web services, sending / receiving messages, etc</w:t>
+      </w:r>
+      <w:r>
+        <w:rPr>
+          <w:lang w:val="en-US"/>
+        </w:rPr>
+        <w:t>.</w:t>
+      </w:r>
+    </w:p>
+    <w:p>
+      <w:pPr>
+        <w:rPr>
+          <w:lang w:val="en-US"/>
+        </w:rPr>
+      </w:pPr>
+      <w:r>
+        <w:rPr>
+          <w:u w:val="single"/>
+          <w:lang w:val="en-US"/>
+        </w:rPr>
+        <w:t>TDD - Test Driven Development</w:t>
+      </w:r>
+      <w:r>
+        <w:rPr>
+          <w:lang w:val="en-US"/>
+        </w:rPr>
+        <w:t xml:space="preserve"> - Write tests first, which will f</w:t>
+      </w:r>
+      <w:r>
+        <w:rPr>
+          <w:lang w:val="en-US"/>
+        </w:rPr>
+        <w:t xml:space="preserve">ail, then code to ‘fix’ test. </w:t>
+      </w:r>
+    </w:p>
+    <w:p>
+      <w:pPr>
+        <w:rPr>
+          <w:lang w:val="en-US"/>
+        </w:rPr>
+      </w:pPr>
+      <w:r>
+        <w:rPr>
+          <w:u w:val="single"/>
+          <w:lang w:val="en-US"/>
+        </w:rPr>
+        <w:t>BDD - Behavior Driven Development</w:t>
+      </w:r>
+      <w:r>
+        <w:rPr>
+          <w:lang w:val="en-US"/>
+        </w:rPr>
+        <w:t xml:space="preserve"> - Builds on TDD and specifies that tests of any unit of software should be specified in terms of</w:t>
+      </w:r>
+      <w:r>
+        <w:rPr>
+          <w:lang w:val="en-US"/>
+        </w:rPr>
+        <w:t xml:space="preserve"> desired behavior of the unit. </w:t>
+      </w:r>
+      <w:r>
+        <w:rPr>
+          <w:lang w:val="en-US"/>
+        </w:rPr>
+        <w:t>Often implemented with DSLs to</w:t>
+      </w:r>
+      <w:r>
+        <w:rPr>
+          <w:lang w:val="en-US"/>
+        </w:rPr>
+        <w:t xml:space="preserve"> create natural language tests. </w:t>
+      </w:r>
+      <w:proofErr w:type="spellStart"/>
+      <w:r>
+        <w:rPr>
+          <w:lang w:val="en-US"/>
+        </w:rPr>
+        <w:t>JBehave</w:t>
+      </w:r>
+      <w:proofErr w:type="spellEnd"/>
+      <w:r>
+        <w:rPr>
+          <w:lang w:val="en-US"/>
+        </w:rPr>
+        <w:t>, Cucumber, Spock,</w:t>
+      </w:r>
+      <w:r>
+        <w:rPr>
+          <w:lang w:val="en-US"/>
+        </w:rPr>
+        <w:t xml:space="preserve"> </w:t>
+      </w:r>
+      <w:proofErr w:type="gramStart"/>
+      <w:r>
+        <w:rPr>
+          <w:lang w:val="en-US"/>
+        </w:rPr>
+        <w:t>example</w:t>
+      </w:r>
+      <w:proofErr w:type="gramEnd"/>
+      <w:r>
+        <w:rPr>
+          <w:lang w:val="en-US"/>
+        </w:rPr>
+        <w:t>: given, when, then</w:t>
+      </w:r>
+      <w:r>
+        <w:rPr>
+          <w:lang w:val="en-US"/>
+        </w:rPr>
+        <w:t>.</w:t>
+      </w:r>
+    </w:p>
+    <w:p>
+      <w:pPr>
+        <w:rPr>
+          <w:lang w:val="en-US"/>
+        </w:rPr>
+      </w:pPr>
+      <w:r>
+        <w:rPr>
+          <w:u w:val="single"/>
+          <w:lang w:val="en-US"/>
+        </w:rPr>
+        <w:t>Mock</w:t>
+      </w:r>
+      <w:r>
+        <w:rPr>
+          <w:lang w:val="en-US"/>
+        </w:rPr>
+        <w:t xml:space="preserve"> - A fake implementation of a class used for</w:t>
+      </w:r>
+      <w:r>
+        <w:rPr>
+          <w:lang w:val="en-US"/>
+        </w:rPr>
+        <w:t xml:space="preserve"> testing. Like a test double. </w:t>
+      </w:r>
+    </w:p>
+    <w:p>
+      <w:pPr>
+        <w:rPr>
+          <w:lang w:val="en-US"/>
+        </w:rPr>
+      </w:pPr>
+      <w:r>
+        <w:rPr>
+          <w:u w:val="single"/>
+          <w:lang w:val="en-US"/>
+        </w:rPr>
+        <w:t>Spy</w:t>
+      </w:r>
+      <w:r>
+        <w:rPr>
+          <w:lang w:val="en-US"/>
+        </w:rPr>
+        <w:t xml:space="preserve"> - A partial mock, allowing you to override select methods of a real class.</w:t>
+      </w:r>
+    </w:p>
+    <w:p>
+      <w:pPr>
+        <w:rPr>
+          <w:lang w:val="en-US"/>
+        </w:rPr>
+      </w:pPr>
+      <w:r>
+        <w:rPr>
+          <w:lang w:val="en-US"/>
+        </w:rPr>
+        <w:t xml:space="preserve">Generally, you will want the majority </w:t>
+      </w:r>
+      <w:r>
+        <w:rPr>
+          <w:lang w:val="en-US"/>
+        </w:rPr>
+        <w:t>of your tests to be unit tests.</w:t>
+      </w:r>
+      <w:r>
+        <w:rPr>
+          <w:lang w:val="en-US"/>
+        </w:rPr>
+        <w:t xml:space="preserve"> Bringing up the Spring Context makes y</w:t>
+      </w:r>
+      <w:r>
+        <w:rPr>
+          <w:lang w:val="en-US"/>
+        </w:rPr>
+        <w:t>our tests exponentially slower.</w:t>
+      </w:r>
+      <w:r>
+        <w:rPr>
+          <w:lang w:val="en-US"/>
+        </w:rPr>
+        <w:t xml:space="preserve"> Try to test specifi</w:t>
+      </w:r>
+      <w:r>
+        <w:rPr>
+          <w:lang w:val="en-US"/>
+        </w:rPr>
+        <w:t>c business logic in unit tests.</w:t>
+      </w:r>
+      <w:r>
+        <w:rPr>
+          <w:lang w:val="en-US"/>
+        </w:rPr>
+        <w:t xml:space="preserve"> Use Integration Tests to test interac</w:t>
+      </w:r>
+      <w:r>
+        <w:rPr>
+          <w:lang w:val="en-US"/>
+        </w:rPr>
+        <w:t>tions.</w:t>
+      </w:r>
+      <w:r>
+        <w:rPr>
+          <w:lang w:val="en-US"/>
+        </w:rPr>
+        <w:t xml:space="preserve"> Think of a pyramid. Base is unit tests, middle is integration tests, top is functional tests</w:t>
+      </w:r>
+      <w:r>
+        <w:rPr>
+          <w:lang w:val="en-US"/>
+        </w:rPr>
+        <w:t>.</w:t>
+      </w:r>
+    </w:p>
+    <w:p>
+      <w:pPr>
+        <w:rPr>
+          <w:lang w:val="en-US"/>
+        </w:rPr>
+      </w:pPr>
+      <w:r>
+        <w:rPr>
+          <w:lang w:val="en-US"/>
+        </w:rPr>
+        <w:t xml:space="preserve">Using spring-boot-starter-test (default from Spring </w:t>
+      </w:r>
+      <w:proofErr w:type="spellStart"/>
+      <w:r>
+        <w:rPr>
+          <w:lang w:val="en-US"/>
+        </w:rPr>
+        <w:t>Initializr</w:t>
+      </w:r>
+      <w:proofErr w:type="spellEnd"/>
+      <w:r>
+        <w:rPr>
+          <w:lang w:val="en-US"/>
+        </w:rPr>
+        <w:t xml:space="preserve"> will load the following dependencies: </w:t>
+      </w:r>
+    </w:p>
+    <w:p>
+      <w:pPr>
+        <w:pStyle w:val="a3"/>
+        <w:numPr>
+          <w:ilvl w:val="0"/>
+          <w:numId w:val="3"/>
+        </w:numPr>
+        <w:rPr>
+          <w:lang w:val="en-US"/>
+        </w:rPr>
+      </w:pPr>
+      <w:r>
+        <w:rPr>
+          <w:lang w:val="en-US"/>
+        </w:rPr>
+        <w:t xml:space="preserve">JUnit - The de-facto standard for unit testing Java applications </w:t>
+      </w:r>
+    </w:p>
+    <w:p>
+      <w:pPr>
+        <w:pStyle w:val="a3"/>
+        <w:numPr>
+          <w:ilvl w:val="0"/>
+          <w:numId w:val="3"/>
+        </w:numPr>
+        <w:rPr>
+          <w:lang w:val="en-US"/>
+        </w:rPr>
+      </w:pPr>
+      <w:r>
+        <w:rPr>
+          <w:lang w:val="en-US"/>
+        </w:rPr>
+        <w:t xml:space="preserve">Spring Test and Spring Boot Test - Utilities and integration test support for Spring Boot applications </w:t>
+      </w:r>
+    </w:p>
+    <w:p>
+      <w:pPr>
+        <w:pStyle w:val="a3"/>
+        <w:numPr>
+          <w:ilvl w:val="0"/>
+          <w:numId w:val="3"/>
+        </w:numPr>
+        <w:rPr>
+          <w:lang w:val="en-US"/>
+        </w:rPr>
+      </w:pPr>
+      <w:proofErr w:type="spellStart"/>
+      <w:r>
+        <w:rPr>
+          <w:lang w:val="en-US"/>
+        </w:rPr>
+        <w:t>AssertJ</w:t>
+      </w:r>
+      <w:proofErr w:type="spellEnd"/>
+      <w:r>
+        <w:rPr>
+          <w:lang w:val="en-US"/>
+        </w:rPr>
+        <w:t xml:space="preserve"> - A fluent assertion library </w:t>
+      </w:r>
+    </w:p>
+    <w:p>
+      <w:pPr>
+        <w:pStyle w:val="a3"/>
+        <w:numPr>
+          <w:ilvl w:val="0"/>
+          <w:numId w:val="3"/>
+        </w:numPr>
+        <w:rPr>
+          <w:lang w:val="en-US"/>
+        </w:rPr>
+      </w:pPr>
+      <w:proofErr w:type="spellStart"/>
+      <w:r>
+        <w:rPr>
+          <w:lang w:val="en-US"/>
+        </w:rPr>
+        <w:t>Hamcrest</w:t>
+      </w:r>
+      <w:proofErr w:type="spellEnd"/>
+      <w:r>
+        <w:rPr>
+          <w:lang w:val="en-US"/>
+        </w:rPr>
+        <w:t xml:space="preserve"> - A library of matcher objects </w:t>
+      </w:r>
+    </w:p>
+    <w:p>
+      <w:pPr>
+        <w:pStyle w:val="a3"/>
+        <w:numPr>
+          <w:ilvl w:val="0"/>
+          <w:numId w:val="3"/>
+        </w:numPr>
+        <w:rPr>
+          <w:lang w:val="en-US"/>
+        </w:rPr>
+      </w:pPr>
+      <w:proofErr w:type="spellStart"/>
+      <w:r>
+        <w:rPr>
+          <w:lang w:val="en-US"/>
+        </w:rPr>
+        <w:t>Mockito</w:t>
+      </w:r>
+      <w:proofErr w:type="spellEnd"/>
+      <w:r>
+        <w:rPr>
+          <w:lang w:val="en-US"/>
+        </w:rPr>
+        <w:t xml:space="preserve"> - A Java mocking framework </w:t>
+      </w:r>
+    </w:p>
+    <w:p>
+      <w:pPr>
+        <w:pStyle w:val="a3"/>
+        <w:numPr>
+          <w:ilvl w:val="0"/>
+          <w:numId w:val="3"/>
+        </w:numPr>
+        <w:rPr>
+          <w:lang w:val="en-US"/>
+        </w:rPr>
+      </w:pPr>
+      <w:proofErr w:type="spellStart"/>
+      <w:r>
+        <w:rPr>
+          <w:lang w:val="en-US"/>
+        </w:rPr>
+        <w:t>JSONassert</w:t>
+      </w:r>
+      <w:proofErr w:type="spellEnd"/>
+      <w:r>
+        <w:rPr>
+          <w:lang w:val="en-US"/>
+        </w:rPr>
+        <w:t xml:space="preserve"> - An assertion library for JSON </w:t>
+      </w:r>
+    </w:p>
+    <w:p>
+      <w:pPr>
+        <w:pStyle w:val="a3"/>
+        <w:numPr>
+          <w:ilvl w:val="0"/>
+          <w:numId w:val="3"/>
+        </w:numPr>
+        <w:rPr>
+          <w:lang w:val="en-US"/>
+        </w:rPr>
+      </w:pPr>
+      <w:proofErr w:type="spellStart"/>
+      <w:r>
+        <w:rPr>
+          <w:lang w:val="en-US"/>
+        </w:rPr>
+        <w:t>JSONPath</w:t>
+      </w:r>
+      <w:proofErr w:type="spellEnd"/>
+      <w:r>
+        <w:rPr>
+          <w:lang w:val="en-US"/>
+        </w:rPr>
+        <w:t xml:space="preserve"> - XPath for JSON</w:t>
+      </w:r>
+    </w:p>
+    <w:p>
+      <w:pPr>
+        <w:rPr>
+          <w:lang w:val="en-US"/>
+        </w:rPr>
+      </w:pPr>
+      <w:r>
+        <w:rPr>
+          <w:noProof/>
+          <w:lang w:eastAsia="ru-RU"/>
+        </w:rPr>
+        <w:lastRenderedPageBreak/>
+        <w:drawing>
+          <wp:inline distT="0" distB="0" distL="0" distR="0" wp14:anchorId="33F8D1E4" wp14:editId="7458C9FB">
+            <wp:extent cx="5940425" cy="2369185"/>
+            <wp:effectExtent l="0" t="0" r="0" b="0"/>
+            <wp:docPr id="2" name="Рисунок 2"/>
+            <wp:cNvGraphicFramePr>
+              <a:graphicFrameLocks xmlns:a="http://schemas.openxmlformats.org/drawingml/2006/main" noChangeAspect="1"/>
+            </wp:cNvGraphicFramePr>
+            <a:graphic xmlns:a="http://schemas.openxmlformats.org/drawingml/2006/main">
+              <a:graphicData uri="http://schemas.openxmlformats.org/drawingml/2006/picture">
+                <pic:pic xmlns:pic="http://schemas.openxmlformats.org/drawingml/2006/picture">
+                  <pic:nvPicPr>
+                    <pic:cNvPr id="1" name=""/>
+                    <pic:cNvPicPr/>
+                  </pic:nvPicPr>
+                  <pic:blipFill>
+                    <a:blip r:embed="rId6"/>
+                    <a:stretch>
+                      <a:fillRect/>
+                    </a:stretch>
+                  </pic:blipFill>
+                  <pic:spPr>
+                    <a:xfrm>
+                      <a:off x="0" y="0"/>
+                      <a:ext cx="5940425" cy="2369185"/>
+                    </a:xfrm>
+                    <a:prstGeom prst="rect">
+                      <a:avLst/>
+                    </a:prstGeom>
+                  </pic:spPr>
+                </pic:pic>
+              </a:graphicData>
+            </a:graphic>
+          </wp:inline>
+        </w:drawing>
+      </w:r>
+    </w:p>
+    <w:p>
+      <w:pPr>
+        <w:rPr>
+          <w:lang w:val="en-US"/>
+        </w:rPr>
+      </w:pPr>
+      <w:r>
+        <w:rPr>
+          <w:lang w:val="en-US"/>
+        </w:rPr>
+        <w:t>Spring Boot annotations:</w:t>
+      </w:r>
+    </w:p>
+    <w:p>
+      <w:pPr>
+        <w:rPr>
+          <w:lang w:val="en-US"/>
+        </w:rPr>
+      </w:pPr>
+      <w:r>
+        <w:rPr>
+          <w:noProof/>
+          <w:lang w:eastAsia="ru-RU"/>
+        </w:rPr>
+        <w:drawing>
+          <wp:inline distT="0" distB="0" distL="0" distR="0" wp14:anchorId="17CBDA0E" wp14:editId="3CB14774">
+            <wp:extent cx="5940425" cy="2376170"/>
+            <wp:effectExtent l="0" t="0" r="0" b="0"/>
+            <wp:docPr id="3" name="Рисунок 3"/>
+            <wp:cNvGraphicFramePr>
+              <a:graphicFrameLocks xmlns:a="http://schemas.openxmlformats.org/drawingml/2006/main" noChangeAspect="1"/>
+            </wp:cNvGraphicFramePr>
+            <a:graphic xmlns:a="http://schemas.openxmlformats.org/drawingml/2006/main">
+              <a:graphicData uri="http://schemas.openxmlformats.org/drawingml/2006/picture">
+                <pic:pic xmlns:pic="http://schemas.openxmlformats.org/drawingml/2006/picture">
+                  <pic:nvPicPr>
+                    <pic:cNvPr id="1" name=""/>
+                    <pic:cNvPicPr/>
+                  </pic:nvPicPr>
+                  <pic:blipFill>
+                    <a:blip r:embed="rId7"/>
+                    <a:stretch>
+                      <a:fillRect/>
+                    </a:stretch>
+                  </pic:blipFill>
+                  <pic:spPr>
+                    <a:xfrm>
+                      <a:off x="0" y="0"/>
+                      <a:ext cx="5940425" cy="2376170"/>
+                    </a:xfrm>
+                    <a:prstGeom prst="rect">
+                      <a:avLst/>
+                    </a:prstGeom>
+                  </pic:spPr>
+                </pic:pic>
+              </a:graphicData>
+            </a:graphic>
+          </wp:inline>
+        </w:drawing>
+      </w:r>
+    </w:p>
+    <w:p>
+      <w:pPr>
+        <w:rPr>
+          <w:lang w:val="en-US"/>
+        </w:rPr>
+      </w:pPr>
+      <w:r>
+        <w:rPr>
+          <w:noProof/>
+          <w:lang w:eastAsia="ru-RU"/>
+        </w:rPr>
+        <w:drawing>
+          <wp:inline distT="0" distB="0" distL="0" distR="0" wp14:anchorId="028E5748" wp14:editId="2F61D843">
+            <wp:extent cx="5940425" cy="2397125"/>
+            <wp:effectExtent l="0" t="0" r="0" b="0"/>
+            <wp:docPr id="4" name="Рисунок 4"/>
+            <wp:cNvGraphicFramePr>
+              <a:graphicFrameLocks xmlns:a="http://schemas.openxmlformats.org/drawingml/2006/main" noChangeAspect="1"/>
+            </wp:cNvGraphicFramePr>
+            <a:graphic xmlns:a="http://schemas.openxmlformats.org/drawingml/2006/main">
+              <a:graphicData uri="http://schemas.openxmlformats.org/drawingml/2006/picture">
+                <pic:pic xmlns:pic="http://schemas.openxmlformats.org/drawingml/2006/picture">
+                  <pic:nvPicPr>
+                    <pic:cNvPr id="1" name=""/>
+                    <pic:cNvPicPr/>
+                  </pic:nvPicPr>
+                  <pic:blipFill>
+                    <a:blip r:embed="rId8"/>
+                    <a:stretch>
+                      <a:fillRect/>
+                    </a:stretch>
+                  </pic:blipFill>
+                  <pic:spPr>
+                    <a:xfrm>
+                      <a:off x="0" y="0"/>
+                      <a:ext cx="5940425" cy="2397125"/>
+                    </a:xfrm>
+                    <a:prstGeom prst="rect">
+                      <a:avLst/>
+                    </a:prstGeom>
+                  </pic:spPr>
+                </pic:pic>
+              </a:graphicData>
+            </a:graphic>
+          </wp:inline>
+        </w:drawing>
+      </w:r>
+    </w:p>
+    <w:p>
+      <w:pPr>
+        <w:rPr>
+          <w:lang w:val="en-US"/>
+        </w:rPr>
+      </w:pPr>
+      <w:r>
+        <w:rPr>
+          <w:noProof/>
+          <w:lang w:eastAsia="ru-RU"/>
+        </w:rPr>
+        <w:lastRenderedPageBreak/>
+        <w:drawing>
+          <wp:inline distT="0" distB="0" distL="0" distR="0" wp14:anchorId="3EC70C84" wp14:editId="78890746">
+            <wp:extent cx="5940425" cy="2379345"/>
+            <wp:effectExtent l="0" t="0" r="0" b="0"/>
+            <wp:docPr id="5" name="Рисунок 5"/>
+            <wp:cNvGraphicFramePr>
+              <a:graphicFrameLocks xmlns:a="http://schemas.openxmlformats.org/drawingml/2006/main" noChangeAspect="1"/>
+            </wp:cNvGraphicFramePr>
+            <a:graphic xmlns:a="http://schemas.openxmlformats.org/drawingml/2006/main">
+              <a:graphicData uri="http://schemas.openxmlformats.org/drawingml/2006/picture">
+                <pic:pic xmlns:pic="http://schemas.openxmlformats.org/drawingml/2006/picture">
+                  <pic:nvPicPr>
+                    <pic:cNvPr id="1" name=""/>
+                    <pic:cNvPicPr/>
+                  </pic:nvPicPr>
+                  <pic:blipFill>
+                    <a:blip r:embed="rId9"/>
+                    <a:stretch>
+                      <a:fillRect/>
+                    </a:stretch>
+                  </pic:blipFill>
+                  <pic:spPr>
+                    <a:xfrm>
+                      <a:off x="0" y="0"/>
+                      <a:ext cx="5940425" cy="2379345"/>
+                    </a:xfrm>
+                    <a:prstGeom prst="rect">
+                      <a:avLst/>
+                    </a:prstGeom>
+                  </pic:spPr>
+                </pic:pic>
+              </a:graphicData>
+            </a:graphic>
+          </wp:inline>
+        </w:drawing>
+      </w:r>
+    </w:p>
+    <w:p>
+      <w:pPr>
+        <w:rPr>
+          <w:lang w:val="en-US"/>
+        </w:rPr>
+      </w:pPr>
+      <w:bookmarkStart w:id="0" w:name="_GoBack"/>
+      <w:r>
+        <w:rPr>
+          <w:noProof/>
+          <w:lang w:eastAsia="ru-RU"/>
+        </w:rPr>
+        <w:drawing>
+          <wp:inline distT="0" distB="0" distL="0" distR="0" wp14:anchorId="0A2C5406" wp14:editId="659B03BB">
+            <wp:extent cx="5940425" cy="2367915"/>
+            <wp:effectExtent l="0" t="0" r="0" b="0"/>
+            <wp:docPr id="6" name="Рисунок 6"/>
+            <wp:cNvGraphicFramePr>
+              <a:graphicFrameLocks xmlns:a="http://schemas.openxmlformats.org/drawingml/2006/main" noChangeAspect="1"/>
+            </wp:cNvGraphicFramePr>
+            <a:graphic xmlns:a="http://schemas.openxmlformats.org/drawingml/2006/main">
+              <a:graphicData uri="http://schemas.openxmlformats.org/drawingml/2006/picture">
+                <pic:pic xmlns:pic="http://schemas.openxmlformats.org/drawingml/2006/picture">
+                  <pic:nvPicPr>
+                    <pic:cNvPr id="1" name=""/>
+                    <pic:cNvPicPr/>
+                  </pic:nvPicPr>
+                  <pic:blipFill>
+                    <a:blip r:embed="rId10"/>
+                    <a:stretch>
+                      <a:fillRect/>
+                    </a:stretch>
+                  </pic:blipFill>
+                  <pic:spPr>
+                    <a:xfrm>
+                      <a:off x="0" y="0"/>
+                      <a:ext cx="5940425" cy="2367915"/>
+                    </a:xfrm>
+                    <a:prstGeom prst="rect">
+                      <a:avLst/>
+                    </a:prstGeom>
+                  </pic:spPr>
+                </pic:pic>
+              </a:graphicData>
+            </a:graphic>
+          </wp:inline>
+        </w:drawing>
+      </w:r>
+      <w:bookmarkEnd w:id="0"/>
+    </w:p>
     <w:sectPr>
       <w:pgSz w:w="11906" w:h="16838"/>
       <w:pgMar w:top="1134" w:right="850" w:bottom="1134" w:left="1701" w:header="708" w:footer="708" w:gutter="0"/>
@@ -8628,6 +9665,119 @@
     </w:lvl>
   </w:abstractNum>
   <w:abstractNum w:abstractNumId="6" w15:restartNumberingAfterBreak="0">
+    <w:nsid w:val="5A635EB3"/>
+    <w:multiLevelType w:val="hybridMultilevel"/>
+    <w:tmpl w:val="A4C8288C"/>
+    <w:lvl w:ilvl="0" w:tplc="04190001">
+      <w:start w:val="1"/>
+      <w:numFmt w:val="bullet"/>
+      <w:lvlText w:val=""/>
+      <w:lvlJc w:val="left"/>
+      <w:pPr>
+        <w:ind w:left="720" w:hanging="360"/>
+      </w:pPr>
+      <w:rPr>
+        <w:rFonts w:ascii="Symbol" w:hAnsi="Symbol" w:hint="default"/>
+      </w:rPr>
+    </w:lvl>
+    <w:lvl w:ilvl="1" w:tplc="04190003" w:tentative="1">
+      <w:start w:val="1"/>
+      <w:numFmt w:val="bullet"/>
+      <w:lvlText w:val="o"/>
+      <w:lvlJc w:val="left"/>
+      <w:pPr>
+        <w:ind w:left="1440" w:hanging="360"/>
+      </w:pPr>
+      <w:rPr>
+        <w:rFonts w:ascii="Courier New" w:hAnsi="Courier New" w:cs="Courier New" w:hint="default"/>
+      </w:rPr>
+    </w:lvl>
+    <w:lvl w:ilvl="2" w:tplc="04190005" w:tentative="1">
+      <w:start w:val="1"/>
+      <w:numFmt w:val="bullet"/>
+      <w:lvlText w:val=""/>
+      <w:lvlJc w:val="left"/>
+      <w:pPr>
+        <w:ind w:left="2160" w:hanging="360"/>
+      </w:pPr>
+      <w:rPr>
+        <w:rFonts w:ascii="Wingdings" w:hAnsi="Wingdings" w:hint="default"/>
+      </w:rPr>
+    </w:lvl>
+    <w:lvl w:ilvl="3" w:tplc="04190001" w:tentative="1">
+      <w:start w:val="1"/>
+      <w:numFmt w:val="bullet"/>
+      <w:lvlText w:val=""/>
+      <w:lvlJc w:val="left"/>
+      <w:pPr>
+        <w:ind w:left="2880" w:hanging="360"/>
+      </w:pPr>
+      <w:rPr>
+        <w:rFonts w:ascii="Symbol" w:hAnsi="Symbol" w:hint="default"/>
+      </w:rPr>
+    </w:lvl>
+    <w:lvl w:ilvl="4" w:tplc="04190003" w:tentative="1">
+      <w:start w:val="1"/>
+      <w:numFmt w:val="bullet"/>
+      <w:lvlText w:val="o"/>
+      <w:lvlJc w:val="left"/>
+      <w:pPr>
+        <w:ind w:left="3600" w:hanging="360"/>
+      </w:pPr>
+      <w:rPr>
+        <w:rFonts w:ascii="Courier New" w:hAnsi="Courier New" w:cs="Courier New" w:hint="default"/>
+      </w:rPr>
+    </w:lvl>
+    <w:lvl w:ilvl="5" w:tplc="04190005" w:tentative="1">
+      <w:start w:val="1"/>
+      <w:numFmt w:val="bullet"/>
+      <w:lvlText w:val=""/>
+      <w:lvlJc w:val="left"/>
+      <w:pPr>
+        <w:ind w:left="4320" w:hanging="360"/>
+      </w:pPr>
+      <w:rPr>
+        <w:rFonts w:ascii="Wingdings" w:hAnsi="Wingdings" w:hint="default"/>
+      </w:rPr>
+    </w:lvl>
+    <w:lvl w:ilvl="6" w:tplc="04190001" w:tentative="1">
+      <w:start w:val="1"/>
+      <w:numFmt w:val="bullet"/>
+      <w:lvlText w:val=""/>
+      <w:lvlJc w:val="left"/>
+      <w:pPr>
+        <w:ind w:left="5040" w:hanging="360"/>
+      </w:pPr>
+      <w:rPr>
+        <w:rFonts w:ascii="Symbol" w:hAnsi="Symbol" w:hint="default"/>
+      </w:rPr>
+    </w:lvl>
+    <w:lvl w:ilvl="7" w:tplc="04190003" w:tentative="1">
+      <w:start w:val="1"/>
+      <w:numFmt w:val="bullet"/>
+      <w:lvlText w:val="o"/>
+      <w:lvlJc w:val="left"/>
+      <w:pPr>
+        <w:ind w:left="5760" w:hanging="360"/>
+      </w:pPr>
+      <w:rPr>
+        <w:rFonts w:ascii="Courier New" w:hAnsi="Courier New" w:cs="Courier New" w:hint="default"/>
+      </w:rPr>
+    </w:lvl>
+    <w:lvl w:ilvl="8" w:tplc="04190005" w:tentative="1">
+      <w:start w:val="1"/>
+      <w:numFmt w:val="bullet"/>
+      <w:lvlText w:val=""/>
+      <w:lvlJc w:val="left"/>
+      <w:pPr>
+        <w:ind w:left="6480" w:hanging="360"/>
+      </w:pPr>
+      <w:rPr>
+        <w:rFonts w:ascii="Wingdings" w:hAnsi="Wingdings" w:hint="default"/>
+      </w:rPr>
+    </w:lvl>
+  </w:abstractNum>
+  <w:abstractNum w:abstractNumId="7" w15:restartNumberingAfterBreak="0">
     <w:nsid w:val="62883963"/>
     <w:multiLevelType w:val="hybridMultilevel"/>
     <w:tmpl w:val="C4686812"/>
@@ -8716,7 +9866,7 @@
       </w:pPr>
     </w:lvl>
   </w:abstractNum>
-  <w:abstractNum w:abstractNumId="7" w15:restartNumberingAfterBreak="0">
+  <w:abstractNum w:abstractNumId="8" w15:restartNumberingAfterBreak="0">
     <w:nsid w:val="6ACB49D0"/>
     <w:multiLevelType w:val="hybridMultilevel"/>
     <w:tmpl w:val="062C1AE0"/>
@@ -8828,7 +9978,7 @@
       </w:rPr>
     </w:lvl>
   </w:abstractNum>
-  <w:abstractNum w:abstractNumId="8" w15:restartNumberingAfterBreak="0">
+  <w:abstractNum w:abstractNumId="9" w15:restartNumberingAfterBreak="0">
     <w:nsid w:val="702C2ABB"/>
     <w:multiLevelType w:val="hybridMultilevel"/>
     <w:tmpl w:val="A3884BAA"/>
@@ -8947,7 +10097,7 @@
     <w:abstractNumId w:val="5"/>
   </w:num>
   <w:num w:numId="3">
-    <w:abstractNumId w:val="8"/>
+    <w:abstractNumId w:val="9"/>
   </w:num>
   <w:num w:numId="4">
     <w:abstractNumId w:val="2"/>
@@ -8956,16 +10106,19 @@
     <w:abstractNumId w:val="0"/>
   </w:num>
   <w:num w:numId="6">
-    <w:abstractNumId w:val="7"/>
+    <w:abstractNumId w:val="8"/>
   </w:num>
   <w:num w:numId="7">
     <w:abstractNumId w:val="3"/>
   </w:num>
   <w:num w:numId="8">
-    <w:abstractNumId w:val="6"/>
+    <w:abstractNumId w:val="7"/>
   </w:num>
   <w:num w:numId="9">
     <w:abstractNumId w:val="4"/>
+  </w:num>
+  <w:num w:numId="10">
+    <w:abstractNumId w:val="6"/>
   </w:num>
 </w:numbering>
 </file>

</xml_diff>